<commit_message>
ping with timestamp , cmd result save as file , open any file in cmd , etc....
</commit_message>
<xml_diff>
--- a/windows cmds.docx
+++ b/windows cmds.docx
@@ -37,7 +37,16 @@
           <w:b/>
           <w:bCs/>
         </w:rPr>
-        <w:t>Syntax: ipconfig</w:t>
+        <w:t xml:space="preserve">Syntax: </w:t>
+      </w:r>
+      <w:r>
+        <w:rPr>
+          <w:b/>
+          <w:bCs/>
+          <w:sz w:val="26"/>
+          <w:szCs w:val="26"/>
+        </w:rPr>
+        <w:t>ipconfig</w:t>
       </w:r>
     </w:p>
     <w:p>
@@ -51,21 +60,8 @@
         </w:rPr>
         <w:t xml:space="preserve">Function: </w:t>
       </w:r>
-      <w:proofErr w:type="spellStart"/>
-      <w:r>
-        <w:t>cmd</w:t>
-      </w:r>
-      <w:proofErr w:type="spellEnd"/>
-      <w:r>
-        <w:t xml:space="preserve"> to show the NIC </w:t>
-      </w:r>
-      <w:proofErr w:type="spellStart"/>
-      <w:r>
-        <w:t>ip</w:t>
-      </w:r>
-      <w:proofErr w:type="spellEnd"/>
-      <w:r>
-        <w:t xml:space="preserve"> config and basic details.</w:t>
+      <w:r>
+        <w:t>cmd to show the NIC ip config and basic details.</w:t>
       </w:r>
     </w:p>
     <w:p>
@@ -178,14 +174,25 @@
         <w:rPr>
           <w:b/>
           <w:bCs/>
-        </w:rPr>
-      </w:pPr>
-      <w:r>
-        <w:rPr>
-          <w:b/>
-          <w:bCs/>
-        </w:rPr>
-        <w:t>Syntax: ipconfig /all</w:t>
+          <w:sz w:val="26"/>
+          <w:szCs w:val="26"/>
+        </w:rPr>
+      </w:pPr>
+      <w:r>
+        <w:rPr>
+          <w:b/>
+          <w:bCs/>
+        </w:rPr>
+        <w:t xml:space="preserve">Syntax: </w:t>
+      </w:r>
+      <w:r>
+        <w:rPr>
+          <w:b/>
+          <w:bCs/>
+          <w:sz w:val="26"/>
+          <w:szCs w:val="26"/>
+        </w:rPr>
+        <w:t>ipconfig /all</w:t>
       </w:r>
     </w:p>
     <w:p>
@@ -200,13 +207,8 @@
         </w:rPr>
         <w:t xml:space="preserve">Function: </w:t>
       </w:r>
-      <w:proofErr w:type="spellStart"/>
-      <w:r>
-        <w:t>cmd</w:t>
-      </w:r>
-      <w:proofErr w:type="spellEnd"/>
-      <w:r>
-        <w:t xml:space="preserve"> to show the all NIC details.</w:t>
+      <w:r>
+        <w:t>cmd to show the all NIC details.</w:t>
       </w:r>
     </w:p>
     <w:p>
@@ -219,38 +221,33 @@
         <w:spacing w:after="240"/>
       </w:pPr>
       <w:r>
-        <w:t>ipconfig /</w:t>
-      </w:r>
-      <w:proofErr w:type="spellStart"/>
-      <w:r>
-        <w:t>flushdns</w:t>
-      </w:r>
-      <w:proofErr w:type="spellEnd"/>
-    </w:p>
-    <w:p>
-      <w:pPr>
-        <w:ind w:left="360"/>
-        <w:rPr>
-          <w:b/>
-          <w:bCs/>
-        </w:rPr>
-      </w:pPr>
-      <w:r>
-        <w:rPr>
-          <w:b/>
-          <w:bCs/>
-        </w:rPr>
-        <w:t>Syntax: ipconfig /</w:t>
-      </w:r>
-      <w:proofErr w:type="spellStart"/>
-      <w:r>
-        <w:rPr>
-          <w:b/>
-          <w:bCs/>
-        </w:rPr>
-        <w:t>flushdns</w:t>
-      </w:r>
-      <w:proofErr w:type="spellEnd"/>
+        <w:t>ipconfig /flushdns</w:t>
+      </w:r>
+    </w:p>
+    <w:p>
+      <w:pPr>
+        <w:ind w:left="360"/>
+        <w:rPr>
+          <w:b/>
+          <w:bCs/>
+        </w:rPr>
+      </w:pPr>
+      <w:r>
+        <w:rPr>
+          <w:b/>
+          <w:bCs/>
+        </w:rPr>
+        <w:t xml:space="preserve">Syntax: </w:t>
+      </w:r>
+      <w:r>
+        <w:rPr>
+          <w:b/>
+          <w:bCs/>
+          <w:sz w:val="26"/>
+          <w:szCs w:val="26"/>
+        </w:rPr>
+        <w:t>ipconfig /flushdns</w:t>
+      </w:r>
     </w:p>
     <w:p>
       <w:pPr>
@@ -264,13 +261,8 @@
         </w:rPr>
         <w:t xml:space="preserve">Function: </w:t>
       </w:r>
-      <w:proofErr w:type="spellStart"/>
-      <w:r>
-        <w:t>cmd</w:t>
-      </w:r>
-      <w:proofErr w:type="spellEnd"/>
-      <w:r>
-        <w:t xml:space="preserve"> to clear the DNS cache.</w:t>
+      <w:r>
+        <w:t>cmd to clear the DNS cache.</w:t>
       </w:r>
     </w:p>
     <w:p>
@@ -283,68 +275,74 @@
         <w:spacing w:after="240"/>
       </w:pPr>
       <w:r>
+        <w:lastRenderedPageBreak/>
         <w:t>Ping</w:t>
       </w:r>
     </w:p>
     <w:p>
       <w:pPr>
-        <w:ind w:left="360"/>
-        <w:rPr>
-          <w:b/>
-          <w:bCs/>
-        </w:rPr>
-      </w:pPr>
-      <w:r>
-        <w:rPr>
-          <w:b/>
-          <w:bCs/>
-        </w:rPr>
-        <w:t>Syntax: ping [</w:t>
-      </w:r>
-      <w:proofErr w:type="spellStart"/>
-      <w:r>
-        <w:rPr>
-          <w:b/>
-          <w:bCs/>
-        </w:rPr>
-        <w:t>ip</w:t>
-      </w:r>
-      <w:proofErr w:type="spellEnd"/>
-      <w:r>
-        <w:rPr>
-          <w:b/>
-          <w:bCs/>
-        </w:rPr>
-        <w:t xml:space="preserve"> address]</w:t>
-      </w:r>
-    </w:p>
-    <w:p>
-      <w:pPr>
-        <w:ind w:left="360"/>
-      </w:pPr>
-      <w:r>
-        <w:rPr>
-          <w:b/>
-          <w:bCs/>
-        </w:rPr>
-        <w:lastRenderedPageBreak/>
+        <w:pStyle w:val="Heading3"/>
+        <w:spacing w:after="240"/>
+        <w:ind w:left="360"/>
+      </w:pPr>
+      <w:r>
+        <w:t>Ping:</w:t>
+      </w:r>
+    </w:p>
+    <w:p>
+      <w:pPr>
+        <w:ind w:left="360"/>
+        <w:rPr>
+          <w:b/>
+          <w:bCs/>
+        </w:rPr>
+      </w:pPr>
+      <w:r>
+        <w:rPr>
+          <w:b/>
+          <w:bCs/>
+        </w:rPr>
+        <w:t xml:space="preserve">Syntax: </w:t>
+      </w:r>
+      <w:r>
+        <w:rPr>
+          <w:b/>
+          <w:bCs/>
+          <w:sz w:val="26"/>
+          <w:szCs w:val="26"/>
+        </w:rPr>
+        <w:t>ping</w:t>
+      </w:r>
+      <w:r>
+        <w:rPr>
+          <w:b/>
+          <w:bCs/>
+        </w:rPr>
+        <w:t xml:space="preserve"> </w:t>
+      </w:r>
+      <w:r>
+        <w:t>&lt;</w:t>
+      </w:r>
+      <w:r>
+        <w:t>ip address</w:t>
+      </w:r>
+      <w:r>
+        <w:t>&gt;</w:t>
+      </w:r>
+    </w:p>
+    <w:p>
+      <w:pPr>
+        <w:ind w:left="360"/>
+      </w:pPr>
+      <w:r>
+        <w:rPr>
+          <w:b/>
+          <w:bCs/>
+        </w:rPr>
         <w:t xml:space="preserve">Function: </w:t>
       </w:r>
-      <w:proofErr w:type="spellStart"/>
-      <w:r>
-        <w:t>cmd</w:t>
-      </w:r>
-      <w:proofErr w:type="spellEnd"/>
-      <w:r>
-        <w:t xml:space="preserve"> to check </w:t>
-      </w:r>
-      <w:proofErr w:type="spellStart"/>
-      <w:r>
-        <w:t>weather</w:t>
-      </w:r>
-      <w:proofErr w:type="spellEnd"/>
-      <w:r>
-        <w:t xml:space="preserve"> the destination computer is reachable or not.</w:t>
+      <w:r>
+        <w:t>cmd to check weather the destination computer is reachable or not.</w:t>
       </w:r>
     </w:p>
     <w:p>
@@ -449,20 +447,35 @@
     </w:p>
     <w:p>
       <w:pPr>
-        <w:pStyle w:val="Heading2"/>
-        <w:numPr>
-          <w:ilvl w:val="0"/>
-          <w:numId w:val="1"/>
-        </w:numPr>
+        <w:pStyle w:val="Heading3"/>
         <w:spacing w:after="240"/>
-      </w:pPr>
-      <w:r>
-        <w:t>Path ping</w:t>
-      </w:r>
-    </w:p>
-    <w:p>
-      <w:pPr>
-        <w:ind w:left="360"/>
+        <w:ind w:firstLine="360"/>
+        <w:rPr>
+          <w:rStyle w:val="Hyperlink"/>
+          <w:color w:val="1F3763" w:themeColor="accent1" w:themeShade="7F"/>
+          <w:u w:val="none"/>
+        </w:rPr>
+      </w:pPr>
+      <w:r>
+        <w:rPr>
+          <w:rStyle w:val="Hyperlink"/>
+          <w:color w:val="1F3763" w:themeColor="accent1" w:themeShade="7F"/>
+          <w:u w:val="none"/>
+        </w:rPr>
+        <w:t>Ping with timestamp</w:t>
+      </w:r>
+      <w:r>
+        <w:rPr>
+          <w:rStyle w:val="Hyperlink"/>
+          <w:color w:val="1F3763" w:themeColor="accent1" w:themeShade="7F"/>
+          <w:u w:val="none"/>
+        </w:rPr>
+        <w:t>:</w:t>
+      </w:r>
+    </w:p>
+    <w:p>
+      <w:pPr>
+        <w:ind w:firstLine="360"/>
         <w:rPr>
           <w:b/>
           <w:bCs/>
@@ -475,37 +488,55 @@
         </w:rPr>
         <w:t xml:space="preserve">Syntax: </w:t>
       </w:r>
-      <w:proofErr w:type="spellStart"/>
-      <w:r>
-        <w:rPr>
-          <w:b/>
-          <w:bCs/>
-        </w:rPr>
-        <w:t>pathping</w:t>
-      </w:r>
-      <w:proofErr w:type="spellEnd"/>
-      <w:r>
-        <w:rPr>
-          <w:b/>
-          <w:bCs/>
-        </w:rPr>
-        <w:t xml:space="preserve"> [</w:t>
-      </w:r>
-      <w:proofErr w:type="spellStart"/>
-      <w:r>
-        <w:rPr>
-          <w:b/>
-          <w:bCs/>
-        </w:rPr>
-        <w:t>ip</w:t>
-      </w:r>
-      <w:proofErr w:type="spellEnd"/>
-      <w:r>
-        <w:rPr>
-          <w:b/>
-          <w:bCs/>
-        </w:rPr>
-        <w:t xml:space="preserve"> address]</w:t>
+      <w:r>
+        <w:rPr>
+          <w:b/>
+          <w:bCs/>
+          <w:sz w:val="26"/>
+          <w:szCs w:val="26"/>
+        </w:rPr>
+        <w:t>ping</w:t>
+      </w:r>
+      <w:r>
+        <w:rPr>
+          <w:b/>
+          <w:bCs/>
+          <w:sz w:val="26"/>
+          <w:szCs w:val="26"/>
+        </w:rPr>
+        <w:t xml:space="preserve"> -t</w:t>
+      </w:r>
+      <w:r>
+        <w:rPr>
+          <w:b/>
+          <w:bCs/>
+        </w:rPr>
+        <w:t xml:space="preserve"> </w:t>
+      </w:r>
+      <w:r>
+        <w:t>&lt;</w:t>
+      </w:r>
+      <w:r>
+        <w:t>ip address</w:t>
+      </w:r>
+      <w:r>
+        <w:t>&gt;</w:t>
+      </w:r>
+      <w:r>
+        <w:rPr>
+          <w:b/>
+          <w:bCs/>
+        </w:rPr>
+        <w:t xml:space="preserve"> </w:t>
+      </w:r>
+      <w:r>
+        <w:rPr>
+          <w:b/>
+          <w:bCs/>
+          <w:sz w:val="26"/>
+          <w:szCs w:val="26"/>
+        </w:rPr>
+        <w:t>|Foreach{"{0} - {1}" -f (Get-Date),$_}</w:t>
       </w:r>
     </w:p>
     <w:p>
@@ -519,22 +550,13 @@
         </w:rPr>
         <w:t xml:space="preserve">Function: </w:t>
       </w:r>
-      <w:proofErr w:type="spellStart"/>
-      <w:r>
-        <w:t>cmd</w:t>
-      </w:r>
-      <w:proofErr w:type="spellEnd"/>
-      <w:r>
-        <w:t xml:space="preserve"> to check the packet loss and no of hops between source and destination.</w:t>
-      </w:r>
-    </w:p>
-    <w:p>
-      <w:pPr>
-        <w:spacing w:line="240" w:lineRule="auto"/>
-        <w:ind w:left="360"/>
-        <w:rPr>
-          <w:rStyle w:val="Hyperlink"/>
-        </w:rPr>
+      <w:r>
+        <w:t>it will work in PowerShell. Normal ping cmd show the reply details of the destination computer but cmd will show the replay with timestamp.</w:t>
+      </w:r>
+    </w:p>
+    <w:p>
+      <w:pPr>
+        <w:ind w:left="360"/>
       </w:pPr>
       <w:r>
         <w:rPr>
@@ -551,36 +573,49 @@
           <w:rPr>
             <w:rStyle w:val="Hyperlink"/>
           </w:rPr>
-          <w:t>Refer Microsoft Learn</w:t>
+          <w:t>Refer Spicewo</w:t>
+        </w:r>
+        <w:r>
+          <w:rPr>
+            <w:rStyle w:val="Hyperlink"/>
+          </w:rPr>
+          <w:t>r</w:t>
+        </w:r>
+        <w:r>
+          <w:rPr>
+            <w:rStyle w:val="Hyperlink"/>
+          </w:rPr>
+          <w:t>ks</w:t>
         </w:r>
       </w:hyperlink>
     </w:p>
     <w:p>
       <w:pPr>
-        <w:spacing w:line="720" w:lineRule="auto"/>
+        <w:ind w:left="360"/>
+      </w:pPr>
+      <w:r>
+        <w:rPr>
+          <w:b/>
+          <w:bCs/>
+        </w:rPr>
+        <w:t>Example:</w:t>
+      </w:r>
+    </w:p>
+    <w:p>
+      <w:pPr>
         <w:ind w:left="360"/>
         <w:rPr>
           <w:rStyle w:val="Hyperlink"/>
-        </w:rPr>
-      </w:pPr>
-      <w:r>
-        <w:rPr>
-          <w:b/>
-          <w:bCs/>
-        </w:rPr>
-        <w:lastRenderedPageBreak/>
-        <w:t>Example:</w:t>
-      </w:r>
-      <w:r>
-        <w:rPr>
-          <w:rStyle w:val="Hyperlink"/>
-          <w:noProof/>
-        </w:rPr>
+          <w:color w:val="auto"/>
+          <w:u w:val="none"/>
+        </w:rPr>
+      </w:pPr>
+      <w:r>
         <w:drawing>
-          <wp:inline distT="0" distB="0" distL="0" distR="0" wp14:anchorId="0C4B7CBF" wp14:editId="75E2791A">
-            <wp:extent cx="6858000" cy="4534535"/>
-            <wp:effectExtent l="0" t="0" r="0" b="0"/>
-            <wp:docPr id="3" name="Picture 3"/>
+          <wp:inline distT="0" distB="0" distL="0" distR="0" wp14:anchorId="65882B39" wp14:editId="52A18023">
+            <wp:extent cx="6858000" cy="2468880"/>
+            <wp:effectExtent l="0" t="0" r="0" b="7620"/>
+            <wp:docPr id="1245578076" name="Picture 1"/>
             <wp:cNvGraphicFramePr>
               <a:graphicFrameLocks xmlns:a="http://schemas.openxmlformats.org/drawingml/2006/main" noChangeAspect="1"/>
             </wp:cNvGraphicFramePr>
@@ -588,7 +623,7 @@
               <a:graphicData uri="http://schemas.openxmlformats.org/drawingml/2006/picture">
                 <pic:pic xmlns:pic="http://schemas.openxmlformats.org/drawingml/2006/picture">
                   <pic:nvPicPr>
-                    <pic:cNvPr id="1" name=""/>
+                    <pic:cNvPr id="1245578076" name=""/>
                     <pic:cNvPicPr/>
                   </pic:nvPicPr>
                   <pic:blipFill>
@@ -600,7 +635,7 @@
                   <pic:spPr>
                     <a:xfrm>
                       <a:off x="0" y="0"/>
-                      <a:ext cx="6858000" cy="4534535"/>
+                      <a:ext cx="6858000" cy="2468880"/>
                     </a:xfrm>
                     <a:prstGeom prst="rect">
                       <a:avLst/>
@@ -622,11 +657,10 @@
         </w:numPr>
         <w:spacing w:after="240"/>
       </w:pPr>
-      <w:proofErr w:type="spellStart"/>
-      <w:r>
-        <w:t>Tracert</w:t>
-      </w:r>
-      <w:proofErr w:type="spellEnd"/>
+      <w:r>
+        <w:lastRenderedPageBreak/>
+        <w:t>Path ping</w:t>
+      </w:r>
     </w:p>
     <w:p>
       <w:pPr>
@@ -643,45 +677,35 @@
         </w:rPr>
         <w:t xml:space="preserve">Syntax: </w:t>
       </w:r>
-      <w:proofErr w:type="spellStart"/>
-      <w:r>
-        <w:rPr>
-          <w:b/>
-          <w:bCs/>
-        </w:rPr>
-        <w:t>tracert</w:t>
-      </w:r>
-      <w:proofErr w:type="spellEnd"/>
-      <w:r>
-        <w:rPr>
-          <w:b/>
-          <w:bCs/>
-        </w:rPr>
-        <w:t xml:space="preserve"> [</w:t>
-      </w:r>
-      <w:proofErr w:type="spellStart"/>
-      <w:r>
-        <w:rPr>
-          <w:b/>
-          <w:bCs/>
-        </w:rPr>
-        <w:t>ip</w:t>
-      </w:r>
-      <w:proofErr w:type="spellEnd"/>
-      <w:r>
-        <w:rPr>
-          <w:b/>
-          <w:bCs/>
-        </w:rPr>
-        <w:t xml:space="preserve"> address]</w:t>
-      </w:r>
-    </w:p>
-    <w:p>
-      <w:pPr>
-        <w:ind w:left="360"/>
-        <w:rPr>
-          <w:bCs/>
-        </w:rPr>
+      <w:r>
+        <w:rPr>
+          <w:b/>
+          <w:bCs/>
+          <w:sz w:val="26"/>
+          <w:szCs w:val="26"/>
+        </w:rPr>
+        <w:t>pathping</w:t>
+      </w:r>
+      <w:r>
+        <w:rPr>
+          <w:b/>
+          <w:bCs/>
+        </w:rPr>
+        <w:t xml:space="preserve"> </w:t>
+      </w:r>
+      <w:r>
+        <w:t>&lt;</w:t>
+      </w:r>
+      <w:r>
+        <w:t>ip address</w:t>
+      </w:r>
+      <w:r>
+        <w:t>&gt;</w:t>
+      </w:r>
+    </w:p>
+    <w:p>
+      <w:pPr>
+        <w:ind w:left="360"/>
       </w:pPr>
       <w:r>
         <w:rPr>
@@ -690,19 +714,8 @@
         </w:rPr>
         <w:t xml:space="preserve">Function: </w:t>
       </w:r>
-      <w:proofErr w:type="spellStart"/>
-      <w:r>
-        <w:rPr>
-          <w:bCs/>
-        </w:rPr>
-        <w:t>cmd</w:t>
-      </w:r>
-      <w:proofErr w:type="spellEnd"/>
-      <w:r>
-        <w:rPr>
-          <w:bCs/>
-        </w:rPr>
-        <w:t xml:space="preserve"> to check the hops and no of router between source and destination.</w:t>
+      <w:r>
+        <w:t>cmd to check the packet loss and no of hops between source and destination.</w:t>
       </w:r>
     </w:p>
     <w:p>
@@ -711,71 +724,52 @@
         <w:ind w:left="360"/>
         <w:rPr>
           <w:rStyle w:val="Hyperlink"/>
-          <w:bCs/>
-        </w:rPr>
-      </w:pPr>
-      <w:bookmarkStart w:id="0" w:name="_Hlk131972945"/>
-      <w:r>
-        <w:rPr>
-          <w:b/>
-        </w:rPr>
-        <w:t xml:space="preserve">More details: </w:t>
+        </w:rPr>
+      </w:pPr>
+      <w:r>
+        <w:rPr>
+          <w:b/>
+          <w:bCs/>
+        </w:rPr>
+        <w:t>More details:</w:t>
+      </w:r>
+      <w:r>
+        <w:t xml:space="preserve"> </w:t>
       </w:r>
       <w:hyperlink r:id="rId14" w:history="1">
         <w:r>
           <w:rPr>
             <w:rStyle w:val="Hyperlink"/>
-            <w:bCs/>
           </w:rPr>
           <w:t>Refer Microsoft Learn</w:t>
         </w:r>
       </w:hyperlink>
-      <w:bookmarkEnd w:id="0"/>
-    </w:p>
-    <w:p>
-      <w:pPr>
-        <w:spacing w:line="240" w:lineRule="auto"/>
+    </w:p>
+    <w:p>
+      <w:pPr>
+        <w:spacing w:line="720" w:lineRule="auto"/>
         <w:ind w:left="360"/>
         <w:rPr>
           <w:rStyle w:val="Hyperlink"/>
-          <w:bCs/>
-        </w:rPr>
-      </w:pPr>
-      <w:r>
-        <w:rPr>
-          <w:b/>
+        </w:rPr>
+      </w:pPr>
+      <w:r>
+        <w:rPr>
+          <w:b/>
+          <w:bCs/>
         </w:rPr>
         <w:t>Example:</w:t>
       </w:r>
       <w:r>
         <w:rPr>
           <w:rStyle w:val="Hyperlink"/>
-          <w:bCs/>
-        </w:rPr>
-        <w:t xml:space="preserve"> </w:t>
-      </w:r>
-    </w:p>
-    <w:p>
-      <w:pPr>
-        <w:spacing w:line="720" w:lineRule="auto"/>
-        <w:ind w:left="360"/>
-        <w:rPr>
-          <w:rStyle w:val="Hyperlink"/>
-          <w:bCs/>
-        </w:rPr>
-      </w:pPr>
-      <w:r>
-        <w:rPr>
-          <w:rStyle w:val="Hyperlink"/>
-          <w:bCs/>
           <w:noProof/>
         </w:rPr>
-        <w:lastRenderedPageBreak/>
         <w:drawing>
-          <wp:inline distT="0" distB="0" distL="0" distR="0" wp14:anchorId="5F023466" wp14:editId="555C168D">
-            <wp:extent cx="6858000" cy="2648585"/>
+          <wp:inline distT="0" distB="0" distL="0" distR="0" wp14:anchorId="0C4B7CBF" wp14:editId="75E2791A">
+            <wp:extent cx="6858000" cy="4534535"/>
             <wp:effectExtent l="0" t="0" r="0" b="0"/>
-            <wp:docPr id="4" name="Picture 4"/>
+            <wp:docPr id="3" name="Picture 3"/>
             <wp:cNvGraphicFramePr>
               <a:graphicFrameLocks xmlns:a="http://schemas.openxmlformats.org/drawingml/2006/main" noChangeAspect="1"/>
             </wp:cNvGraphicFramePr>
@@ -795,7 +789,7 @@
                   <pic:spPr>
                     <a:xfrm>
                       <a:off x="0" y="0"/>
-                      <a:ext cx="6858000" cy="2648585"/>
+                      <a:ext cx="6858000" cy="4534535"/>
                     </a:xfrm>
                     <a:prstGeom prst="rect">
                       <a:avLst/>
@@ -817,11 +811,9 @@
         </w:numPr>
         <w:spacing w:after="240"/>
       </w:pPr>
-      <w:proofErr w:type="spellStart"/>
-      <w:r>
-        <w:t>Nslookup</w:t>
-      </w:r>
-      <w:proofErr w:type="spellEnd"/>
+      <w:r>
+        <w:t>Tracert</w:t>
+      </w:r>
     </w:p>
     <w:p>
       <w:pPr>
@@ -838,85 +830,51 @@
         </w:rPr>
         <w:t xml:space="preserve">Syntax: </w:t>
       </w:r>
-      <w:proofErr w:type="spellStart"/>
-      <w:r>
-        <w:rPr>
-          <w:b/>
-          <w:bCs/>
-        </w:rPr>
-        <w:t>nslookup</w:t>
-      </w:r>
-      <w:proofErr w:type="spellEnd"/>
-    </w:p>
-    <w:p>
-      <w:pPr>
-        <w:ind w:left="360"/>
-        <w:rPr>
-          <w:b/>
-          <w:bCs/>
-        </w:rPr>
-      </w:pPr>
-      <w:r>
-        <w:rPr>
-          <w:b/>
-          <w:bCs/>
-        </w:rPr>
-        <w:t xml:space="preserve">Syntax: </w:t>
-      </w:r>
-      <w:proofErr w:type="spellStart"/>
-      <w:r>
-        <w:rPr>
-          <w:b/>
-          <w:bCs/>
-        </w:rPr>
-        <w:t>nslookup</w:t>
-      </w:r>
-      <w:proofErr w:type="spellEnd"/>
-      <w:r>
-        <w:rPr>
-          <w:b/>
-          <w:bCs/>
-        </w:rPr>
-        <w:t xml:space="preserve"> [domain name]</w:t>
-      </w:r>
-    </w:p>
-    <w:p>
-      <w:pPr>
-        <w:ind w:left="360"/>
-      </w:pPr>
-      <w:r>
-        <w:rPr>
-          <w:b/>
-          <w:bCs/>
-        </w:rPr>
-        <w:t>Function:</w:t>
-      </w:r>
-      <w:r>
+      <w:r>
+        <w:rPr>
+          <w:b/>
+          <w:bCs/>
+          <w:sz w:val="26"/>
+          <w:szCs w:val="26"/>
+        </w:rPr>
+        <w:t>tracert</w:t>
+      </w:r>
+      <w:r>
+        <w:rPr>
+          <w:b/>
+          <w:bCs/>
+        </w:rPr>
         <w:t xml:space="preserve"> </w:t>
       </w:r>
-      <w:proofErr w:type="spellStart"/>
-      <w:r>
-        <w:t>cmd</w:t>
-      </w:r>
-      <w:proofErr w:type="spellEnd"/>
-      <w:r>
-        <w:t xml:space="preserve"> to resolve the </w:t>
-      </w:r>
-      <w:proofErr w:type="spellStart"/>
-      <w:r>
-        <w:t>dns</w:t>
-      </w:r>
-      <w:proofErr w:type="spellEnd"/>
-      <w:r>
-        <w:t xml:space="preserve"> name to </w:t>
-      </w:r>
-      <w:proofErr w:type="spellStart"/>
-      <w:r>
-        <w:t>ip</w:t>
-      </w:r>
-      <w:proofErr w:type="spellEnd"/>
-      <w:r>
-        <w:t>.</w:t>
+      <w:r>
+        <w:t>&lt;</w:t>
+      </w:r>
+      <w:r>
+        <w:t>ip address</w:t>
+      </w:r>
+      <w:r>
+        <w:t>&gt;</w:t>
+      </w:r>
+    </w:p>
+    <w:p>
+      <w:pPr>
+        <w:ind w:left="360"/>
+        <w:rPr>
+          <w:bCs/>
+        </w:rPr>
+      </w:pPr>
+      <w:r>
+        <w:rPr>
+          <w:b/>
+          <w:bCs/>
+        </w:rPr>
+        <w:t xml:space="preserve">Function: </w:t>
+      </w:r>
+      <w:r>
+        <w:rPr>
+          <w:bCs/>
+        </w:rPr>
+        <w:t>cmd to check the hops and no of router between source and destination.</w:t>
       </w:r>
     </w:p>
     <w:p>
@@ -928,6 +886,7 @@
           <w:bCs/>
         </w:rPr>
       </w:pPr>
+      <w:bookmarkStart w:id="0" w:name="_Hlk131972945"/>
       <w:r>
         <w:rPr>
           <w:b/>
@@ -943,6 +902,7 @@
           <w:t>Refer Microsoft Learn</w:t>
         </w:r>
       </w:hyperlink>
+      <w:bookmarkEnd w:id="0"/>
     </w:p>
     <w:p>
       <w:pPr>
@@ -959,6 +919,13 @@
         </w:rPr>
         <w:t>Example:</w:t>
       </w:r>
+      <w:r>
+        <w:rPr>
+          <w:rStyle w:val="Hyperlink"/>
+          <w:bCs/>
+        </w:rPr>
+        <w:t xml:space="preserve"> </w:t>
+      </w:r>
     </w:p>
     <w:p>
       <w:pPr>
@@ -975,11 +942,12 @@
           <w:bCs/>
           <w:noProof/>
         </w:rPr>
+        <w:lastRenderedPageBreak/>
         <w:drawing>
-          <wp:inline distT="0" distB="0" distL="0" distR="0" wp14:anchorId="2BA3E56E" wp14:editId="0EC5A1F0">
-            <wp:extent cx="6858000" cy="2266950"/>
+          <wp:inline distT="0" distB="0" distL="0" distR="0" wp14:anchorId="5F023466" wp14:editId="555C168D">
+            <wp:extent cx="6858000" cy="2648585"/>
             <wp:effectExtent l="0" t="0" r="0" b="0"/>
-            <wp:docPr id="5" name="Picture 5"/>
+            <wp:docPr id="4" name="Picture 4"/>
             <wp:cNvGraphicFramePr>
               <a:graphicFrameLocks xmlns:a="http://schemas.openxmlformats.org/drawingml/2006/main" noChangeAspect="1"/>
             </wp:cNvGraphicFramePr>
@@ -999,7 +967,7 @@
                   <pic:spPr>
                     <a:xfrm>
                       <a:off x="0" y="0"/>
-                      <a:ext cx="6858000" cy="2266950"/>
+                      <a:ext cx="6858000" cy="2648585"/>
                     </a:xfrm>
                     <a:prstGeom prst="rect">
                       <a:avLst/>
@@ -1021,75 +989,45 @@
         </w:numPr>
         <w:spacing w:after="240"/>
       </w:pPr>
-      <w:proofErr w:type="spellStart"/>
-      <w:r>
-        <w:t>Wif</w:t>
-      </w:r>
-      <w:r>
-        <w:t>i</w:t>
-      </w:r>
-      <w:proofErr w:type="spellEnd"/>
-      <w:r>
+      <w:r>
+        <w:t>Nslookup</w:t>
+      </w:r>
+    </w:p>
+    <w:p>
+      <w:pPr>
+        <w:ind w:left="360"/>
+      </w:pPr>
+      <w:r>
+        <w:rPr>
+          <w:b/>
+          <w:bCs/>
+        </w:rPr>
+        <w:t xml:space="preserve">Syntax: </w:t>
+      </w:r>
+      <w:r>
+        <w:rPr>
+          <w:b/>
+          <w:bCs/>
+          <w:sz w:val="26"/>
+          <w:szCs w:val="26"/>
+        </w:rPr>
+        <w:t>nslookup</w:t>
+      </w:r>
+      <w:r>
+        <w:rPr>
+          <w:b/>
+          <w:bCs/>
+        </w:rPr>
         <w:t xml:space="preserve"> </w:t>
       </w:r>
-      <w:proofErr w:type="spellStart"/>
-      <w:r>
-        <w:t>Q</w:t>
-      </w:r>
-      <w:r>
-        <w:t>rcode</w:t>
-      </w:r>
-      <w:proofErr w:type="spellEnd"/>
-      <w:r>
-        <w:t xml:space="preserve"> generator</w:t>
-      </w:r>
-    </w:p>
-    <w:p>
-      <w:pPr>
-        <w:ind w:left="360"/>
-        <w:rPr>
-          <w:b/>
-          <w:bCs/>
-        </w:rPr>
-      </w:pPr>
-      <w:r>
-        <w:rPr>
-          <w:b/>
-          <w:bCs/>
-        </w:rPr>
-        <w:t>Syntax: new-</w:t>
-      </w:r>
-      <w:proofErr w:type="spellStart"/>
-      <w:r>
-        <w:rPr>
-          <w:b/>
-          <w:bCs/>
-        </w:rPr>
-        <w:t>qrcodewifiaccess</w:t>
-      </w:r>
-      <w:proofErr w:type="spellEnd"/>
-      <w:r>
-        <w:rPr>
-          <w:b/>
-          <w:bCs/>
-        </w:rPr>
-        <w:t xml:space="preserve"> -SSID "111" -Password "12345678" -</w:t>
-      </w:r>
-      <w:proofErr w:type="spellStart"/>
-      <w:r>
-        <w:rPr>
-          <w:b/>
-          <w:bCs/>
-        </w:rPr>
-        <w:t>outpath</w:t>
-      </w:r>
-      <w:proofErr w:type="spellEnd"/>
-      <w:r>
-        <w:rPr>
-          <w:b/>
-          <w:bCs/>
-        </w:rPr>
-        <w:t xml:space="preserve"> "C:/wifi.png"</w:t>
+      <w:r>
+        <w:t>&lt;</w:t>
+      </w:r>
+      <w:r>
+        <w:t>domain name</w:t>
+      </w:r>
+      <w:r>
+        <w:t>&gt;</w:t>
       </w:r>
     </w:p>
     <w:p>
@@ -1104,95 +1042,8 @@
         <w:t>Function:</w:t>
       </w:r>
       <w:r>
-        <w:t xml:space="preserve"> </w:t>
-      </w:r>
-      <w:proofErr w:type="spellStart"/>
-      <w:r>
-        <w:t>cmd</w:t>
-      </w:r>
-      <w:proofErr w:type="spellEnd"/>
-      <w:r>
-        <w:t xml:space="preserve"> to </w:t>
-      </w:r>
-      <w:proofErr w:type="spellStart"/>
-      <w:r>
-        <w:t>genetrate</w:t>
-      </w:r>
-      <w:proofErr w:type="spellEnd"/>
-      <w:r>
-        <w:t xml:space="preserve"> </w:t>
-      </w:r>
-      <w:proofErr w:type="spellStart"/>
-      <w:r>
-        <w:t>wifi</w:t>
-      </w:r>
-      <w:proofErr w:type="spellEnd"/>
-      <w:r>
-        <w:t xml:space="preserve"> </w:t>
-      </w:r>
-      <w:proofErr w:type="spellStart"/>
-      <w:r>
-        <w:t>qrcode</w:t>
-      </w:r>
-      <w:proofErr w:type="spellEnd"/>
-      <w:r>
-        <w:t xml:space="preserve"> in </w:t>
-      </w:r>
-      <w:proofErr w:type="spellStart"/>
-      <w:r>
-        <w:t>powershell</w:t>
-      </w:r>
-      <w:proofErr w:type="spellEnd"/>
-    </w:p>
-    <w:p>
-      <w:pPr>
-        <w:ind w:left="360"/>
-      </w:pPr>
-      <w:r>
-        <w:rPr>
-          <w:b/>
-          <w:bCs/>
-        </w:rPr>
-        <w:t xml:space="preserve">Installation </w:t>
-      </w:r>
-      <w:proofErr w:type="spellStart"/>
-      <w:r>
-        <w:rPr>
-          <w:b/>
-          <w:bCs/>
-        </w:rPr>
-        <w:t>cmds</w:t>
-      </w:r>
-      <w:proofErr w:type="spellEnd"/>
-      <w:r>
-        <w:rPr>
-          <w:b/>
-          <w:bCs/>
-        </w:rPr>
-        <w:t xml:space="preserve">: </w:t>
-      </w:r>
-      <w:r>
-        <w:t xml:space="preserve">Install-Module -Name </w:t>
-      </w:r>
-      <w:proofErr w:type="spellStart"/>
-      <w:r>
-        <w:t>QRCodeGenerator</w:t>
-      </w:r>
-      <w:proofErr w:type="spellEnd"/>
-    </w:p>
-    <w:p>
-      <w:pPr>
-        <w:ind w:left="360" w:firstLine="1710"/>
-      </w:pPr>
-      <w:r>
-        <w:lastRenderedPageBreak/>
-        <w:t xml:space="preserve">Import-Module </w:t>
-      </w:r>
-      <w:proofErr w:type="spellStart"/>
-      <w:r>
-        <w:t>QRCodeGenerator</w:t>
-      </w:r>
-      <w:proofErr w:type="spellEnd"/>
+        <w:t xml:space="preserve"> cmd to resolve the dns name to ip.</w:t>
+      </w:r>
     </w:p>
     <w:p>
       <w:pPr>
@@ -1200,12 +1051,12 @@
         <w:ind w:left="360"/>
         <w:rPr>
           <w:rStyle w:val="Hyperlink"/>
-        </w:rPr>
-      </w:pPr>
-      <w:r>
-        <w:rPr>
-          <w:b/>
-          <w:bCs/>
+          <w:bCs/>
+        </w:rPr>
+      </w:pPr>
+      <w:r>
+        <w:rPr>
+          <w:b/>
         </w:rPr>
         <w:t xml:space="preserve">More details: </w:t>
       </w:r>
@@ -1213,42 +1064,48 @@
         <w:r>
           <w:rPr>
             <w:rStyle w:val="Hyperlink"/>
+            <w:bCs/>
           </w:rPr>
-          <w:t>Refer Generate QR Code with PowerShell in Windows 10</w:t>
+          <w:t>Refer Microsoft Learn</w:t>
         </w:r>
       </w:hyperlink>
     </w:p>
     <w:p>
       <w:pPr>
+        <w:spacing w:line="240" w:lineRule="auto"/>
+        <w:ind w:left="360"/>
+        <w:rPr>
+          <w:rStyle w:val="Hyperlink"/>
+          <w:bCs/>
+        </w:rPr>
+      </w:pPr>
+      <w:r>
+        <w:rPr>
+          <w:b/>
+        </w:rPr>
+        <w:t>Example:</w:t>
+      </w:r>
+    </w:p>
+    <w:p>
+      <w:pPr>
         <w:spacing w:line="720" w:lineRule="auto"/>
         <w:ind w:left="360"/>
         <w:rPr>
           <w:rStyle w:val="Hyperlink"/>
-        </w:rPr>
-      </w:pPr>
-      <w:r>
-        <w:rPr>
-          <w:b/>
-          <w:bCs/>
-        </w:rPr>
-        <w:t>Example:</w:t>
-      </w:r>
+          <w:bCs/>
+        </w:rPr>
+      </w:pPr>
       <w:r>
         <w:rPr>
           <w:rStyle w:val="Hyperlink"/>
-        </w:rPr>
-        <w:t xml:space="preserve"> </w:t>
-      </w:r>
-      <w:r>
-        <w:rPr>
-          <w:rStyle w:val="Hyperlink"/>
+          <w:bCs/>
           <w:noProof/>
         </w:rPr>
         <w:drawing>
-          <wp:inline distT="0" distB="0" distL="0" distR="0" wp14:anchorId="695D48FD" wp14:editId="68CCBE0E">
-            <wp:extent cx="6858000" cy="5704205"/>
+          <wp:inline distT="0" distB="0" distL="0" distR="0" wp14:anchorId="2BA3E56E" wp14:editId="0EC5A1F0">
+            <wp:extent cx="6858000" cy="2266950"/>
             <wp:effectExtent l="0" t="0" r="0" b="0"/>
-            <wp:docPr id="6" name="Picture 6"/>
+            <wp:docPr id="5" name="Picture 5"/>
             <wp:cNvGraphicFramePr>
               <a:graphicFrameLocks xmlns:a="http://schemas.openxmlformats.org/drawingml/2006/main" noChangeAspect="1"/>
             </wp:cNvGraphicFramePr>
@@ -1268,7 +1125,7 @@
                   <pic:spPr>
                     <a:xfrm>
                       <a:off x="0" y="0"/>
-                      <a:ext cx="6858000" cy="5704205"/>
+                      <a:ext cx="6858000" cy="2266950"/>
                     </a:xfrm>
                     <a:prstGeom prst="rect">
                       <a:avLst/>
@@ -1290,13 +1147,17 @@
         </w:numPr>
         <w:spacing w:after="240"/>
       </w:pPr>
-      <w:proofErr w:type="spellStart"/>
-      <w:r>
-        <w:t>Attrib</w:t>
-      </w:r>
-      <w:proofErr w:type="spellEnd"/>
-      <w:r>
-        <w:t xml:space="preserve"> Command</w:t>
+      <w:r>
+        <w:t>Wif</w:t>
+      </w:r>
+      <w:r>
+        <w:t>i</w:t>
+      </w:r>
+      <w:r>
+        <w:t xml:space="preserve"> Q</w:t>
+      </w:r>
+      <w:r>
+        <w:t>rcode generator</w:t>
       </w:r>
     </w:p>
     <w:p>
@@ -1314,19 +1175,39 @@
         </w:rPr>
         <w:t xml:space="preserve">Syntax: </w:t>
       </w:r>
-      <w:proofErr w:type="spellStart"/>
-      <w:r>
-        <w:rPr>
-          <w:b/>
-          <w:bCs/>
-        </w:rPr>
-        <w:t>attrib</w:t>
-      </w:r>
-      <w:proofErr w:type="spellEnd"/>
-      <w:r>
-        <w:rPr>
-          <w:b/>
-          <w:bCs/>
+      <w:r>
+        <w:rPr>
+          <w:b/>
+          <w:bCs/>
+          <w:sz w:val="26"/>
+          <w:szCs w:val="26"/>
+        </w:rPr>
+        <w:t>new-qrcodewifiaccess -SSID "</w:t>
+      </w:r>
+      <w:r>
+        <w:t>&lt;</w:t>
+      </w:r>
+      <w:r>
+        <w:t>wifi name</w:t>
+      </w:r>
+      <w:r>
+        <w:t>&gt;</w:t>
+      </w:r>
+      <w:r>
+        <w:rPr>
+          <w:b/>
+          <w:bCs/>
+          <w:sz w:val="26"/>
+          <w:szCs w:val="26"/>
+        </w:rPr>
+        <w:t>"</w:t>
+      </w:r>
+      <w:r>
+        <w:rPr>
+          <w:b/>
+          <w:bCs/>
+          <w:sz w:val="26"/>
+          <w:szCs w:val="26"/>
         </w:rPr>
         <w:t xml:space="preserve"> </w:t>
       </w:r>
@@ -1334,31 +1215,44 @@
         <w:rPr>
           <w:b/>
           <w:bCs/>
-        </w:rPr>
-        <w:t>“</w:t>
-      </w:r>
-      <w:proofErr w:type="spellStart"/>
-      <w:r>
-        <w:rPr>
-          <w:b/>
-          <w:bCs/>
-        </w:rPr>
-        <w:t>folder_name</w:t>
-      </w:r>
-      <w:proofErr w:type="spellEnd"/>
-      <w:r>
-        <w:rPr>
-          <w:b/>
-          <w:bCs/>
-        </w:rPr>
-        <w:t>”</w:t>
-      </w:r>
-      <w:r>
-        <w:rPr>
-          <w:b/>
-          <w:bCs/>
-        </w:rPr>
-        <w:t xml:space="preserve"> +s +h +r</w:t>
+          <w:sz w:val="26"/>
+          <w:szCs w:val="26"/>
+        </w:rPr>
+        <w:t>-Password "</w:t>
+      </w:r>
+      <w:r>
+        <w:t>&lt;</w:t>
+      </w:r>
+      <w:r>
+        <w:t>wifi password</w:t>
+      </w:r>
+      <w:r>
+        <w:t>&gt;</w:t>
+      </w:r>
+      <w:r>
+        <w:rPr>
+          <w:b/>
+          <w:bCs/>
+          <w:sz w:val="26"/>
+          <w:szCs w:val="26"/>
+        </w:rPr>
+        <w:t>" -outpath "</w:t>
+      </w:r>
+      <w:r>
+        <w:t>&lt;</w:t>
+      </w:r>
+      <w:r>
+        <w:t>file path location to save file</w:t>
+      </w:r>
+      <w:r>
+        <w:t>&gt;</w:t>
+      </w:r>
+      <w:r>
+        <w:rPr>
+          <w:b/>
+          <w:bCs/>
+        </w:rPr>
+        <w:t>"</w:t>
       </w:r>
     </w:p>
     <w:p>
@@ -1373,211 +1267,40 @@
         <w:t>Function:</w:t>
       </w:r>
       <w:r>
-        <w:t xml:space="preserve"> folder is hidden and isn't visible when we select to show all files and folders</w:t>
-      </w:r>
-      <w:r>
-        <w:t>.</w:t>
-      </w:r>
-    </w:p>
-    <w:p>
-      <w:pPr>
-        <w:ind w:left="360" w:firstLine="540"/>
-      </w:pPr>
-      <w:r>
-        <w:rPr>
-          <w:b/>
-          <w:bCs/>
-        </w:rPr>
-        <w:t>s</w:t>
-      </w:r>
-      <w:r>
-        <w:rPr>
-          <w:b/>
-          <w:bCs/>
-        </w:rPr>
-        <w:tab/>
-      </w:r>
-      <w:r>
-        <w:t>System</w:t>
-      </w:r>
-    </w:p>
-    <w:p>
-      <w:pPr>
-        <w:ind w:left="360" w:firstLine="540"/>
-      </w:pPr>
-      <w:r>
-        <w:rPr>
-          <w:b/>
-          <w:bCs/>
-        </w:rPr>
-        <w:t>h</w:t>
-      </w:r>
-      <w:r>
-        <w:rPr>
-          <w:b/>
-          <w:bCs/>
-        </w:rPr>
-        <w:tab/>
-      </w:r>
-      <w:r>
-        <w:t>Hidden</w:t>
-      </w:r>
-    </w:p>
-    <w:p>
-      <w:pPr>
-        <w:ind w:left="360" w:firstLine="540"/>
-      </w:pPr>
-      <w:r>
-        <w:rPr>
-          <w:b/>
-          <w:bCs/>
-        </w:rPr>
-        <w:t>r</w:t>
-      </w:r>
-      <w:r>
-        <w:rPr>
-          <w:b/>
-          <w:bCs/>
-        </w:rPr>
-        <w:tab/>
-      </w:r>
-      <w:r>
-        <w:t>Read-only</w:t>
-      </w:r>
-    </w:p>
-    <w:p>
-      <w:pPr>
-        <w:ind w:left="360"/>
-        <w:rPr>
-          <w:b/>
-          <w:bCs/>
-        </w:rPr>
-      </w:pPr>
-      <w:r>
-        <w:rPr>
-          <w:b/>
-          <w:bCs/>
-        </w:rPr>
+        <w:t xml:space="preserve"> cmd to genetrate wifi qrcode in powershell</w:t>
+      </w:r>
+    </w:p>
+    <w:p>
+      <w:pPr>
+        <w:ind w:left="360"/>
+      </w:pPr>
+      <w:r>
+        <w:rPr>
+          <w:b/>
+          <w:bCs/>
+        </w:rPr>
+        <w:t xml:space="preserve">Installation cmds: </w:t>
+      </w:r>
+      <w:r>
+        <w:t>Install-Module -Name QRCodeGenerator</w:t>
+      </w:r>
+    </w:p>
+    <w:p>
+      <w:pPr>
+        <w:ind w:left="360" w:firstLine="1710"/>
+      </w:pPr>
+      <w:r>
         <w:lastRenderedPageBreak/>
-        <w:t xml:space="preserve">Syntax: </w:t>
-      </w:r>
-      <w:proofErr w:type="spellStart"/>
-      <w:r>
-        <w:rPr>
-          <w:b/>
-          <w:bCs/>
-        </w:rPr>
-        <w:t>attrib</w:t>
-      </w:r>
-      <w:proofErr w:type="spellEnd"/>
-      <w:r>
-        <w:rPr>
-          <w:b/>
-          <w:bCs/>
-        </w:rPr>
-        <w:t xml:space="preserve"> </w:t>
-      </w:r>
-      <w:r>
-        <w:rPr>
-          <w:b/>
-          <w:bCs/>
-        </w:rPr>
-        <w:t>“</w:t>
-      </w:r>
-      <w:proofErr w:type="spellStart"/>
-      <w:r>
-        <w:rPr>
-          <w:b/>
-          <w:bCs/>
-        </w:rPr>
-        <w:t>folder_name</w:t>
-      </w:r>
-      <w:proofErr w:type="spellEnd"/>
-      <w:r>
-        <w:rPr>
-          <w:b/>
-          <w:bCs/>
-        </w:rPr>
-        <w:t>”</w:t>
-      </w:r>
-      <w:r>
-        <w:rPr>
-          <w:b/>
-          <w:bCs/>
-        </w:rPr>
-        <w:t xml:space="preserve"> </w:t>
-      </w:r>
-      <w:r>
-        <w:rPr>
-          <w:b/>
-          <w:bCs/>
-        </w:rPr>
-        <w:t>-</w:t>
-      </w:r>
-      <w:r>
-        <w:rPr>
-          <w:b/>
-          <w:bCs/>
-        </w:rPr>
-        <w:t xml:space="preserve">s </w:t>
-      </w:r>
-      <w:r>
-        <w:rPr>
-          <w:b/>
-          <w:bCs/>
-        </w:rPr>
-        <w:t>-</w:t>
-      </w:r>
-      <w:r>
-        <w:rPr>
-          <w:b/>
-          <w:bCs/>
-        </w:rPr>
-        <w:t xml:space="preserve">h </w:t>
-      </w:r>
-      <w:r>
-        <w:rPr>
-          <w:b/>
-          <w:bCs/>
-        </w:rPr>
-        <w:t>-</w:t>
-      </w:r>
-      <w:r>
-        <w:rPr>
-          <w:b/>
-          <w:bCs/>
-        </w:rPr>
-        <w:t>r</w:t>
-      </w:r>
-    </w:p>
-    <w:p>
-      <w:pPr>
-        <w:ind w:left="360"/>
-      </w:pPr>
-      <w:r>
-        <w:rPr>
-          <w:b/>
-          <w:bCs/>
-        </w:rPr>
-        <w:t>Function:</w:t>
-      </w:r>
-      <w:r>
-        <w:t xml:space="preserve"> folde</w:t>
-      </w:r>
-      <w:r>
-        <w:t>r is</w:t>
-      </w:r>
-      <w:r>
-        <w:t xml:space="preserve"> visible when we select to show all files and folders</w:t>
-      </w:r>
-      <w:r>
-        <w:t>.</w:t>
+        <w:t>Import-Module QRCodeGenerator</w:t>
       </w:r>
     </w:p>
     <w:p>
       <w:pPr>
         <w:spacing w:line="240" w:lineRule="auto"/>
         <w:ind w:left="360"/>
+        <w:rPr>
+          <w:rStyle w:val="Hyperlink"/>
+        </w:rPr>
       </w:pPr>
       <w:r>
         <w:rPr>
@@ -1591,7 +1314,7 @@
           <w:rPr>
             <w:rStyle w:val="Hyperlink"/>
           </w:rPr>
-          <w:t>Refer www.c-sharpcorner.com</w:t>
+          <w:t>Refer Generate QR Code with PowerShell in Windows 10</w:t>
         </w:r>
       </w:hyperlink>
     </w:p>
@@ -1599,6 +1322,9 @@
       <w:pPr>
         <w:spacing w:line="720" w:lineRule="auto"/>
         <w:ind w:left="360"/>
+        <w:rPr>
+          <w:rStyle w:val="Hyperlink"/>
+        </w:rPr>
       </w:pPr>
       <w:r>
         <w:rPr>
@@ -1608,17 +1334,21 @@
         <w:t>Example:</w:t>
       </w:r>
       <w:r>
+        <w:rPr>
+          <w:rStyle w:val="Hyperlink"/>
+        </w:rPr>
         <w:t xml:space="preserve"> </w:t>
       </w:r>
       <w:r>
         <w:rPr>
+          <w:rStyle w:val="Hyperlink"/>
           <w:noProof/>
         </w:rPr>
         <w:drawing>
-          <wp:inline distT="0" distB="0" distL="0" distR="0" wp14:anchorId="2C5221AB" wp14:editId="45C4D6A0">
-            <wp:extent cx="6858000" cy="2507615"/>
-            <wp:effectExtent l="0" t="0" r="0" b="6985"/>
-            <wp:docPr id="7" name="Picture 7"/>
+          <wp:inline distT="0" distB="0" distL="0" distR="0" wp14:anchorId="695D48FD" wp14:editId="68CCBE0E">
+            <wp:extent cx="6858000" cy="5704205"/>
+            <wp:effectExtent l="0" t="0" r="0" b="0"/>
+            <wp:docPr id="6" name="Picture 6"/>
             <wp:cNvGraphicFramePr>
               <a:graphicFrameLocks xmlns:a="http://schemas.openxmlformats.org/drawingml/2006/main" noChangeAspect="1"/>
             </wp:cNvGraphicFramePr>
@@ -1638,7 +1368,7 @@
                   <pic:spPr>
                     <a:xfrm>
                       <a:off x="0" y="0"/>
-                      <a:ext cx="6858000" cy="2507615"/>
+                      <a:ext cx="6858000" cy="5704205"/>
                     </a:xfrm>
                     <a:prstGeom prst="rect">
                       <a:avLst/>
@@ -1658,10 +1388,10 @@
           <w:ilvl w:val="0"/>
           <w:numId w:val="1"/>
         </w:numPr>
-        <w:spacing w:line="360" w:lineRule="auto"/>
-      </w:pPr>
-      <w:r>
-        <w:t>Title</w:t>
+        <w:spacing w:after="240"/>
+      </w:pPr>
+      <w:r>
+        <w:t>Attrib Command</w:t>
       </w:r>
     </w:p>
     <w:p>
@@ -1683,26 +1413,210 @@
         <w:rPr>
           <w:b/>
           <w:bCs/>
-        </w:rPr>
-        <w:t>title [string]</w:t>
-      </w:r>
-    </w:p>
-    <w:p>
-      <w:pPr>
-        <w:ind w:left="360"/>
-      </w:pPr>
-      <w:r>
-        <w:rPr>
-          <w:b/>
-          <w:bCs/>
-        </w:rPr>
-        <w:t xml:space="preserve">Function: </w:t>
-      </w:r>
-      <w:r>
-        <w:t xml:space="preserve">To change the </w:t>
-      </w:r>
-      <w:r>
-        <w:t>Command Prompt title.</w:t>
+          <w:sz w:val="26"/>
+          <w:szCs w:val="26"/>
+        </w:rPr>
+        <w:t xml:space="preserve">attrib </w:t>
+      </w:r>
+      <w:r>
+        <w:rPr>
+          <w:b/>
+          <w:bCs/>
+          <w:sz w:val="26"/>
+          <w:szCs w:val="26"/>
+        </w:rPr>
+        <w:t>“</w:t>
+      </w:r>
+      <w:r>
+        <w:t>&lt;</w:t>
+      </w:r>
+      <w:r>
+        <w:t>folder</w:t>
+      </w:r>
+      <w:r>
+        <w:t xml:space="preserve"> </w:t>
+      </w:r>
+      <w:r>
+        <w:t>name</w:t>
+      </w:r>
+      <w:r>
+        <w:t>&gt;</w:t>
+      </w:r>
+      <w:r>
+        <w:rPr>
+          <w:b/>
+          <w:bCs/>
+          <w:sz w:val="26"/>
+          <w:szCs w:val="26"/>
+        </w:rPr>
+        <w:t>”</w:t>
+      </w:r>
+      <w:r>
+        <w:rPr>
+          <w:b/>
+          <w:bCs/>
+          <w:sz w:val="26"/>
+          <w:szCs w:val="26"/>
+        </w:rPr>
+        <w:t xml:space="preserve"> +s +h +r</w:t>
+      </w:r>
+    </w:p>
+    <w:p>
+      <w:pPr>
+        <w:ind w:left="360"/>
+      </w:pPr>
+      <w:r>
+        <w:rPr>
+          <w:b/>
+          <w:bCs/>
+        </w:rPr>
+        <w:t>Function:</w:t>
+      </w:r>
+      <w:r>
+        <w:t xml:space="preserve"> folder is hidden and isn't visible when we select to show all files and folders</w:t>
+      </w:r>
+      <w:r>
+        <w:t>.</w:t>
+      </w:r>
+    </w:p>
+    <w:p>
+      <w:pPr>
+        <w:ind w:left="360" w:firstLine="540"/>
+      </w:pPr>
+      <w:r>
+        <w:rPr>
+          <w:b/>
+          <w:bCs/>
+        </w:rPr>
+        <w:t>s</w:t>
+      </w:r>
+      <w:r>
+        <w:rPr>
+          <w:b/>
+          <w:bCs/>
+        </w:rPr>
+        <w:tab/>
+      </w:r>
+      <w:r>
+        <w:t>System</w:t>
+      </w:r>
+    </w:p>
+    <w:p>
+      <w:pPr>
+        <w:ind w:left="360" w:firstLine="540"/>
+      </w:pPr>
+      <w:r>
+        <w:rPr>
+          <w:b/>
+          <w:bCs/>
+        </w:rPr>
+        <w:t>h</w:t>
+      </w:r>
+      <w:r>
+        <w:rPr>
+          <w:b/>
+          <w:bCs/>
+        </w:rPr>
+        <w:tab/>
+      </w:r>
+      <w:r>
+        <w:t>Hidden</w:t>
+      </w:r>
+    </w:p>
+    <w:p>
+      <w:pPr>
+        <w:ind w:left="360" w:firstLine="540"/>
+      </w:pPr>
+      <w:r>
+        <w:rPr>
+          <w:b/>
+          <w:bCs/>
+        </w:rPr>
+        <w:t>r</w:t>
+      </w:r>
+      <w:r>
+        <w:rPr>
+          <w:b/>
+          <w:bCs/>
+        </w:rPr>
+        <w:tab/>
+      </w:r>
+      <w:r>
+        <w:t>Read-only</w:t>
+      </w:r>
+    </w:p>
+    <w:p>
+      <w:pPr>
+        <w:ind w:left="360"/>
+        <w:rPr>
+          <w:b/>
+          <w:bCs/>
+        </w:rPr>
+      </w:pPr>
+      <w:r>
+        <w:rPr>
+          <w:b/>
+          <w:bCs/>
+        </w:rPr>
+        <w:lastRenderedPageBreak/>
+        <w:t xml:space="preserve">Syntax: </w:t>
+      </w:r>
+      <w:r>
+        <w:rPr>
+          <w:b/>
+          <w:bCs/>
+          <w:sz w:val="26"/>
+          <w:szCs w:val="26"/>
+        </w:rPr>
+        <w:t>attrib “</w:t>
+      </w:r>
+      <w:r>
+        <w:t>&lt;</w:t>
+      </w:r>
+      <w:r>
+        <w:t>folder</w:t>
+      </w:r>
+      <w:r>
+        <w:t xml:space="preserve"> </w:t>
+      </w:r>
+      <w:r>
+        <w:t>name</w:t>
+      </w:r>
+      <w:r>
+        <w:t>&gt;</w:t>
+      </w:r>
+      <w:r>
+        <w:rPr>
+          <w:b/>
+          <w:bCs/>
+          <w:sz w:val="26"/>
+          <w:szCs w:val="26"/>
+        </w:rPr>
+        <w:t>” -s -h -r</w:t>
+      </w:r>
+    </w:p>
+    <w:p>
+      <w:pPr>
+        <w:ind w:left="360"/>
+      </w:pPr>
+      <w:r>
+        <w:rPr>
+          <w:b/>
+          <w:bCs/>
+        </w:rPr>
+        <w:t>Function:</w:t>
+      </w:r>
+      <w:r>
+        <w:t xml:space="preserve"> folde</w:t>
+      </w:r>
+      <w:r>
+        <w:t>r is</w:t>
+      </w:r>
+      <w:r>
+        <w:t xml:space="preserve"> visible when we select to show all files and folders</w:t>
+      </w:r>
+      <w:r>
+        <w:t>.</w:t>
       </w:r>
     </w:p>
     <w:p>
@@ -1715,23 +1629,20 @@
           <w:b/>
           <w:bCs/>
         </w:rPr>
-        <w:t>More details:</w:t>
-      </w:r>
-      <w:r>
-        <w:t xml:space="preserve"> </w:t>
+        <w:t xml:space="preserve">More details: </w:t>
       </w:r>
       <w:hyperlink r:id="rId22" w:history="1">
         <w:r>
           <w:rPr>
             <w:rStyle w:val="Hyperlink"/>
           </w:rPr>
-          <w:t>Refer Microsoft Learn</w:t>
+          <w:t>Refer www.c-sharpcorner.com</w:t>
         </w:r>
       </w:hyperlink>
     </w:p>
     <w:p>
       <w:pPr>
-        <w:spacing w:line="240" w:lineRule="auto"/>
+        <w:spacing w:line="720" w:lineRule="auto"/>
         <w:ind w:left="360"/>
       </w:pPr>
       <w:r>
@@ -1741,21 +1652,18 @@
         </w:rPr>
         <w:t>Example:</w:t>
       </w:r>
-    </w:p>
-    <w:p>
-      <w:pPr>
-        <w:spacing w:line="720" w:lineRule="auto"/>
-        <w:ind w:left="360"/>
-      </w:pPr>
+      <w:r>
+        <w:t xml:space="preserve"> </w:t>
+      </w:r>
       <w:r>
         <w:rPr>
           <w:noProof/>
         </w:rPr>
         <w:drawing>
-          <wp:inline distT="0" distB="0" distL="0" distR="0" wp14:anchorId="4B7A8314" wp14:editId="7D89E88C">
-            <wp:extent cx="6858000" cy="1130300"/>
-            <wp:effectExtent l="0" t="0" r="0" b="0"/>
-            <wp:docPr id="8" name="Picture 8"/>
+          <wp:inline distT="0" distB="0" distL="0" distR="0" wp14:anchorId="2C5221AB" wp14:editId="45C4D6A0">
+            <wp:extent cx="6858000" cy="2507615"/>
+            <wp:effectExtent l="0" t="0" r="0" b="6985"/>
+            <wp:docPr id="7" name="Picture 7"/>
             <wp:cNvGraphicFramePr>
               <a:graphicFrameLocks xmlns:a="http://schemas.openxmlformats.org/drawingml/2006/main" noChangeAspect="1"/>
             </wp:cNvGraphicFramePr>
@@ -1775,7 +1683,7 @@
                   <pic:spPr>
                     <a:xfrm>
                       <a:off x="0" y="0"/>
-                      <a:ext cx="6858000" cy="1130300"/>
+                      <a:ext cx="6858000" cy="2507615"/>
                     </a:xfrm>
                     <a:prstGeom prst="rect">
                       <a:avLst/>
@@ -1798,7 +1706,7 @@
         <w:spacing w:line="360" w:lineRule="auto"/>
       </w:pPr>
       <w:r>
-        <w:t>Prompt</w:t>
+        <w:t>Title</w:t>
       </w:r>
     </w:p>
     <w:p>
@@ -1820,8 +1728,26 @@
         <w:rPr>
           <w:b/>
           <w:bCs/>
-        </w:rPr>
-        <w:t>prompt [text]</w:t>
+          <w:sz w:val="26"/>
+          <w:szCs w:val="26"/>
+        </w:rPr>
+        <w:t>title</w:t>
+      </w:r>
+      <w:r>
+        <w:rPr>
+          <w:b/>
+          <w:bCs/>
+        </w:rPr>
+        <w:t xml:space="preserve"> </w:t>
+      </w:r>
+      <w:r>
+        <w:t>&lt;</w:t>
+      </w:r>
+      <w:r>
+        <w:t>string</w:t>
+      </w:r>
+      <w:r>
+        <w:t>&gt;</w:t>
       </w:r>
     </w:p>
     <w:p>
@@ -1836,11 +1762,15 @@
         <w:t xml:space="preserve">Function: </w:t>
       </w:r>
       <w:r>
-        <w:t>To change executing path name in command prompt.</w:t>
-      </w:r>
-    </w:p>
-    <w:p>
-      <w:pPr>
+        <w:t xml:space="preserve">To change the </w:t>
+      </w:r>
+      <w:r>
+        <w:t>Command Prompt title.</w:t>
+      </w:r>
+    </w:p>
+    <w:p>
+      <w:pPr>
+        <w:spacing w:line="240" w:lineRule="auto"/>
         <w:ind w:left="360"/>
       </w:pPr>
       <w:r>
@@ -1864,29 +1794,31 @@
     </w:p>
     <w:p>
       <w:pPr>
+        <w:spacing w:line="240" w:lineRule="auto"/>
+        <w:ind w:left="360"/>
+      </w:pPr>
+      <w:r>
+        <w:rPr>
+          <w:b/>
+          <w:bCs/>
+        </w:rPr>
+        <w:t>Example:</w:t>
+      </w:r>
+    </w:p>
+    <w:p>
+      <w:pPr>
         <w:spacing w:line="720" w:lineRule="auto"/>
         <w:ind w:left="360"/>
       </w:pPr>
       <w:r>
         <w:rPr>
-          <w:b/>
-          <w:bCs/>
-        </w:rPr>
-        <w:lastRenderedPageBreak/>
-        <w:t>Example:</w:t>
-      </w:r>
-      <w:r>
-        <w:t xml:space="preserve"> </w:t>
-      </w:r>
-      <w:r>
-        <w:rPr>
           <w:noProof/>
         </w:rPr>
         <w:drawing>
-          <wp:inline distT="0" distB="0" distL="0" distR="0" wp14:anchorId="4246561F" wp14:editId="384B4542">
-            <wp:extent cx="6858000" cy="1499870"/>
-            <wp:effectExtent l="0" t="0" r="0" b="5080"/>
-            <wp:docPr id="9" name="Picture 9"/>
+          <wp:inline distT="0" distB="0" distL="0" distR="0" wp14:anchorId="4B7A8314" wp14:editId="7D89E88C">
+            <wp:extent cx="6858000" cy="1130300"/>
+            <wp:effectExtent l="0" t="0" r="0" b="0"/>
+            <wp:docPr id="8" name="Picture 8"/>
             <wp:cNvGraphicFramePr>
               <a:graphicFrameLocks xmlns:a="http://schemas.openxmlformats.org/drawingml/2006/main" noChangeAspect="1"/>
             </wp:cNvGraphicFramePr>
@@ -1906,6 +1838,180 @@
                   <pic:spPr>
                     <a:xfrm>
                       <a:off x="0" y="0"/>
+                      <a:ext cx="6858000" cy="1130300"/>
+                    </a:xfrm>
+                    <a:prstGeom prst="rect">
+                      <a:avLst/>
+                    </a:prstGeom>
+                  </pic:spPr>
+                </pic:pic>
+              </a:graphicData>
+            </a:graphic>
+          </wp:inline>
+        </w:drawing>
+      </w:r>
+    </w:p>
+    <w:p>
+      <w:pPr>
+        <w:pStyle w:val="Heading2"/>
+        <w:numPr>
+          <w:ilvl w:val="0"/>
+          <w:numId w:val="1"/>
+        </w:numPr>
+        <w:spacing w:line="360" w:lineRule="auto"/>
+      </w:pPr>
+      <w:r>
+        <w:t>Prompt</w:t>
+      </w:r>
+    </w:p>
+    <w:p>
+      <w:pPr>
+        <w:ind w:left="360"/>
+        <w:rPr>
+          <w:b/>
+          <w:bCs/>
+        </w:rPr>
+      </w:pPr>
+      <w:r>
+        <w:rPr>
+          <w:b/>
+          <w:bCs/>
+        </w:rPr>
+        <w:t xml:space="preserve">Syntax: </w:t>
+      </w:r>
+      <w:r>
+        <w:rPr>
+          <w:b/>
+          <w:bCs/>
+          <w:sz w:val="26"/>
+          <w:szCs w:val="26"/>
+        </w:rPr>
+        <w:t>prompt</w:t>
+      </w:r>
+      <w:r>
+        <w:rPr>
+          <w:b/>
+          <w:bCs/>
+        </w:rPr>
+        <w:t xml:space="preserve"> </w:t>
+      </w:r>
+      <w:r>
+        <w:t>&lt;</w:t>
+      </w:r>
+      <w:r>
+        <w:t>text</w:t>
+      </w:r>
+      <w:r>
+        <w:t>&gt;</w:t>
+      </w:r>
+    </w:p>
+    <w:p>
+      <w:pPr>
+        <w:ind w:left="360"/>
+      </w:pPr>
+      <w:r>
+        <w:rPr>
+          <w:b/>
+          <w:bCs/>
+        </w:rPr>
+        <w:t xml:space="preserve">Function: </w:t>
+      </w:r>
+      <w:r>
+        <w:t>To change executing path name in command prompt.</w:t>
+      </w:r>
+    </w:p>
+    <w:p>
+      <w:pPr>
+        <w:ind w:left="360"/>
+        <w:rPr>
+          <w:rStyle w:val="Hyperlink"/>
+        </w:rPr>
+      </w:pPr>
+      <w:r>
+        <w:rPr>
+          <w:b/>
+          <w:bCs/>
+        </w:rPr>
+        <w:t>More details:</w:t>
+      </w:r>
+      <w:r>
+        <w:t xml:space="preserve"> </w:t>
+      </w:r>
+      <w:r>
+        <w:fldChar w:fldCharType="begin"/>
+      </w:r>
+      <w:r>
+        <w:instrText>HYPERLINK "https://learn.microsoft.com/en-us/windows-server/administration/windows-commands/prompt"</w:instrText>
+      </w:r>
+      <w:r>
+        <w:fldChar w:fldCharType="separate"/>
+      </w:r>
+      <w:r>
+        <w:rPr>
+          <w:rStyle w:val="Hyperlink"/>
+        </w:rPr>
+        <w:t xml:space="preserve">Refer Microsoft </w:t>
+      </w:r>
+      <w:r>
+        <w:rPr>
+          <w:rStyle w:val="Hyperlink"/>
+        </w:rPr>
+        <w:t>L</w:t>
+      </w:r>
+      <w:r>
+        <w:rPr>
+          <w:rStyle w:val="Hyperlink"/>
+        </w:rPr>
+        <w:t>earn</w:t>
+      </w:r>
+    </w:p>
+    <w:p>
+      <w:pPr>
+        <w:spacing w:line="720" w:lineRule="auto"/>
+        <w:ind w:left="360"/>
+      </w:pPr>
+      <w:r>
+        <w:lastRenderedPageBreak/>
+        <w:fldChar w:fldCharType="end"/>
+      </w:r>
+      <w:r>
+        <w:rPr>
+          <w:b/>
+          <w:bCs/>
+        </w:rPr>
+        <w:t>Example:</w:t>
+      </w:r>
+      <w:r>
+        <w:t xml:space="preserve"> </w:t>
+      </w:r>
+      <w:r>
+        <w:rPr>
+          <w:noProof/>
+        </w:rPr>
+        <w:drawing>
+          <wp:inline distT="0" distB="0" distL="0" distR="0" wp14:anchorId="4246561F" wp14:editId="384B4542">
+            <wp:extent cx="6858000" cy="1499870"/>
+            <wp:effectExtent l="0" t="0" r="0" b="5080"/>
+            <wp:docPr id="9" name="Picture 9"/>
+            <wp:cNvGraphicFramePr>
+              <a:graphicFrameLocks xmlns:a="http://schemas.openxmlformats.org/drawingml/2006/main" noChangeAspect="1"/>
+            </wp:cNvGraphicFramePr>
+            <a:graphic xmlns:a="http://schemas.openxmlformats.org/drawingml/2006/main">
+              <a:graphicData uri="http://schemas.openxmlformats.org/drawingml/2006/picture">
+                <pic:pic xmlns:pic="http://schemas.openxmlformats.org/drawingml/2006/picture">
+                  <pic:nvPicPr>
+                    <pic:cNvPr id="1" name=""/>
+                    <pic:cNvPicPr/>
+                  </pic:nvPicPr>
+                  <pic:blipFill>
+                    <a:blip r:embed="rId26"/>
+                    <a:stretch>
+                      <a:fillRect/>
+                    </a:stretch>
+                  </pic:blipFill>
+                  <pic:spPr>
+                    <a:xfrm>
+                      <a:off x="0" y="0"/>
                       <a:ext cx="6858000" cy="1499870"/>
                     </a:xfrm>
                     <a:prstGeom prst="rect">
@@ -1931,11 +2037,9 @@
           <w:color w:val="E7E6E6" w:themeColor="background2"/>
         </w:rPr>
       </w:pPr>
-      <w:proofErr w:type="spellStart"/>
       <w:r>
         <w:t>Netsh</w:t>
       </w:r>
-      <w:proofErr w:type="spellEnd"/>
       <w:r>
         <w:t xml:space="preserve"> </w:t>
       </w:r>
@@ -1963,37 +2067,91 @@
         </w:rPr>
         <w:t xml:space="preserve">Syntax: </w:t>
       </w:r>
-      <w:proofErr w:type="spellStart"/>
-      <w:r>
-        <w:rPr>
-          <w:b/>
-          <w:bCs/>
-        </w:rPr>
-        <w:t>netsh</w:t>
-      </w:r>
-      <w:proofErr w:type="spellEnd"/>
-      <w:r>
-        <w:rPr>
-          <w:b/>
-          <w:bCs/>
-        </w:rPr>
+      <w:r>
+        <w:rPr>
+          <w:b/>
+          <w:bCs/>
+          <w:sz w:val="26"/>
+          <w:szCs w:val="26"/>
+        </w:rPr>
+        <w:t>netsh wlan show profile</w:t>
+      </w:r>
+    </w:p>
+    <w:p>
+      <w:pPr>
+        <w:ind w:left="360"/>
+      </w:pPr>
+      <w:r>
+        <w:rPr>
+          <w:b/>
+          <w:bCs/>
+        </w:rPr>
+        <w:t>Function:</w:t>
+      </w:r>
+      <w:r>
         <w:t xml:space="preserve"> </w:t>
       </w:r>
-      <w:proofErr w:type="spellStart"/>
-      <w:r>
-        <w:rPr>
-          <w:b/>
-          <w:bCs/>
-        </w:rPr>
-        <w:t>wlan</w:t>
-      </w:r>
-      <w:proofErr w:type="spellEnd"/>
-      <w:r>
-        <w:rPr>
-          <w:b/>
-          <w:bCs/>
-        </w:rPr>
-        <w:t xml:space="preserve"> show profile</w:t>
+      <w:r>
+        <w:t xml:space="preserve">To show a list of network names that we </w:t>
+      </w:r>
+      <w:r>
+        <w:t xml:space="preserve">already </w:t>
+      </w:r>
+      <w:r>
+        <w:t>connect to</w:t>
+      </w:r>
+      <w:r>
+        <w:t>.</w:t>
+      </w:r>
+    </w:p>
+    <w:p>
+      <w:pPr>
+        <w:ind w:left="360"/>
+        <w:rPr>
+          <w:b/>
+          <w:bCs/>
+        </w:rPr>
+      </w:pPr>
+      <w:r>
+        <w:rPr>
+          <w:b/>
+          <w:bCs/>
+        </w:rPr>
+        <w:t xml:space="preserve">Syntax: </w:t>
+      </w:r>
+      <w:r>
+        <w:rPr>
+          <w:b/>
+          <w:bCs/>
+          <w:sz w:val="26"/>
+          <w:szCs w:val="26"/>
+        </w:rPr>
+        <w:t>netsh wlan show profile name= “</w:t>
+      </w:r>
+      <w:r>
+        <w:t>&lt;</w:t>
+      </w:r>
+      <w:r>
+        <w:t>Wi-Fi name</w:t>
+      </w:r>
+      <w:r>
+        <w:t>&gt;</w:t>
+      </w:r>
+      <w:r>
+        <w:rPr>
+          <w:sz w:val="26"/>
+          <w:szCs w:val="26"/>
+        </w:rPr>
+        <w:t xml:space="preserve">” </w:t>
+      </w:r>
+      <w:r>
+        <w:rPr>
+          <w:b/>
+          <w:bCs/>
+          <w:sz w:val="26"/>
+          <w:szCs w:val="26"/>
+        </w:rPr>
+        <w:t>key=clear</w:t>
       </w:r>
     </w:p>
     <w:p>
@@ -2011,81 +2169,6 @@
         <w:t xml:space="preserve"> </w:t>
       </w:r>
       <w:r>
-        <w:t xml:space="preserve">To show a list of network names that we </w:t>
-      </w:r>
-      <w:r>
-        <w:t xml:space="preserve">already </w:t>
-      </w:r>
-      <w:r>
-        <w:t>connect to</w:t>
-      </w:r>
-      <w:r>
-        <w:t>.</w:t>
-      </w:r>
-    </w:p>
-    <w:p>
-      <w:pPr>
-        <w:ind w:left="360"/>
-        <w:rPr>
-          <w:b/>
-          <w:bCs/>
-        </w:rPr>
-      </w:pPr>
-      <w:r>
-        <w:rPr>
-          <w:b/>
-          <w:bCs/>
-        </w:rPr>
-        <w:t xml:space="preserve">Syntax: </w:t>
-      </w:r>
-      <w:proofErr w:type="spellStart"/>
-      <w:r>
-        <w:rPr>
-          <w:b/>
-          <w:bCs/>
-        </w:rPr>
-        <w:t>netsh</w:t>
-      </w:r>
-      <w:proofErr w:type="spellEnd"/>
-      <w:r>
-        <w:rPr>
-          <w:b/>
-          <w:bCs/>
-        </w:rPr>
-        <w:t xml:space="preserve"> </w:t>
-      </w:r>
-      <w:proofErr w:type="spellStart"/>
-      <w:r>
-        <w:rPr>
-          <w:b/>
-          <w:bCs/>
-        </w:rPr>
-        <w:t>wlan</w:t>
-      </w:r>
-      <w:proofErr w:type="spellEnd"/>
-      <w:r>
-        <w:rPr>
-          <w:b/>
-          <w:bCs/>
-        </w:rPr>
-        <w:t xml:space="preserve"> show profile name= “Wi-Fi name” key=clear</w:t>
-      </w:r>
-    </w:p>
-    <w:p>
-      <w:pPr>
-        <w:ind w:left="360"/>
-      </w:pPr>
-      <w:r>
-        <w:rPr>
-          <w:b/>
-          <w:bCs/>
-        </w:rPr>
-        <w:t>Function:</w:t>
-      </w:r>
-      <w:r>
-        <w:t xml:space="preserve"> </w:t>
-      </w:r>
-      <w:r>
         <w:t xml:space="preserve">To show </w:t>
       </w:r>
       <w:r>
@@ -2103,7 +2186,7 @@
         </w:rPr>
         <w:t xml:space="preserve">More details: </w:t>
       </w:r>
-      <w:hyperlink r:id="rId26" w:history="1">
+      <w:hyperlink r:id="rId27" w:history="1">
         <w:r>
           <w:rPr>
             <w:rStyle w:val="Hyperlink"/>
@@ -2144,67 +2227,6 @@
             <wp:extent cx="6858000" cy="3028315"/>
             <wp:effectExtent l="0" t="0" r="0" b="635"/>
             <wp:docPr id="10" name="Picture 10"/>
-            <wp:cNvGraphicFramePr>
-              <a:graphicFrameLocks xmlns:a="http://schemas.openxmlformats.org/drawingml/2006/main" noChangeAspect="1"/>
-            </wp:cNvGraphicFramePr>
-            <a:graphic xmlns:a="http://schemas.openxmlformats.org/drawingml/2006/main">
-              <a:graphicData uri="http://schemas.openxmlformats.org/drawingml/2006/picture">
-                <pic:pic xmlns:pic="http://schemas.openxmlformats.org/drawingml/2006/picture">
-                  <pic:nvPicPr>
-                    <pic:cNvPr id="1" name=""/>
-                    <pic:cNvPicPr/>
-                  </pic:nvPicPr>
-                  <pic:blipFill>
-                    <a:blip r:embed="rId27"/>
-                    <a:stretch>
-                      <a:fillRect/>
-                    </a:stretch>
-                  </pic:blipFill>
-                  <pic:spPr>
-                    <a:xfrm>
-                      <a:off x="0" y="0"/>
-                      <a:ext cx="6858000" cy="3028315"/>
-                    </a:xfrm>
-                    <a:prstGeom prst="rect">
-                      <a:avLst/>
-                    </a:prstGeom>
-                  </pic:spPr>
-                </pic:pic>
-              </a:graphicData>
-            </a:graphic>
-          </wp:inline>
-        </w:drawing>
-      </w:r>
-    </w:p>
-    <w:p/>
-    <w:p>
-      <w:pPr>
-        <w:rPr>
-          <w:b/>
-          <w:bCs/>
-        </w:rPr>
-      </w:pPr>
-    </w:p>
-    <w:p>
-      <w:pPr>
-        <w:tabs>
-          <w:tab w:val="left" w:pos="2728"/>
-        </w:tabs>
-        <w:spacing w:line="720" w:lineRule="auto"/>
-      </w:pPr>
-      <w:r>
-        <w:lastRenderedPageBreak/>
-        <w:tab/>
-      </w:r>
-      <w:r>
-        <w:rPr>
-          <w:noProof/>
-        </w:rPr>
-        <w:drawing>
-          <wp:inline distT="0" distB="0" distL="0" distR="0" wp14:anchorId="7A6D0872" wp14:editId="62193D57">
-            <wp:extent cx="6858000" cy="6477635"/>
-            <wp:effectExtent l="0" t="0" r="0" b="0"/>
-            <wp:docPr id="11" name="Picture 11"/>
             <wp:cNvGraphicFramePr>
               <a:graphicFrameLocks xmlns:a="http://schemas.openxmlformats.org/drawingml/2006/main" noChangeAspect="1"/>
             </wp:cNvGraphicFramePr>
@@ -2224,6 +2246,67 @@
                   <pic:spPr>
                     <a:xfrm>
                       <a:off x="0" y="0"/>
+                      <a:ext cx="6858000" cy="3028315"/>
+                    </a:xfrm>
+                    <a:prstGeom prst="rect">
+                      <a:avLst/>
+                    </a:prstGeom>
+                  </pic:spPr>
+                </pic:pic>
+              </a:graphicData>
+            </a:graphic>
+          </wp:inline>
+        </w:drawing>
+      </w:r>
+    </w:p>
+    <w:p/>
+    <w:p>
+      <w:pPr>
+        <w:rPr>
+          <w:b/>
+          <w:bCs/>
+        </w:rPr>
+      </w:pPr>
+    </w:p>
+    <w:p>
+      <w:pPr>
+        <w:tabs>
+          <w:tab w:val="left" w:pos="2728"/>
+        </w:tabs>
+        <w:spacing w:line="720" w:lineRule="auto"/>
+      </w:pPr>
+      <w:r>
+        <w:lastRenderedPageBreak/>
+        <w:tab/>
+      </w:r>
+      <w:r>
+        <w:rPr>
+          <w:noProof/>
+        </w:rPr>
+        <w:drawing>
+          <wp:inline distT="0" distB="0" distL="0" distR="0" wp14:anchorId="7A6D0872" wp14:editId="62193D57">
+            <wp:extent cx="6858000" cy="6477635"/>
+            <wp:effectExtent l="0" t="0" r="0" b="0"/>
+            <wp:docPr id="11" name="Picture 11"/>
+            <wp:cNvGraphicFramePr>
+              <a:graphicFrameLocks xmlns:a="http://schemas.openxmlformats.org/drawingml/2006/main" noChangeAspect="1"/>
+            </wp:cNvGraphicFramePr>
+            <a:graphic xmlns:a="http://schemas.openxmlformats.org/drawingml/2006/main">
+              <a:graphicData uri="http://schemas.openxmlformats.org/drawingml/2006/picture">
+                <pic:pic xmlns:pic="http://schemas.openxmlformats.org/drawingml/2006/picture">
+                  <pic:nvPicPr>
+                    <pic:cNvPr id="1" name=""/>
+                    <pic:cNvPicPr/>
+                  </pic:nvPicPr>
+                  <pic:blipFill>
+                    <a:blip r:embed="rId29"/>
+                    <a:stretch>
+                      <a:fillRect/>
+                    </a:stretch>
+                  </pic:blipFill>
+                  <pic:spPr>
+                    <a:xfrm>
+                      <a:off x="0" y="0"/>
                       <a:ext cx="6858000" cy="6477635"/>
                     </a:xfrm>
                     <a:prstGeom prst="rect">
@@ -2256,29 +2339,16 @@
       </w:pPr>
       <w:r>
         <w:lastRenderedPageBreak/>
-        <w:t>Manage-</w:t>
-      </w:r>
-      <w:proofErr w:type="spellStart"/>
-      <w:r>
-        <w:t>bde</w:t>
-      </w:r>
-      <w:proofErr w:type="spellEnd"/>
+        <w:t>Manage-bde</w:t>
+      </w:r>
       <w:r>
         <w:t xml:space="preserve"> </w:t>
       </w:r>
-      <w:proofErr w:type="spellStart"/>
       <w:r>
         <w:rPr>
           <w:color w:val="E7E6E6" w:themeColor="background2"/>
         </w:rPr>
-        <w:t>Bitlocker</w:t>
-      </w:r>
-      <w:proofErr w:type="spellEnd"/>
-      <w:r>
-        <w:rPr>
-          <w:color w:val="E7E6E6" w:themeColor="background2"/>
-        </w:rPr>
-        <w:t xml:space="preserve"> </w:t>
+        <w:t xml:space="preserve">Bitlocker </w:t>
       </w:r>
     </w:p>
     <w:p>
@@ -2311,38 +2381,48 @@
           <w:b/>
           <w:bCs/>
         </w:rPr>
-        <w:t xml:space="preserve"> Manage-</w:t>
-      </w:r>
-      <w:proofErr w:type="spellStart"/>
-      <w:r>
-        <w:rPr>
-          <w:b/>
-          <w:bCs/>
-        </w:rPr>
-        <w:t>bde</w:t>
-      </w:r>
-      <w:proofErr w:type="spellEnd"/>
-      <w:r>
-        <w:rPr>
-          <w:b/>
-          <w:bCs/>
-        </w:rPr>
         <w:t xml:space="preserve"> </w:t>
       </w:r>
       <w:r>
         <w:rPr>
           <w:b/>
           <w:bCs/>
-        </w:rPr>
-        <w:t xml:space="preserve">-unlock </w:t>
-      </w:r>
-      <w:r>
-        <w:t>[drive letter]</w:t>
-      </w:r>
-      <w:r>
-        <w:rPr>
-          <w:b/>
-          <w:bCs/>
+          <w:sz w:val="26"/>
+          <w:szCs w:val="26"/>
+        </w:rPr>
+        <w:t xml:space="preserve">Manage-bde </w:t>
+      </w:r>
+      <w:r>
+        <w:rPr>
+          <w:b/>
+          <w:bCs/>
+          <w:sz w:val="26"/>
+          <w:szCs w:val="26"/>
+        </w:rPr>
+        <w:t>-unlock</w:t>
+      </w:r>
+      <w:r>
+        <w:rPr>
+          <w:b/>
+          <w:bCs/>
+        </w:rPr>
+        <w:t xml:space="preserve"> </w:t>
+      </w:r>
+      <w:r>
+        <w:t>&lt;</w:t>
+      </w:r>
+      <w:r>
+        <w:t>drive letter</w:t>
+      </w:r>
+      <w:r>
+        <w:t>&gt;</w:t>
+      </w:r>
+      <w:r>
+        <w:rPr>
+          <w:b/>
+          <w:bCs/>
+          <w:sz w:val="26"/>
+          <w:szCs w:val="26"/>
         </w:rPr>
         <w:t>: -password</w:t>
       </w:r>
@@ -2362,15 +2442,7 @@
         <w:t xml:space="preserve">run command prompt in Admin mode to </w:t>
       </w:r>
       <w:r>
-        <w:t xml:space="preserve">unlock the </w:t>
-      </w:r>
-      <w:proofErr w:type="spellStart"/>
-      <w:r>
-        <w:t>bitlocker</w:t>
-      </w:r>
-      <w:proofErr w:type="spellEnd"/>
-      <w:r>
-        <w:t xml:space="preserve"> drive.</w:t>
+        <w:t>unlock the bitlocker drive.</w:t>
       </w:r>
     </w:p>
     <w:p>
@@ -2384,7 +2456,7 @@
         </w:rPr>
         <w:t xml:space="preserve">More details: </w:t>
       </w:r>
-      <w:hyperlink r:id="rId29" w:history="1">
+      <w:hyperlink r:id="rId30" w:history="1">
         <w:r>
           <w:rPr>
             <w:rStyle w:val="Hyperlink"/>
@@ -2579,7 +2651,7 @@
                     <pic:cNvPicPr/>
                   </pic:nvPicPr>
                   <pic:blipFill>
-                    <a:blip r:embed="rId30"/>
+                    <a:blip r:embed="rId31"/>
                     <a:stretch>
                       <a:fillRect/>
                     </a:stretch>
@@ -2679,55 +2751,7 @@
           <w:bCs/>
         </w:rPr>
         <w:tab/>
-        <w:t xml:space="preserve">Here </w:t>
-      </w:r>
-      <w:proofErr w:type="gramStart"/>
-      <w:r>
-        <w:rPr>
-          <w:b/>
-          <w:bCs/>
-        </w:rPr>
-        <w:t>enter</w:t>
-      </w:r>
-      <w:proofErr w:type="gramEnd"/>
-      <w:r>
-        <w:rPr>
-          <w:b/>
-          <w:bCs/>
-        </w:rPr>
-        <w:t xml:space="preserve"> the password of </w:t>
-      </w:r>
-      <w:proofErr w:type="spellStart"/>
-      <w:r>
-        <w:rPr>
-          <w:b/>
-          <w:bCs/>
-        </w:rPr>
-        <w:t>Bitlocker</w:t>
-      </w:r>
-      <w:proofErr w:type="spellEnd"/>
-      <w:r>
-        <w:rPr>
-          <w:b/>
-          <w:bCs/>
-        </w:rPr>
-        <w:t xml:space="preserve"> </w:t>
-      </w:r>
-      <w:proofErr w:type="spellStart"/>
-      <w:r>
-        <w:rPr>
-          <w:b/>
-          <w:bCs/>
-        </w:rPr>
-        <w:t>dirve</w:t>
-      </w:r>
-      <w:proofErr w:type="spellEnd"/>
-      <w:r>
-        <w:rPr>
-          <w:b/>
-          <w:bCs/>
-        </w:rPr>
-        <w:t>.</w:t>
+        <w:t>Here enter the password of Bitlocker dirve.</w:t>
       </w:r>
     </w:p>
     <w:p>
@@ -2760,38 +2784,48 @@
           <w:b/>
           <w:bCs/>
         </w:rPr>
-        <w:t xml:space="preserve"> Manage-</w:t>
-      </w:r>
-      <w:proofErr w:type="spellStart"/>
-      <w:r>
-        <w:rPr>
-          <w:b/>
-          <w:bCs/>
-        </w:rPr>
-        <w:t>bde</w:t>
-      </w:r>
-      <w:proofErr w:type="spellEnd"/>
-      <w:r>
-        <w:rPr>
-          <w:b/>
-          <w:bCs/>
-        </w:rPr>
-        <w:t xml:space="preserve"> -</w:t>
-      </w:r>
-      <w:r>
-        <w:rPr>
-          <w:b/>
-          <w:bCs/>
-        </w:rPr>
-        <w:t xml:space="preserve">lock </w:t>
-      </w:r>
-      <w:r>
-        <w:t>[drive letter]</w:t>
-      </w:r>
-      <w:r>
-        <w:rPr>
-          <w:b/>
-          <w:bCs/>
+        <w:t xml:space="preserve"> </w:t>
+      </w:r>
+      <w:r>
+        <w:rPr>
+          <w:b/>
+          <w:bCs/>
+          <w:sz w:val="26"/>
+          <w:szCs w:val="26"/>
+        </w:rPr>
+        <w:t>Manage-bde -</w:t>
+      </w:r>
+      <w:r>
+        <w:rPr>
+          <w:b/>
+          <w:bCs/>
+          <w:sz w:val="26"/>
+          <w:szCs w:val="26"/>
+        </w:rPr>
+        <w:t>lock</w:t>
+      </w:r>
+      <w:r>
+        <w:rPr>
+          <w:b/>
+          <w:bCs/>
+        </w:rPr>
+        <w:t xml:space="preserve"> </w:t>
+      </w:r>
+      <w:r>
+        <w:t>&lt;</w:t>
+      </w:r>
+      <w:r>
+        <w:t>drive letter</w:t>
+      </w:r>
+      <w:r>
+        <w:t>&gt;</w:t>
+      </w:r>
+      <w:r>
+        <w:rPr>
+          <w:b/>
+          <w:bCs/>
+          <w:sz w:val="26"/>
+          <w:szCs w:val="26"/>
         </w:rPr>
         <w:t>:</w:t>
       </w:r>
@@ -2808,15 +2842,7 @@
         <w:t xml:space="preserve">Function: </w:t>
       </w:r>
       <w:r>
-        <w:t xml:space="preserve">run command prompt in Admin mode to lock the </w:t>
-      </w:r>
-      <w:proofErr w:type="spellStart"/>
-      <w:r>
-        <w:t>bitlocker</w:t>
-      </w:r>
-      <w:proofErr w:type="spellEnd"/>
-      <w:r>
-        <w:t xml:space="preserve"> drive.</w:t>
+        <w:t>run command prompt in Admin mode to lock the bitlocker drive.</w:t>
       </w:r>
       <w:r>
         <w:t xml:space="preserve"> If any application or file is opened </w:t>
@@ -2836,7 +2862,7 @@
         </w:rPr>
         <w:t xml:space="preserve">More details: </w:t>
       </w:r>
-      <w:hyperlink r:id="rId31" w:history="1">
+      <w:hyperlink r:id="rId32" w:history="1">
         <w:r>
           <w:rPr>
             <w:rStyle w:val="Hyperlink"/>
@@ -2885,7 +2911,7 @@
                     <pic:cNvPicPr/>
                   </pic:nvPicPr>
                   <pic:blipFill>
-                    <a:blip r:embed="rId32"/>
+                    <a:blip r:embed="rId33"/>
                     <a:stretch>
                       <a:fillRect/>
                     </a:stretch>
@@ -2948,51 +2974,36 @@
         <w:rPr>
           <w:b/>
           <w:bCs/>
-        </w:rPr>
-        <w:t>M</w:t>
-      </w:r>
-      <w:r>
-        <w:rPr>
-          <w:b/>
-          <w:bCs/>
-        </w:rPr>
-        <w:t>anage-</w:t>
-      </w:r>
-      <w:proofErr w:type="spellStart"/>
-      <w:r>
-        <w:rPr>
-          <w:b/>
-          <w:bCs/>
-        </w:rPr>
-        <w:t>bde</w:t>
-      </w:r>
-      <w:proofErr w:type="spellEnd"/>
-      <w:r>
-        <w:rPr>
-          <w:b/>
-          <w:bCs/>
-        </w:rPr>
-        <w:t xml:space="preserve"> -lock </w:t>
-      </w:r>
-      <w:r>
-        <w:t>[drive letter]</w:t>
-      </w:r>
-      <w:r>
-        <w:rPr>
-          <w:b/>
-          <w:bCs/>
-        </w:rPr>
-        <w:t>: -</w:t>
-      </w:r>
-      <w:proofErr w:type="spellStart"/>
-      <w:r>
-        <w:rPr>
-          <w:b/>
-          <w:bCs/>
-        </w:rPr>
-        <w:t>forcedismount</w:t>
-      </w:r>
-      <w:proofErr w:type="spellEnd"/>
+          <w:sz w:val="26"/>
+          <w:szCs w:val="26"/>
+        </w:rPr>
+        <w:t>Manage-bde -lock</w:t>
+      </w:r>
+      <w:r>
+        <w:rPr>
+          <w:b/>
+          <w:bCs/>
+        </w:rPr>
+        <w:t xml:space="preserve"> </w:t>
+      </w:r>
+      <w:r>
+        <w:t>&lt;</w:t>
+      </w:r>
+      <w:r>
+        <w:t>drive letter</w:t>
+      </w:r>
+      <w:r>
+        <w:t>&gt;</w:t>
+      </w:r>
+      <w:r>
+        <w:rPr>
+          <w:b/>
+          <w:bCs/>
+          <w:sz w:val="26"/>
+          <w:szCs w:val="26"/>
+        </w:rPr>
+        <w:t>: -forcedismount</w:t>
+      </w:r>
     </w:p>
     <w:p>
       <w:pPr>
@@ -3006,15 +3017,7 @@
         <w:t xml:space="preserve">Function: </w:t>
       </w:r>
       <w:r>
-        <w:t xml:space="preserve">run command prompt in Admin mode to lock the </w:t>
-      </w:r>
-      <w:proofErr w:type="spellStart"/>
-      <w:r>
-        <w:t>bitlocker</w:t>
-      </w:r>
-      <w:proofErr w:type="spellEnd"/>
-      <w:r>
-        <w:t xml:space="preserve"> drive. If any application or file is opened in that drive location </w:t>
+        <w:t xml:space="preserve">run command prompt in Admin mode to lock the bitlocker drive. If any application or file is opened in that drive location </w:t>
       </w:r>
       <w:r>
         <w:t>then also it will</w:t>
@@ -3040,7 +3043,7 @@
         </w:rPr>
         <w:t xml:space="preserve">More details: </w:t>
       </w:r>
-      <w:hyperlink r:id="rId33" w:history="1">
+      <w:hyperlink r:id="rId34" w:history="1">
         <w:r>
           <w:rPr>
             <w:rStyle w:val="Hyperlink"/>
@@ -3088,7 +3091,7 @@
                     <pic:cNvPicPr/>
                   </pic:nvPicPr>
                   <pic:blipFill>
-                    <a:blip r:embed="rId34"/>
+                    <a:blip r:embed="rId35"/>
                     <a:stretch>
                       <a:fillRect/>
                     </a:stretch>
@@ -3133,29 +3136,75 @@
         <w:t xml:space="preserve">watermark </w:t>
       </w:r>
       <w:r>
-        <w:t>temporary</w:t>
-      </w:r>
-      <w:r>
+        <w:t xml:space="preserve">temporary </w:t>
+      </w:r>
+      <w:r>
+        <w:t>remove</w:t>
+      </w:r>
+    </w:p>
+    <w:p>
+      <w:pPr>
+        <w:ind w:left="360"/>
+        <w:rPr>
+          <w:b/>
+          <w:bCs/>
+        </w:rPr>
+      </w:pPr>
+      <w:r>
+        <w:rPr>
+          <w:b/>
+          <w:bCs/>
+        </w:rPr>
+        <w:t>Syntax:</w:t>
+      </w:r>
+      <w:r>
+        <w:rPr>
+          <w:b/>
+          <w:bCs/>
+        </w:rPr>
         <w:t xml:space="preserve"> </w:t>
       </w:r>
       <w:r>
-        <w:t>remove</w:t>
-      </w:r>
-    </w:p>
-    <w:p>
-      <w:pPr>
-        <w:ind w:left="360"/>
-        <w:rPr>
-          <w:b/>
-          <w:bCs/>
-        </w:rPr>
-      </w:pPr>
-      <w:r>
-        <w:rPr>
-          <w:b/>
-          <w:bCs/>
-        </w:rPr>
-        <w:t>Syntax:</w:t>
+        <w:rPr>
+          <w:b/>
+          <w:bCs/>
+          <w:sz w:val="26"/>
+          <w:szCs w:val="26"/>
+        </w:rPr>
+        <w:t>bcdedit -set TESTSIGNING OFF</w:t>
+      </w:r>
+    </w:p>
+    <w:p>
+      <w:pPr>
+        <w:ind w:left="360"/>
+      </w:pPr>
+      <w:r>
+        <w:rPr>
+          <w:b/>
+          <w:bCs/>
+        </w:rPr>
+        <w:t xml:space="preserve">Function: </w:t>
+      </w:r>
+      <w:r>
+        <w:t xml:space="preserve">run command prompt in Admin mode, enter the command and reboot the computer. use this command to </w:t>
+      </w:r>
+      <w:r>
+        <w:t>temporarily</w:t>
+      </w:r>
+      <w:r>
+        <w:t xml:space="preserve"> hide the Activate Windows watermark.</w:t>
+      </w:r>
+    </w:p>
+    <w:p>
+      <w:pPr>
+        <w:ind w:left="360"/>
+      </w:pPr>
+      <w:r>
+        <w:rPr>
+          <w:b/>
+          <w:bCs/>
+        </w:rPr>
+        <w:t>More details:</w:t>
       </w:r>
       <w:r>
         <w:rPr>
@@ -3164,70 +3213,7 @@
         </w:rPr>
         <w:t xml:space="preserve"> </w:t>
       </w:r>
-      <w:proofErr w:type="spellStart"/>
-      <w:r>
-        <w:rPr>
-          <w:b/>
-          <w:bCs/>
-        </w:rPr>
-        <w:t>bcdedit</w:t>
-      </w:r>
-      <w:proofErr w:type="spellEnd"/>
-      <w:r>
-        <w:rPr>
-          <w:b/>
-          <w:bCs/>
-        </w:rPr>
-        <w:t xml:space="preserve"> -set TESTSIGNING OFF</w:t>
-      </w:r>
-    </w:p>
-    <w:p>
-      <w:pPr>
-        <w:ind w:left="360"/>
-      </w:pPr>
-      <w:r>
-        <w:rPr>
-          <w:b/>
-          <w:bCs/>
-        </w:rPr>
-        <w:t>Function:</w:t>
-      </w:r>
-      <w:r>
-        <w:rPr>
-          <w:b/>
-          <w:bCs/>
-        </w:rPr>
-        <w:t xml:space="preserve"> </w:t>
-      </w:r>
-      <w:r>
-        <w:t xml:space="preserve">run command prompt in Admin mode, enter the command and reboot the computer. use this command to </w:t>
-      </w:r>
-      <w:r>
-        <w:t>temporarily</w:t>
-      </w:r>
-      <w:r>
-        <w:t xml:space="preserve"> hide the Activate Windows watermark.</w:t>
-      </w:r>
-    </w:p>
-    <w:p>
-      <w:pPr>
-        <w:ind w:left="360"/>
-      </w:pPr>
-      <w:r>
-        <w:rPr>
-          <w:b/>
-          <w:bCs/>
-        </w:rPr>
-        <w:t>More details:</w:t>
-      </w:r>
-      <w:r>
-        <w:rPr>
-          <w:b/>
-          <w:bCs/>
-        </w:rPr>
-        <w:t xml:space="preserve"> </w:t>
-      </w:r>
-      <w:hyperlink r:id="rId35" w:history="1">
+      <w:hyperlink r:id="rId36" w:history="1">
         <w:r>
           <w:rPr>
             <w:rStyle w:val="Hyperlink"/>
@@ -3310,7 +3296,7 @@
                     </pic:cNvPicPr>
                   </pic:nvPicPr>
                   <pic:blipFill>
-                    <a:blip r:embed="rId36">
+                    <a:blip r:embed="rId37">
                       <a:extLst>
                         <a:ext uri="{28A0092B-C50C-407E-A947-70E740481C1C}">
                           <a14:useLocalDpi xmlns:a14="http://schemas.microsoft.com/office/drawing/2010/main" val="0"/>
@@ -3381,7 +3367,7 @@
                     </pic:cNvPicPr>
                   </pic:nvPicPr>
                   <pic:blipFill>
-                    <a:blip r:embed="rId37">
+                    <a:blip r:embed="rId38">
                       <a:extLst>
                         <a:ext uri="{28A0092B-C50C-407E-A947-70E740481C1C}">
                           <a14:useLocalDpi xmlns:a14="http://schemas.microsoft.com/office/drawing/2010/main" val="0"/>
@@ -3413,10 +3399,1237 @@
         </w:drawing>
       </w:r>
     </w:p>
-    <w:p/>
+    <w:p>
+      <w:pPr>
+        <w:pStyle w:val="Heading2"/>
+        <w:numPr>
+          <w:ilvl w:val="0"/>
+          <w:numId w:val="1"/>
+        </w:numPr>
+        <w:spacing w:after="240"/>
+      </w:pPr>
+      <w:r>
+        <w:lastRenderedPageBreak/>
+        <w:t>Display the content of a file in Command Prompt</w:t>
+      </w:r>
+    </w:p>
+    <w:p>
+      <w:pPr>
+        <w:pStyle w:val="Heading3"/>
+        <w:spacing w:before="0"/>
+        <w:ind w:firstLine="360"/>
+      </w:pPr>
+      <w:r>
+        <w:t>Type:</w:t>
+      </w:r>
+    </w:p>
+    <w:p>
+      <w:pPr>
+        <w:spacing w:before="240"/>
+        <w:ind w:firstLine="360"/>
+      </w:pPr>
+      <w:r>
+        <w:rPr>
+          <w:b/>
+          <w:bCs/>
+        </w:rPr>
+        <w:t xml:space="preserve">Syntax: </w:t>
+      </w:r>
+      <w:r>
+        <w:rPr>
+          <w:b/>
+          <w:bCs/>
+          <w:sz w:val="26"/>
+          <w:szCs w:val="26"/>
+        </w:rPr>
+        <w:t>type</w:t>
+      </w:r>
+      <w:r>
+        <w:rPr>
+          <w:b/>
+          <w:bCs/>
+        </w:rPr>
+        <w:t xml:space="preserve"> </w:t>
+      </w:r>
+      <w:r>
+        <w:rPr>
+          <w:b/>
+          <w:bCs/>
+          <w:sz w:val="26"/>
+          <w:szCs w:val="26"/>
+        </w:rPr>
+        <w:t>“</w:t>
+      </w:r>
+      <w:r>
+        <w:t>[&lt;drive&gt;</w:t>
+      </w:r>
+      <w:r>
+        <w:rPr>
+          <w:b/>
+          <w:bCs/>
+          <w:sz w:val="26"/>
+          <w:szCs w:val="26"/>
+        </w:rPr>
+        <w:t>:</w:t>
+      </w:r>
+      <w:r>
+        <w:t xml:space="preserve">] </w:t>
+      </w:r>
+      <w:r>
+        <w:t xml:space="preserve">[&lt;path&gt;] </w:t>
+      </w:r>
+      <w:r>
+        <w:t>&lt;</w:t>
+      </w:r>
+      <w:r>
+        <w:t>file name.</w:t>
+      </w:r>
+      <w:r>
+        <w:t>extension</w:t>
+      </w:r>
+      <w:r>
+        <w:t>&gt;</w:t>
+      </w:r>
+      <w:r>
+        <w:rPr>
+          <w:b/>
+          <w:bCs/>
+          <w:sz w:val="26"/>
+          <w:szCs w:val="26"/>
+        </w:rPr>
+        <w:t>”</w:t>
+      </w:r>
+    </w:p>
+    <w:p>
+      <w:pPr>
+        <w:spacing w:before="240"/>
+        <w:ind w:left="360"/>
+      </w:pPr>
+      <w:r>
+        <w:rPr>
+          <w:b/>
+          <w:bCs/>
+        </w:rPr>
+        <w:t>Function:</w:t>
+      </w:r>
+      <w:r>
+        <w:t xml:space="preserve"> T</w:t>
+      </w:r>
+      <w:r>
+        <w:t>o view a text file without modifying it</w:t>
+      </w:r>
+      <w:r>
+        <w:t xml:space="preserve"> and</w:t>
+      </w:r>
+      <w:r>
+        <w:t xml:space="preserve"> show the file content in the CMD prompt</w:t>
+      </w:r>
+      <w:r>
+        <w:t>.</w:t>
+      </w:r>
+      <w:r>
+        <w:t xml:space="preserve"> It show’s the particular line of the file. Use MORE cmd with pipe symbol now it shows all the line in the large file.</w:t>
+      </w:r>
+    </w:p>
+    <w:p>
+      <w:pPr>
+        <w:spacing w:before="240"/>
+        <w:ind w:firstLine="360"/>
+      </w:pPr>
+      <w:r>
+        <w:rPr>
+          <w:b/>
+          <w:bCs/>
+        </w:rPr>
+        <w:t>More details:</w:t>
+      </w:r>
+      <w:r>
+        <w:t xml:space="preserve"> </w:t>
+      </w:r>
+      <w:hyperlink r:id="rId39" w:history="1">
+        <w:r>
+          <w:rPr>
+            <w:rStyle w:val="Hyperlink"/>
+          </w:rPr>
+          <w:t>Refer Microsoft L</w:t>
+        </w:r>
+        <w:r>
+          <w:rPr>
+            <w:rStyle w:val="Hyperlink"/>
+          </w:rPr>
+          <w:t>e</w:t>
+        </w:r>
+        <w:r>
+          <w:rPr>
+            <w:rStyle w:val="Hyperlink"/>
+          </w:rPr>
+          <w:t>arn</w:t>
+        </w:r>
+      </w:hyperlink>
+    </w:p>
+    <w:p>
+      <w:pPr>
+        <w:spacing w:before="240"/>
+        <w:ind w:firstLine="360"/>
+        <w:rPr>
+          <w:b/>
+          <w:bCs/>
+        </w:rPr>
+      </w:pPr>
+      <w:r>
+        <w:rPr>
+          <w:b/>
+          <w:bCs/>
+        </w:rPr>
+        <w:t>Example:</w:t>
+      </w:r>
+    </w:p>
+    <w:p>
+      <w:pPr>
+        <w:spacing w:before="240"/>
+        <w:ind w:firstLine="360"/>
+        <w:rPr>
+          <w:b/>
+          <w:bCs/>
+        </w:rPr>
+      </w:pPr>
+      <w:r>
+        <w:rPr>
+          <w:b/>
+          <w:bCs/>
+        </w:rPr>
+        <w:drawing>
+          <wp:inline distT="0" distB="0" distL="0" distR="0" wp14:anchorId="6F92CFCE" wp14:editId="6572CFEC">
+            <wp:extent cx="6858000" cy="4438650"/>
+            <wp:effectExtent l="0" t="0" r="0" b="0"/>
+            <wp:docPr id="1450589529" name="Picture 1"/>
+            <wp:cNvGraphicFramePr>
+              <a:graphicFrameLocks xmlns:a="http://schemas.openxmlformats.org/drawingml/2006/main" noChangeAspect="1"/>
+            </wp:cNvGraphicFramePr>
+            <a:graphic xmlns:a="http://schemas.openxmlformats.org/drawingml/2006/main">
+              <a:graphicData uri="http://schemas.openxmlformats.org/drawingml/2006/picture">
+                <pic:pic xmlns:pic="http://schemas.openxmlformats.org/drawingml/2006/picture">
+                  <pic:nvPicPr>
+                    <pic:cNvPr id="1450589529" name=""/>
+                    <pic:cNvPicPr/>
+                  </pic:nvPicPr>
+                  <pic:blipFill>
+                    <a:blip r:embed="rId40"/>
+                    <a:stretch>
+                      <a:fillRect/>
+                    </a:stretch>
+                  </pic:blipFill>
+                  <pic:spPr>
+                    <a:xfrm>
+                      <a:off x="0" y="0"/>
+                      <a:ext cx="6858000" cy="4438650"/>
+                    </a:xfrm>
+                    <a:prstGeom prst="rect">
+                      <a:avLst/>
+                    </a:prstGeom>
+                  </pic:spPr>
+                </pic:pic>
+              </a:graphicData>
+            </a:graphic>
+          </wp:inline>
+        </w:drawing>
+      </w:r>
+    </w:p>
+    <w:p>
+      <w:pPr>
+        <w:spacing w:before="240"/>
+        <w:ind w:firstLine="360"/>
+        <w:rPr>
+          <w:b/>
+          <w:bCs/>
+        </w:rPr>
+      </w:pPr>
+    </w:p>
+    <w:p>
+      <w:pPr>
+        <w:pStyle w:val="Heading2"/>
+        <w:numPr>
+          <w:ilvl w:val="0"/>
+          <w:numId w:val="1"/>
+        </w:numPr>
+        <w:spacing w:after="240"/>
+      </w:pPr>
+      <w:r>
+        <w:t xml:space="preserve">Create </w:t>
+      </w:r>
+      <w:r>
+        <w:t>and Delete files and directories form windows command prompt</w:t>
+      </w:r>
+    </w:p>
+    <w:p>
+      <w:pPr>
+        <w:pStyle w:val="Heading3"/>
+        <w:spacing w:after="240"/>
+        <w:ind w:firstLine="360"/>
+      </w:pPr>
+      <w:r>
+        <w:t>Create empty file:</w:t>
+      </w:r>
+    </w:p>
+    <w:p>
+      <w:pPr>
+        <w:ind w:firstLine="360"/>
+      </w:pPr>
+      <w:r>
+        <w:rPr>
+          <w:b/>
+          <w:bCs/>
+        </w:rPr>
+        <w:t xml:space="preserve">Syntax: </w:t>
+      </w:r>
+      <w:r>
+        <w:rPr>
+          <w:b/>
+          <w:bCs/>
+          <w:sz w:val="26"/>
+          <w:szCs w:val="26"/>
+        </w:rPr>
+        <w:t>type nul &gt;</w:t>
+      </w:r>
+      <w:r>
+        <w:rPr>
+          <w:b/>
+          <w:bCs/>
+        </w:rPr>
+        <w:t xml:space="preserve"> </w:t>
+      </w:r>
+      <w:r>
+        <w:t>&lt;filename.extension&gt;</w:t>
+      </w:r>
+    </w:p>
+    <w:p>
+      <w:pPr>
+        <w:ind w:firstLine="360"/>
+      </w:pPr>
+      <w:r>
+        <w:rPr>
+          <w:b/>
+          <w:bCs/>
+        </w:rPr>
+        <w:t xml:space="preserve">Function: </w:t>
+      </w:r>
+      <w:r>
+        <w:t>it create the empty file in using command prompt.</w:t>
+      </w:r>
+    </w:p>
+    <w:p>
+      <w:pPr>
+        <w:ind w:firstLine="360"/>
+      </w:pPr>
+      <w:r>
+        <w:rPr>
+          <w:b/>
+          <w:bCs/>
+        </w:rPr>
+        <w:t>More details:</w:t>
+      </w:r>
+      <w:r>
+        <w:t xml:space="preserve"> </w:t>
+      </w:r>
+      <w:hyperlink r:id="rId41" w:history="1">
+        <w:r>
+          <w:rPr>
+            <w:rStyle w:val="Hyperlink"/>
+          </w:rPr>
+          <w:t>Refer wikihow</w:t>
+        </w:r>
+      </w:hyperlink>
+    </w:p>
+    <w:p>
+      <w:pPr>
+        <w:ind w:firstLine="360"/>
+        <w:rPr>
+          <w:b/>
+          <w:bCs/>
+        </w:rPr>
+      </w:pPr>
+      <w:r>
+        <w:rPr>
+          <w:b/>
+          <w:bCs/>
+        </w:rPr>
+        <w:t>Example:</w:t>
+      </w:r>
+    </w:p>
+    <w:p>
+      <w:pPr>
+        <w:ind w:firstLine="360"/>
+        <w:rPr>
+          <w:b/>
+          <w:bCs/>
+        </w:rPr>
+      </w:pPr>
+      <w:r>
+        <w:rPr>
+          <w:b/>
+          <w:bCs/>
+        </w:rPr>
+        <w:lastRenderedPageBreak/>
+        <w:drawing>
+          <wp:inline distT="0" distB="0" distL="0" distR="0" wp14:anchorId="18E7E265" wp14:editId="09C464D5">
+            <wp:extent cx="6858000" cy="3086735"/>
+            <wp:effectExtent l="0" t="0" r="0" b="0"/>
+            <wp:docPr id="1761267105" name="Picture 1"/>
+            <wp:cNvGraphicFramePr>
+              <a:graphicFrameLocks xmlns:a="http://schemas.openxmlformats.org/drawingml/2006/main" noChangeAspect="1"/>
+            </wp:cNvGraphicFramePr>
+            <a:graphic xmlns:a="http://schemas.openxmlformats.org/drawingml/2006/main">
+              <a:graphicData uri="http://schemas.openxmlformats.org/drawingml/2006/picture">
+                <pic:pic xmlns:pic="http://schemas.openxmlformats.org/drawingml/2006/picture">
+                  <pic:nvPicPr>
+                    <pic:cNvPr id="1761267105" name=""/>
+                    <pic:cNvPicPr/>
+                  </pic:nvPicPr>
+                  <pic:blipFill>
+                    <a:blip r:embed="rId42"/>
+                    <a:stretch>
+                      <a:fillRect/>
+                    </a:stretch>
+                  </pic:blipFill>
+                  <pic:spPr>
+                    <a:xfrm>
+                      <a:off x="0" y="0"/>
+                      <a:ext cx="6858000" cy="3086735"/>
+                    </a:xfrm>
+                    <a:prstGeom prst="rect">
+                      <a:avLst/>
+                    </a:prstGeom>
+                  </pic:spPr>
+                </pic:pic>
+              </a:graphicData>
+            </a:graphic>
+          </wp:inline>
+        </w:drawing>
+      </w:r>
+    </w:p>
+    <w:p>
+      <w:pPr>
+        <w:ind w:firstLine="360"/>
+        <w:rPr>
+          <w:b/>
+          <w:bCs/>
+        </w:rPr>
+      </w:pPr>
+    </w:p>
+    <w:p>
+      <w:pPr>
+        <w:pStyle w:val="Heading2"/>
+        <w:numPr>
+          <w:ilvl w:val="0"/>
+          <w:numId w:val="1"/>
+        </w:numPr>
+        <w:spacing w:after="240"/>
+      </w:pPr>
+      <w:r>
+        <w:t>Open files using command</w:t>
+      </w:r>
+      <w:r>
+        <w:t xml:space="preserve"> prompt</w:t>
+      </w:r>
+    </w:p>
+    <w:p>
+      <w:pPr>
+        <w:rPr>
+          <w:b/>
+          <w:bCs/>
+          <w:sz w:val="26"/>
+          <w:szCs w:val="26"/>
+        </w:rPr>
+      </w:pPr>
+      <w:r>
+        <w:rPr>
+          <w:b/>
+          <w:bCs/>
+        </w:rPr>
+        <w:t xml:space="preserve">Syntax: </w:t>
+      </w:r>
+      <w:r>
+        <w:rPr>
+          <w:b/>
+          <w:bCs/>
+          <w:sz w:val="26"/>
+          <w:szCs w:val="26"/>
+        </w:rPr>
+        <w:t>“</w:t>
+      </w:r>
+      <w:r>
+        <w:t>[&lt;drive&gt;</w:t>
+      </w:r>
+      <w:r>
+        <w:rPr>
+          <w:b/>
+          <w:bCs/>
+          <w:sz w:val="26"/>
+          <w:szCs w:val="26"/>
+        </w:rPr>
+        <w:t>:</w:t>
+      </w:r>
+      <w:r>
+        <w:t xml:space="preserve">] [&lt;path&gt;] </w:t>
+      </w:r>
+      <w:r>
+        <w:t>&lt;filename.extension&gt;</w:t>
+      </w:r>
+      <w:r>
+        <w:rPr>
+          <w:b/>
+          <w:bCs/>
+          <w:sz w:val="26"/>
+          <w:szCs w:val="26"/>
+        </w:rPr>
+        <w:t>”</w:t>
+      </w:r>
+    </w:p>
+    <w:p>
+      <w:r>
+        <w:rPr>
+          <w:b/>
+          <w:bCs/>
+        </w:rPr>
+        <w:t xml:space="preserve">Function: </w:t>
+      </w:r>
+      <w:r>
+        <w:t xml:space="preserve">type the file path in command to </w:t>
+      </w:r>
+      <w:r>
+        <w:t>open any type of file using command</w:t>
+      </w:r>
+      <w:r>
+        <w:t xml:space="preserve"> prompt</w:t>
+      </w:r>
+      <w:r>
+        <w:t xml:space="preserve"> with default application which is installed in computer.</w:t>
+      </w:r>
+    </w:p>
+    <w:p>
+      <w:r>
+        <w:rPr>
+          <w:b/>
+          <w:bCs/>
+        </w:rPr>
+        <w:t xml:space="preserve">More details: </w:t>
+      </w:r>
+      <w:r>
+        <w:t>Google Search</w:t>
+      </w:r>
+    </w:p>
+    <w:p>
+      <w:pPr>
+        <w:rPr>
+          <w:b/>
+          <w:bCs/>
+        </w:rPr>
+      </w:pPr>
+      <w:r>
+        <w:rPr>
+          <w:b/>
+          <w:bCs/>
+        </w:rPr>
+        <w:t>Example:</w:t>
+      </w:r>
+    </w:p>
+    <w:p>
+      <w:pPr>
+        <w:rPr>
+          <w:b/>
+          <w:bCs/>
+        </w:rPr>
+      </w:pPr>
+      <w:r>
+        <w:rPr>
+          <w:b/>
+          <w:bCs/>
+        </w:rPr>
+        <w:drawing>
+          <wp:inline distT="0" distB="0" distL="0" distR="0" wp14:anchorId="717DC267" wp14:editId="41541046">
+            <wp:extent cx="6523004" cy="3746500"/>
+            <wp:effectExtent l="0" t="0" r="0" b="6350"/>
+            <wp:docPr id="1971989873" name="Picture 1"/>
+            <wp:cNvGraphicFramePr>
+              <a:graphicFrameLocks xmlns:a="http://schemas.openxmlformats.org/drawingml/2006/main" noChangeAspect="1"/>
+            </wp:cNvGraphicFramePr>
+            <a:graphic xmlns:a="http://schemas.openxmlformats.org/drawingml/2006/main">
+              <a:graphicData uri="http://schemas.openxmlformats.org/drawingml/2006/picture">
+                <pic:pic xmlns:pic="http://schemas.openxmlformats.org/drawingml/2006/picture">
+                  <pic:nvPicPr>
+                    <pic:cNvPr id="1971989873" name=""/>
+                    <pic:cNvPicPr/>
+                  </pic:nvPicPr>
+                  <pic:blipFill>
+                    <a:blip r:embed="rId43"/>
+                    <a:stretch>
+                      <a:fillRect/>
+                    </a:stretch>
+                  </pic:blipFill>
+                  <pic:spPr>
+                    <a:xfrm>
+                      <a:off x="0" y="0"/>
+                      <a:ext cx="6568451" cy="3772603"/>
+                    </a:xfrm>
+                    <a:prstGeom prst="rect">
+                      <a:avLst/>
+                    </a:prstGeom>
+                  </pic:spPr>
+                </pic:pic>
+              </a:graphicData>
+            </a:graphic>
+          </wp:inline>
+        </w:drawing>
+      </w:r>
+    </w:p>
+    <w:p>
+      <w:pPr>
+        <w:pStyle w:val="Heading2"/>
+        <w:numPr>
+          <w:ilvl w:val="0"/>
+          <w:numId w:val="1"/>
+        </w:numPr>
+        <w:spacing w:after="240"/>
+      </w:pPr>
+      <w:r>
+        <w:lastRenderedPageBreak/>
+        <w:t>Command output save to a file using Command Prompt and PowerShell</w:t>
+      </w:r>
+    </w:p>
+    <w:p>
+      <w:pPr>
+        <w:pStyle w:val="Heading3"/>
+        <w:spacing w:after="240"/>
+        <w:ind w:firstLine="360"/>
+      </w:pPr>
+      <w:r>
+        <w:t>Using Command Prompt:</w:t>
+      </w:r>
+    </w:p>
+    <w:p>
+      <w:pPr>
+        <w:ind w:firstLine="360"/>
+        <w:rPr>
+          <w:rStyle w:val="BookTitle"/>
+          <w:u w:val="single"/>
+        </w:rPr>
+      </w:pPr>
+      <w:r>
+        <w:rPr>
+          <w:rStyle w:val="BookTitle"/>
+          <w:u w:val="single"/>
+        </w:rPr>
+        <w:t>Create new output file:</w:t>
+      </w:r>
+    </w:p>
+    <w:p>
+      <w:pPr>
+        <w:ind w:firstLine="360"/>
+        <w:rPr>
+          <w:b/>
+          <w:bCs/>
+          <w:sz w:val="26"/>
+          <w:szCs w:val="26"/>
+        </w:rPr>
+      </w:pPr>
+      <w:r>
+        <w:rPr>
+          <w:b/>
+          <w:bCs/>
+        </w:rPr>
+        <w:t xml:space="preserve">Syntax: </w:t>
+      </w:r>
+      <w:r>
+        <w:t xml:space="preserve">&lt;your-command&gt; </w:t>
+      </w:r>
+      <w:r>
+        <w:rPr>
+          <w:b/>
+          <w:bCs/>
+          <w:sz w:val="26"/>
+          <w:szCs w:val="26"/>
+        </w:rPr>
+        <w:t xml:space="preserve">&gt; </w:t>
+      </w:r>
+      <w:r>
+        <w:rPr>
+          <w:b/>
+          <w:bCs/>
+          <w:sz w:val="26"/>
+          <w:szCs w:val="26"/>
+        </w:rPr>
+        <w:t>“</w:t>
+      </w:r>
+      <w:r>
+        <w:t>[&lt;drive&gt;</w:t>
+      </w:r>
+      <w:r>
+        <w:rPr>
+          <w:b/>
+          <w:bCs/>
+          <w:sz w:val="26"/>
+          <w:szCs w:val="26"/>
+        </w:rPr>
+        <w:t>:</w:t>
+      </w:r>
+      <w:r>
+        <w:t>] [&lt;path&gt;] &lt;filename.extension&gt;</w:t>
+      </w:r>
+      <w:r>
+        <w:rPr>
+          <w:b/>
+          <w:bCs/>
+          <w:sz w:val="26"/>
+          <w:szCs w:val="26"/>
+        </w:rPr>
+        <w:t>”</w:t>
+      </w:r>
+    </w:p>
+    <w:p>
+      <w:pPr>
+        <w:ind w:left="360"/>
+        <w:rPr>
+          <w:rFonts w:cstheme="minorHAnsi"/>
+        </w:rPr>
+      </w:pPr>
+      <w:r>
+        <w:rPr>
+          <w:b/>
+          <w:bCs/>
+        </w:rPr>
+        <w:t>Function:</w:t>
+      </w:r>
+      <w:r>
+        <w:t xml:space="preserve"> </w:t>
+      </w:r>
+      <w:r>
+        <w:rPr>
+          <w:rFonts w:cstheme="minorHAnsi"/>
+          <w:color w:val="333333"/>
+          <w:shd w:val="clear" w:color="auto" w:fill="FFFFFF"/>
+        </w:rPr>
+        <w:t xml:space="preserve">command to save the </w:t>
+      </w:r>
+      <w:r>
+        <w:rPr>
+          <w:rFonts w:cstheme="minorHAnsi"/>
+          <w:color w:val="333333"/>
+          <w:shd w:val="clear" w:color="auto" w:fill="FFFFFF"/>
+        </w:rPr>
+        <w:t xml:space="preserve">command </w:t>
+      </w:r>
+      <w:r>
+        <w:rPr>
+          <w:rFonts w:cstheme="minorHAnsi"/>
+          <w:color w:val="333333"/>
+          <w:shd w:val="clear" w:color="auto" w:fill="FFFFFF"/>
+        </w:rPr>
+        <w:t>output to a</w:t>
+      </w:r>
+      <w:r>
+        <w:rPr>
+          <w:rFonts w:cstheme="minorHAnsi"/>
+          <w:color w:val="333333"/>
+          <w:shd w:val="clear" w:color="auto" w:fill="FFFFFF"/>
+        </w:rPr>
+        <w:t xml:space="preserve"> text</w:t>
+      </w:r>
+      <w:r>
+        <w:rPr>
+          <w:rFonts w:cstheme="minorHAnsi"/>
+          <w:color w:val="333333"/>
+          <w:shd w:val="clear" w:color="auto" w:fill="FFFFFF"/>
+        </w:rPr>
+        <w:t xml:space="preserve"> file</w:t>
+      </w:r>
+      <w:r>
+        <w:rPr>
+          <w:rFonts w:cstheme="minorHAnsi"/>
+          <w:color w:val="333333"/>
+          <w:shd w:val="clear" w:color="auto" w:fill="FFFFFF"/>
+        </w:rPr>
+        <w:t>.</w:t>
+      </w:r>
+      <w:r>
+        <w:rPr>
+          <w:rFonts w:cstheme="minorHAnsi"/>
+          <w:color w:val="333333"/>
+          <w:shd w:val="clear" w:color="auto" w:fill="FFFFFF"/>
+        </w:rPr>
+        <w:t xml:space="preserve"> </w:t>
+      </w:r>
+      <w:r>
+        <w:rPr>
+          <w:rFonts w:cstheme="minorHAnsi"/>
+          <w:b/>
+          <w:bCs/>
+          <w:color w:val="333333"/>
+          <w:sz w:val="26"/>
+          <w:szCs w:val="26"/>
+          <w:shd w:val="clear" w:color="auto" w:fill="FFFFFF"/>
+        </w:rPr>
+        <w:t>&gt;</w:t>
+      </w:r>
+      <w:r>
+        <w:rPr>
+          <w:rFonts w:cstheme="minorHAnsi"/>
+          <w:b/>
+          <w:bCs/>
+          <w:color w:val="333333"/>
+          <w:shd w:val="clear" w:color="auto" w:fill="FFFFFF"/>
+        </w:rPr>
+        <w:t xml:space="preserve"> </w:t>
+      </w:r>
+      <w:r>
+        <w:rPr>
+          <w:rFonts w:cstheme="minorHAnsi"/>
+          <w:color w:val="333333"/>
+          <w:shd w:val="clear" w:color="auto" w:fill="FFFFFF"/>
+        </w:rPr>
+        <w:t>is the symbol for create a new text file or over write in existing file</w:t>
+      </w:r>
+      <w:r>
+        <w:rPr>
+          <w:rFonts w:cstheme="minorHAnsi"/>
+          <w:color w:val="333333"/>
+          <w:shd w:val="clear" w:color="auto" w:fill="FFFFFF"/>
+        </w:rPr>
+        <w:t xml:space="preserve"> to save the output.</w:t>
+      </w:r>
+    </w:p>
+    <w:p>
+      <w:pPr>
+        <w:ind w:firstLine="360"/>
+      </w:pPr>
+      <w:r>
+        <w:rPr>
+          <w:b/>
+          <w:bCs/>
+        </w:rPr>
+        <w:t>More details:</w:t>
+      </w:r>
+      <w:r>
+        <w:rPr>
+          <w:b/>
+          <w:bCs/>
+        </w:rPr>
+        <w:t xml:space="preserve"> </w:t>
+      </w:r>
+      <w:hyperlink r:id="rId44" w:history="1">
+        <w:r>
+          <w:rPr>
+            <w:rStyle w:val="Hyperlink"/>
+          </w:rPr>
+          <w:t>Refer Windows Central</w:t>
+        </w:r>
+      </w:hyperlink>
+    </w:p>
+    <w:p>
+      <w:pPr>
+        <w:ind w:firstLine="360"/>
+        <w:rPr>
+          <w:b/>
+          <w:bCs/>
+        </w:rPr>
+      </w:pPr>
+      <w:r>
+        <w:rPr>
+          <w:b/>
+          <w:bCs/>
+        </w:rPr>
+        <w:t>Example:</w:t>
+      </w:r>
+    </w:p>
+    <w:p>
+      <w:pPr>
+        <w:ind w:firstLine="360"/>
+        <w:rPr>
+          <w:b/>
+          <w:bCs/>
+        </w:rPr>
+      </w:pPr>
+      <w:r>
+        <w:rPr>
+          <w:b/>
+          <w:bCs/>
+        </w:rPr>
+        <w:drawing>
+          <wp:inline distT="0" distB="0" distL="0" distR="0" wp14:anchorId="73527E25" wp14:editId="634AC137">
+            <wp:extent cx="6858000" cy="3399790"/>
+            <wp:effectExtent l="0" t="0" r="0" b="0"/>
+            <wp:docPr id="1983622727" name="Picture 1"/>
+            <wp:cNvGraphicFramePr>
+              <a:graphicFrameLocks xmlns:a="http://schemas.openxmlformats.org/drawingml/2006/main" noChangeAspect="1"/>
+            </wp:cNvGraphicFramePr>
+            <a:graphic xmlns:a="http://schemas.openxmlformats.org/drawingml/2006/main">
+              <a:graphicData uri="http://schemas.openxmlformats.org/drawingml/2006/picture">
+                <pic:pic xmlns:pic="http://schemas.openxmlformats.org/drawingml/2006/picture">
+                  <pic:nvPicPr>
+                    <pic:cNvPr id="1983622727" name=""/>
+                    <pic:cNvPicPr/>
+                  </pic:nvPicPr>
+                  <pic:blipFill>
+                    <a:blip r:embed="rId45"/>
+                    <a:stretch>
+                      <a:fillRect/>
+                    </a:stretch>
+                  </pic:blipFill>
+                  <pic:spPr>
+                    <a:xfrm>
+                      <a:off x="0" y="0"/>
+                      <a:ext cx="6858000" cy="3399790"/>
+                    </a:xfrm>
+                    <a:prstGeom prst="rect">
+                      <a:avLst/>
+                    </a:prstGeom>
+                  </pic:spPr>
+                </pic:pic>
+              </a:graphicData>
+            </a:graphic>
+          </wp:inline>
+        </w:drawing>
+      </w:r>
+    </w:p>
+    <w:p>
+      <w:pPr>
+        <w:ind w:firstLine="360"/>
+        <w:rPr>
+          <w:b/>
+          <w:bCs/>
+        </w:rPr>
+      </w:pPr>
+    </w:p>
+    <w:p>
+      <w:pPr>
+        <w:ind w:firstLine="360"/>
+        <w:rPr>
+          <w:rStyle w:val="BookTitle"/>
+          <w:u w:val="single"/>
+        </w:rPr>
+      </w:pPr>
+      <w:r>
+        <w:rPr>
+          <w:rStyle w:val="BookTitle"/>
+          <w:u w:val="single"/>
+        </w:rPr>
+        <w:t>Continue output in existing file:</w:t>
+      </w:r>
+    </w:p>
+    <w:p>
+      <w:pPr>
+        <w:ind w:firstLine="360"/>
+        <w:rPr>
+          <w:b/>
+          <w:bCs/>
+          <w:sz w:val="26"/>
+          <w:szCs w:val="26"/>
+        </w:rPr>
+      </w:pPr>
+      <w:r>
+        <w:rPr>
+          <w:rStyle w:val="BookTitle"/>
+          <w:i w:val="0"/>
+          <w:iCs w:val="0"/>
+        </w:rPr>
+        <w:t xml:space="preserve">Syntax: </w:t>
+      </w:r>
+      <w:r>
+        <w:t xml:space="preserve">&lt;your-command&gt; </w:t>
+      </w:r>
+      <w:r>
+        <w:rPr>
+          <w:b/>
+          <w:bCs/>
+          <w:sz w:val="26"/>
+          <w:szCs w:val="26"/>
+        </w:rPr>
+        <w:t>&gt;</w:t>
+      </w:r>
+      <w:r>
+        <w:rPr>
+          <w:b/>
+          <w:bCs/>
+          <w:sz w:val="26"/>
+          <w:szCs w:val="26"/>
+        </w:rPr>
+        <w:t>&gt;</w:t>
+      </w:r>
+      <w:r>
+        <w:rPr>
+          <w:b/>
+          <w:bCs/>
+          <w:sz w:val="26"/>
+          <w:szCs w:val="26"/>
+        </w:rPr>
+        <w:t xml:space="preserve"> </w:t>
+      </w:r>
+      <w:r>
+        <w:rPr>
+          <w:b/>
+          <w:bCs/>
+          <w:sz w:val="26"/>
+          <w:szCs w:val="26"/>
+        </w:rPr>
+        <w:t>“</w:t>
+      </w:r>
+      <w:r>
+        <w:t>[&lt;drive&gt;</w:t>
+      </w:r>
+      <w:r>
+        <w:rPr>
+          <w:b/>
+          <w:bCs/>
+          <w:sz w:val="26"/>
+          <w:szCs w:val="26"/>
+        </w:rPr>
+        <w:t>:</w:t>
+      </w:r>
+      <w:r>
+        <w:t>] [&lt;path&gt;] &lt;filename.extension&gt;</w:t>
+      </w:r>
+      <w:r>
+        <w:rPr>
+          <w:b/>
+          <w:bCs/>
+          <w:sz w:val="26"/>
+          <w:szCs w:val="26"/>
+        </w:rPr>
+        <w:t>”</w:t>
+      </w:r>
+    </w:p>
+    <w:p>
+      <w:pPr>
+        <w:ind w:left="360"/>
+        <w:rPr>
+          <w:b/>
+          <w:bCs/>
+        </w:rPr>
+      </w:pPr>
+      <w:r>
+        <w:rPr>
+          <w:b/>
+          <w:bCs/>
+        </w:rPr>
+        <w:t xml:space="preserve">Function: </w:t>
+      </w:r>
+      <w:r>
+        <w:rPr>
+          <w:b/>
+          <w:bCs/>
+        </w:rPr>
+        <w:t>:</w:t>
+      </w:r>
+      <w:r>
+        <w:t xml:space="preserve"> </w:t>
+      </w:r>
+      <w:r>
+        <w:rPr>
+          <w:rFonts w:cstheme="minorHAnsi"/>
+          <w:color w:val="333333"/>
+          <w:shd w:val="clear" w:color="auto" w:fill="FFFFFF"/>
+        </w:rPr>
+        <w:t xml:space="preserve">command to save the </w:t>
+      </w:r>
+      <w:r>
+        <w:rPr>
+          <w:rFonts w:cstheme="minorHAnsi"/>
+          <w:color w:val="333333"/>
+          <w:shd w:val="clear" w:color="auto" w:fill="FFFFFF"/>
+        </w:rPr>
+        <w:t xml:space="preserve">command </w:t>
+      </w:r>
+      <w:r>
+        <w:rPr>
+          <w:rFonts w:cstheme="minorHAnsi"/>
+          <w:color w:val="333333"/>
+          <w:shd w:val="clear" w:color="auto" w:fill="FFFFFF"/>
+        </w:rPr>
+        <w:t>output to a</w:t>
+      </w:r>
+      <w:r>
+        <w:rPr>
+          <w:rFonts w:cstheme="minorHAnsi"/>
+          <w:color w:val="333333"/>
+          <w:shd w:val="clear" w:color="auto" w:fill="FFFFFF"/>
+        </w:rPr>
+        <w:t xml:space="preserve"> text</w:t>
+      </w:r>
+      <w:r>
+        <w:rPr>
+          <w:rFonts w:cstheme="minorHAnsi"/>
+          <w:color w:val="333333"/>
+          <w:shd w:val="clear" w:color="auto" w:fill="FFFFFF"/>
+        </w:rPr>
+        <w:t xml:space="preserve"> file</w:t>
+      </w:r>
+      <w:r>
+        <w:rPr>
+          <w:rFonts w:cstheme="minorHAnsi"/>
+          <w:color w:val="333333"/>
+          <w:shd w:val="clear" w:color="auto" w:fill="FFFFFF"/>
+        </w:rPr>
+        <w:t xml:space="preserve">. </w:t>
+      </w:r>
+      <w:r>
+        <w:rPr>
+          <w:rFonts w:cstheme="minorHAnsi"/>
+          <w:b/>
+          <w:bCs/>
+          <w:color w:val="333333"/>
+          <w:sz w:val="26"/>
+          <w:szCs w:val="26"/>
+          <w:shd w:val="clear" w:color="auto" w:fill="FFFFFF"/>
+        </w:rPr>
+        <w:t>&gt;</w:t>
+      </w:r>
+      <w:r>
+        <w:rPr>
+          <w:rFonts w:cstheme="minorHAnsi"/>
+          <w:b/>
+          <w:bCs/>
+          <w:color w:val="333333"/>
+          <w:sz w:val="26"/>
+          <w:szCs w:val="26"/>
+          <w:shd w:val="clear" w:color="auto" w:fill="FFFFFF"/>
+        </w:rPr>
+        <w:t>&gt;</w:t>
+      </w:r>
+      <w:r>
+        <w:rPr>
+          <w:rFonts w:cstheme="minorHAnsi"/>
+          <w:b/>
+          <w:bCs/>
+          <w:color w:val="333333"/>
+          <w:shd w:val="clear" w:color="auto" w:fill="FFFFFF"/>
+        </w:rPr>
+        <w:t xml:space="preserve"> </w:t>
+      </w:r>
+      <w:r>
+        <w:rPr>
+          <w:rFonts w:cstheme="minorHAnsi"/>
+          <w:color w:val="333333"/>
+          <w:shd w:val="clear" w:color="auto" w:fill="FFFFFF"/>
+        </w:rPr>
+        <w:t xml:space="preserve">is the symbol for </w:t>
+      </w:r>
+      <w:r>
+        <w:rPr>
+          <w:rFonts w:cstheme="minorHAnsi"/>
+          <w:color w:val="333333"/>
+          <w:shd w:val="clear" w:color="auto" w:fill="FFFFFF"/>
+        </w:rPr>
+        <w:t>write</w:t>
+      </w:r>
+      <w:r>
+        <w:rPr>
+          <w:rFonts w:cstheme="minorHAnsi"/>
+          <w:color w:val="333333"/>
+          <w:shd w:val="clear" w:color="auto" w:fill="FFFFFF"/>
+        </w:rPr>
+        <w:t xml:space="preserve"> existing file</w:t>
+      </w:r>
+      <w:r>
+        <w:rPr>
+          <w:rFonts w:cstheme="minorHAnsi"/>
+          <w:color w:val="333333"/>
+          <w:shd w:val="clear" w:color="auto" w:fill="FFFFFF"/>
+        </w:rPr>
+        <w:t xml:space="preserve"> to save the output.</w:t>
+      </w:r>
+    </w:p>
+    <w:p>
+      <w:pPr>
+        <w:ind w:firstLine="360"/>
+      </w:pPr>
+      <w:r>
+        <w:rPr>
+          <w:b/>
+          <w:bCs/>
+        </w:rPr>
+        <w:t xml:space="preserve">More details: </w:t>
+      </w:r>
+      <w:hyperlink r:id="rId46" w:history="1">
+        <w:r>
+          <w:rPr>
+            <w:rStyle w:val="Hyperlink"/>
+          </w:rPr>
+          <w:t>Refer Windows Central</w:t>
+        </w:r>
+      </w:hyperlink>
+    </w:p>
+    <w:p>
+      <w:pPr>
+        <w:ind w:firstLine="360"/>
+        <w:rPr>
+          <w:b/>
+          <w:bCs/>
+        </w:rPr>
+      </w:pPr>
+      <w:r>
+        <w:rPr>
+          <w:b/>
+          <w:bCs/>
+        </w:rPr>
+        <w:t>Example:</w:t>
+      </w:r>
+    </w:p>
+    <w:p>
+      <w:pPr>
+        <w:pStyle w:val="NoSpacing"/>
+        <w:ind w:firstLine="360"/>
+        <w:rPr>
+          <w:rStyle w:val="BookTitle"/>
+          <w:i w:val="0"/>
+          <w:iCs w:val="0"/>
+        </w:rPr>
+      </w:pPr>
+      <w:r>
+        <w:rPr>
+          <w:rStyle w:val="BookTitle"/>
+          <w:i w:val="0"/>
+          <w:iCs w:val="0"/>
+        </w:rPr>
+        <w:lastRenderedPageBreak/>
+        <w:drawing>
+          <wp:inline distT="0" distB="0" distL="0" distR="0" wp14:anchorId="4D326250" wp14:editId="0401A34E">
+            <wp:extent cx="6858000" cy="3321685"/>
+            <wp:effectExtent l="0" t="0" r="0" b="0"/>
+            <wp:docPr id="1385502558" name="Picture 1"/>
+            <wp:cNvGraphicFramePr>
+              <a:graphicFrameLocks xmlns:a="http://schemas.openxmlformats.org/drawingml/2006/main" noChangeAspect="1"/>
+            </wp:cNvGraphicFramePr>
+            <a:graphic xmlns:a="http://schemas.openxmlformats.org/drawingml/2006/main">
+              <a:graphicData uri="http://schemas.openxmlformats.org/drawingml/2006/picture">
+                <pic:pic xmlns:pic="http://schemas.openxmlformats.org/drawingml/2006/picture">
+                  <pic:nvPicPr>
+                    <pic:cNvPr id="1385502558" name=""/>
+                    <pic:cNvPicPr/>
+                  </pic:nvPicPr>
+                  <pic:blipFill>
+                    <a:blip r:embed="rId47"/>
+                    <a:stretch>
+                      <a:fillRect/>
+                    </a:stretch>
+                  </pic:blipFill>
+                  <pic:spPr>
+                    <a:xfrm>
+                      <a:off x="0" y="0"/>
+                      <a:ext cx="6858000" cy="3321685"/>
+                    </a:xfrm>
+                    <a:prstGeom prst="rect">
+                      <a:avLst/>
+                    </a:prstGeom>
+                  </pic:spPr>
+                </pic:pic>
+              </a:graphicData>
+            </a:graphic>
+          </wp:inline>
+        </w:drawing>
+      </w:r>
+    </w:p>
     <w:sectPr>
-      <w:headerReference w:type="default" r:id="rId38"/>
-      <w:footerReference w:type="default" r:id="rId39"/>
+      <w:headerReference w:type="default" r:id="rId48"/>
+      <w:footerReference w:type="default" r:id="rId49"/>
       <w:pgSz w:w="12240" w:h="15840" w:code="1"/>
       <w:pgMar w:top="720" w:right="720" w:bottom="720" w:left="720" w:header="432" w:footer="432" w:gutter="0"/>
       <w:cols w:space="720"/>
@@ -4728,6 +5941,231 @@
       <w:shd w:val="clear" w:color="auto" w:fill="E1DFDD"/>
     </w:rPr>
   </w:style>
+  <w:style w:type="paragraph" w:styleId="Title">
+    <w:name w:val="Title"/>
+    <w:basedOn w:val="Normal"/>
+    <w:next w:val="Normal"/>
+    <w:link w:val="TitleChar"/>
+    <w:uiPriority w:val="10"/>
+    <w:qFormat/>
+    <w:rsid w:val="0009527B"/>
+    <w:pPr>
+      <w:spacing w:after="0" w:line="240" w:lineRule="auto"/>
+      <w:contextualSpacing/>
+    </w:pPr>
+    <w:rPr>
+      <w:rFonts w:asciiTheme="majorHAnsi" w:eastAsiaTheme="majorEastAsia" w:hAnsiTheme="majorHAnsi" w:cstheme="majorBidi"/>
+      <w:spacing w:val="-10"/>
+      <w:kern w:val="28"/>
+      <w:sz w:val="56"/>
+      <w:szCs w:val="56"/>
+    </w:rPr>
+  </w:style>
+  <w:style w:type="character" w:customStyle="1" w:styleId="TitleChar">
+    <w:name w:val="Title Char"/>
+    <w:basedOn w:val="DefaultParagraphFont"/>
+    <w:link w:val="Title"/>
+    <w:uiPriority w:val="10"/>
+    <w:rsid w:val="0009527B"/>
+    <w:rPr>
+      <w:rFonts w:asciiTheme="majorHAnsi" w:eastAsiaTheme="majorEastAsia" w:hAnsiTheme="majorHAnsi" w:cstheme="majorBidi"/>
+      <w:spacing w:val="-10"/>
+      <w:kern w:val="28"/>
+      <w:sz w:val="56"/>
+      <w:szCs w:val="56"/>
+    </w:rPr>
+  </w:style>
+  <w:style w:type="paragraph" w:styleId="Subtitle">
+    <w:name w:val="Subtitle"/>
+    <w:basedOn w:val="Normal"/>
+    <w:next w:val="Normal"/>
+    <w:link w:val="SubtitleChar"/>
+    <w:uiPriority w:val="11"/>
+    <w:qFormat/>
+    <w:rsid w:val="0009527B"/>
+    <w:pPr>
+      <w:numPr>
+        <w:ilvl w:val="1"/>
+      </w:numPr>
+    </w:pPr>
+    <w:rPr>
+      <w:rFonts w:eastAsiaTheme="minorEastAsia"/>
+      <w:color w:val="5A5A5A" w:themeColor="text1" w:themeTint="A5"/>
+      <w:spacing w:val="15"/>
+    </w:rPr>
+  </w:style>
+  <w:style w:type="character" w:customStyle="1" w:styleId="SubtitleChar">
+    <w:name w:val="Subtitle Char"/>
+    <w:basedOn w:val="DefaultParagraphFont"/>
+    <w:link w:val="Subtitle"/>
+    <w:uiPriority w:val="11"/>
+    <w:rsid w:val="0009527B"/>
+    <w:rPr>
+      <w:rFonts w:eastAsiaTheme="minorEastAsia"/>
+      <w:color w:val="5A5A5A" w:themeColor="text1" w:themeTint="A5"/>
+      <w:spacing w:val="15"/>
+    </w:rPr>
+  </w:style>
+  <w:style w:type="character" w:styleId="SubtleEmphasis">
+    <w:name w:val="Subtle Emphasis"/>
+    <w:basedOn w:val="DefaultParagraphFont"/>
+    <w:uiPriority w:val="19"/>
+    <w:qFormat/>
+    <w:rsid w:val="0009527B"/>
+    <w:rPr>
+      <w:i/>
+      <w:iCs/>
+      <w:color w:val="404040" w:themeColor="text1" w:themeTint="BF"/>
+    </w:rPr>
+  </w:style>
+  <w:style w:type="paragraph" w:styleId="IntenseQuote">
+    <w:name w:val="Intense Quote"/>
+    <w:basedOn w:val="Normal"/>
+    <w:next w:val="Normal"/>
+    <w:link w:val="IntenseQuoteChar"/>
+    <w:uiPriority w:val="30"/>
+    <w:qFormat/>
+    <w:rsid w:val="0009527B"/>
+    <w:pPr>
+      <w:pBdr>
+        <w:top w:val="single" w:sz="4" w:space="10" w:color="4472C4" w:themeColor="accent1"/>
+        <w:bottom w:val="single" w:sz="4" w:space="10" w:color="4472C4" w:themeColor="accent1"/>
+      </w:pBdr>
+      <w:spacing w:before="360" w:after="360"/>
+      <w:ind w:left="864" w:right="864"/>
+      <w:jc w:val="center"/>
+    </w:pPr>
+    <w:rPr>
+      <w:i/>
+      <w:iCs/>
+      <w:color w:val="4472C4" w:themeColor="accent1"/>
+    </w:rPr>
+  </w:style>
+  <w:style w:type="character" w:customStyle="1" w:styleId="IntenseQuoteChar">
+    <w:name w:val="Intense Quote Char"/>
+    <w:basedOn w:val="DefaultParagraphFont"/>
+    <w:link w:val="IntenseQuote"/>
+    <w:uiPriority w:val="30"/>
+    <w:rsid w:val="0009527B"/>
+    <w:rPr>
+      <w:i/>
+      <w:iCs/>
+      <w:color w:val="4472C4" w:themeColor="accent1"/>
+    </w:rPr>
+  </w:style>
+  <w:style w:type="paragraph" w:styleId="Quote">
+    <w:name w:val="Quote"/>
+    <w:basedOn w:val="Normal"/>
+    <w:next w:val="Normal"/>
+    <w:link w:val="QuoteChar"/>
+    <w:uiPriority w:val="29"/>
+    <w:qFormat/>
+    <w:rsid w:val="0009527B"/>
+    <w:pPr>
+      <w:spacing w:before="200"/>
+      <w:ind w:left="864" w:right="864"/>
+      <w:jc w:val="center"/>
+    </w:pPr>
+    <w:rPr>
+      <w:i/>
+      <w:iCs/>
+      <w:color w:val="404040" w:themeColor="text1" w:themeTint="BF"/>
+    </w:rPr>
+  </w:style>
+  <w:style w:type="character" w:customStyle="1" w:styleId="QuoteChar">
+    <w:name w:val="Quote Char"/>
+    <w:basedOn w:val="DefaultParagraphFont"/>
+    <w:link w:val="Quote"/>
+    <w:uiPriority w:val="29"/>
+    <w:rsid w:val="0009527B"/>
+    <w:rPr>
+      <w:i/>
+      <w:iCs/>
+      <w:color w:val="404040" w:themeColor="text1" w:themeTint="BF"/>
+    </w:rPr>
+  </w:style>
+  <w:style w:type="character" w:styleId="Strong">
+    <w:name w:val="Strong"/>
+    <w:basedOn w:val="DefaultParagraphFont"/>
+    <w:uiPriority w:val="22"/>
+    <w:qFormat/>
+    <w:rsid w:val="0009527B"/>
+    <w:rPr>
+      <w:b/>
+      <w:bCs/>
+    </w:rPr>
+  </w:style>
+  <w:style w:type="character" w:styleId="IntenseEmphasis">
+    <w:name w:val="Intense Emphasis"/>
+    <w:basedOn w:val="DefaultParagraphFont"/>
+    <w:uiPriority w:val="21"/>
+    <w:qFormat/>
+    <w:rsid w:val="0009527B"/>
+    <w:rPr>
+      <w:i/>
+      <w:iCs/>
+      <w:color w:val="4472C4" w:themeColor="accent1"/>
+    </w:rPr>
+  </w:style>
+  <w:style w:type="character" w:styleId="Emphasis">
+    <w:name w:val="Emphasis"/>
+    <w:basedOn w:val="DefaultParagraphFont"/>
+    <w:uiPriority w:val="20"/>
+    <w:qFormat/>
+    <w:rsid w:val="0009527B"/>
+    <w:rPr>
+      <w:i/>
+      <w:iCs/>
+    </w:rPr>
+  </w:style>
+  <w:style w:type="character" w:styleId="SubtleReference">
+    <w:name w:val="Subtle Reference"/>
+    <w:basedOn w:val="DefaultParagraphFont"/>
+    <w:uiPriority w:val="31"/>
+    <w:qFormat/>
+    <w:rsid w:val="0009527B"/>
+    <w:rPr>
+      <w:smallCaps/>
+      <w:color w:val="5A5A5A" w:themeColor="text1" w:themeTint="A5"/>
+    </w:rPr>
+  </w:style>
+  <w:style w:type="character" w:styleId="IntenseReference">
+    <w:name w:val="Intense Reference"/>
+    <w:basedOn w:val="DefaultParagraphFont"/>
+    <w:uiPriority w:val="32"/>
+    <w:qFormat/>
+    <w:rsid w:val="0009527B"/>
+    <w:rPr>
+      <w:b/>
+      <w:bCs/>
+      <w:smallCaps/>
+      <w:color w:val="4472C4" w:themeColor="accent1"/>
+      <w:spacing w:val="5"/>
+    </w:rPr>
+  </w:style>
+  <w:style w:type="character" w:styleId="BookTitle">
+    <w:name w:val="Book Title"/>
+    <w:basedOn w:val="DefaultParagraphFont"/>
+    <w:uiPriority w:val="33"/>
+    <w:qFormat/>
+    <w:rsid w:val="0009527B"/>
+    <w:rPr>
+      <w:b/>
+      <w:bCs/>
+      <w:i/>
+      <w:iCs/>
+      <w:spacing w:val="5"/>
+    </w:rPr>
+  </w:style>
+  <w:style w:type="paragraph" w:styleId="NoSpacing">
+    <w:name w:val="No Spacing"/>
+    <w:uiPriority w:val="1"/>
+    <w:qFormat/>
+    <w:rsid w:val="0056017B"/>
+    <w:pPr>
+      <w:spacing w:after="0" w:line="240" w:lineRule="auto"/>
+    </w:pPr>
+  </w:style>
 </w:styles>
 </file>
 

</xml_diff>

<commit_message>
create empty file with size
</commit_message>
<xml_diff>
--- a/windows cmds.docx
+++ b/windows cmds.docx
@@ -581,7 +581,27 @@
           <w:sz w:val="26"/>
           <w:szCs w:val="26"/>
         </w:rPr>
-        <w:t>|Foreach{"{0} - {1}" -f (Get-Date),$_}</w:t>
+        <w:t>|</w:t>
+      </w:r>
+      <w:proofErr w:type="gramStart"/>
+      <w:r>
+        <w:rPr>
+          <w:b/>
+          <w:bCs/>
+          <w:sz w:val="26"/>
+          <w:szCs w:val="26"/>
+        </w:rPr>
+        <w:t>Foreach{</w:t>
+      </w:r>
+      <w:proofErr w:type="gramEnd"/>
+      <w:r>
+        <w:rPr>
+          <w:b/>
+          <w:bCs/>
+          <w:sz w:val="26"/>
+          <w:szCs w:val="26"/>
+        </w:rPr>
+        <w:t>"{0} - {1}" -f (Get-Date),$_}</w:t>
       </w:r>
     </w:p>
     <w:p>
@@ -2585,6 +2605,7 @@
           <w:tab w:val="left" w:pos="2728"/>
         </w:tabs>
         <w:spacing w:line="720" w:lineRule="auto"/>
+        <w:ind w:left="360"/>
       </w:pPr>
       <w:r>
         <w:lastRenderedPageBreak/>
@@ -3104,7 +3125,23 @@
           <w:bCs/>
         </w:rPr>
         <w:tab/>
-        <w:t xml:space="preserve">Here enter the password of </w:t>
+        <w:t xml:space="preserve">Here </w:t>
+      </w:r>
+      <w:proofErr w:type="gramStart"/>
+      <w:r>
+        <w:rPr>
+          <w:b/>
+          <w:bCs/>
+        </w:rPr>
+        <w:t>enter</w:t>
+      </w:r>
+      <w:proofErr w:type="gramEnd"/>
+      <w:r>
+        <w:rPr>
+          <w:b/>
+          <w:bCs/>
+        </w:rPr>
+        <w:t xml:space="preserve"> the password of </w:t>
       </w:r>
       <w:proofErr w:type="spellStart"/>
       <w:r>
@@ -3946,6 +3983,7 @@
         <w:t xml:space="preserve">file </w:t>
       </w:r>
       <w:proofErr w:type="spellStart"/>
+      <w:proofErr w:type="gramStart"/>
       <w:r>
         <w:t>name.</w:t>
       </w:r>
@@ -3953,6 +3991,7 @@
         <w:t>extension</w:t>
       </w:r>
       <w:proofErr w:type="spellEnd"/>
+      <w:proofErr w:type="gramEnd"/>
       <w:r>
         <w:t>&gt;</w:t>
       </w:r>
@@ -3990,8 +4029,13 @@
       <w:r>
         <w:t xml:space="preserve"> It </w:t>
       </w:r>
-      <w:r>
-        <w:t xml:space="preserve">limit the lines while display </w:t>
+      <w:proofErr w:type="gramStart"/>
+      <w:r>
+        <w:t>limit</w:t>
+      </w:r>
+      <w:proofErr w:type="gramEnd"/>
+      <w:r>
+        <w:t xml:space="preserve"> the lines while display </w:t>
       </w:r>
       <w:r>
         <w:t>file</w:t>
@@ -4167,6 +4211,7 @@
         <w:t xml:space="preserve">] [&lt;path&gt;] &lt;file </w:t>
       </w:r>
       <w:proofErr w:type="spellStart"/>
+      <w:proofErr w:type="gramStart"/>
       <w:r>
         <w:t>name.</w:t>
       </w:r>
@@ -4174,6 +4219,7 @@
         <w:t>extension</w:t>
       </w:r>
       <w:proofErr w:type="spellEnd"/>
+      <w:proofErr w:type="gramEnd"/>
       <w:r>
         <w:t>&gt;</w:t>
       </w:r>
@@ -4205,13 +4251,15 @@
         <w:t>o view a text file without modifying it</w:t>
       </w:r>
       <w:r>
-        <w:t xml:space="preserve"> and show the file content in </w:t>
-      </w:r>
-      <w:r>
-        <w:t>PowerShell Window</w:t>
-      </w:r>
-      <w:r>
-        <w:t xml:space="preserve">. It </w:t>
+        <w:t xml:space="preserve"> and show the file content in PowerShell Window. </w:t>
+      </w:r>
+      <w:proofErr w:type="gramStart"/>
+      <w:r>
+        <w:t>It</w:t>
+      </w:r>
+      <w:proofErr w:type="gramEnd"/>
+      <w:r>
+        <w:t xml:space="preserve"> </w:t>
       </w:r>
       <w:proofErr w:type="spellStart"/>
       <w:r>
@@ -4219,43 +4267,19 @@
       </w:r>
       <w:proofErr w:type="spellEnd"/>
       <w:r>
-        <w:t xml:space="preserve"> the </w:t>
-      </w:r>
-      <w:r>
-        <w:t xml:space="preserve">all </w:t>
-      </w:r>
-      <w:r>
-        <w:t>line of the file</w:t>
-      </w:r>
-      <w:r>
-        <w:t xml:space="preserve"> </w:t>
+        <w:t xml:space="preserve"> the all line of the file </w:t>
       </w:r>
       <w:r>
         <w:t xml:space="preserve">it </w:t>
       </w:r>
       <w:r>
-        <w:t>doesn't</w:t>
-      </w:r>
-      <w:r>
-        <w:t xml:space="preserve"> </w:t>
+        <w:t xml:space="preserve">doesn't </w:t>
       </w:r>
       <w:r>
         <w:t>limit lines while display</w:t>
       </w:r>
       <w:r>
-        <w:t>. Use MORE c</w:t>
-      </w:r>
-      <w:r>
-        <w:t>omman</w:t>
-      </w:r>
-      <w:r>
-        <w:t xml:space="preserve">d with pipe symbol now </w:t>
-      </w:r>
-      <w:r>
-        <w:t>press spacebar to</w:t>
-      </w:r>
-      <w:r>
-        <w:t xml:space="preserve"> shows all the line in the large file.</w:t>
+        <w:t>. Use MORE command with pipe symbol now press spacebar to shows all the line in the large file.</w:t>
       </w:r>
     </w:p>
     <w:p>
@@ -4313,6 +4337,7 @@
         <w:rPr>
           <w:b/>
           <w:bCs/>
+          <w:noProof/>
         </w:rPr>
         <w:drawing>
           <wp:inline distT="0" distB="0" distL="0" distR="0" wp14:anchorId="70915041" wp14:editId="2032541C">
@@ -4432,15 +4457,43 @@
         <w:t xml:space="preserve"> </w:t>
       </w:r>
       <w:r>
-        <w:t>&lt;</w:t>
-      </w:r>
-      <w:proofErr w:type="spellStart"/>
-      <w:r>
-        <w:t>filename.extension</w:t>
-      </w:r>
-      <w:proofErr w:type="spellEnd"/>
-      <w:r>
-        <w:t>&gt;</w:t>
+        <w:rPr>
+          <w:b/>
+          <w:bCs/>
+          <w:sz w:val="26"/>
+          <w:szCs w:val="26"/>
+        </w:rPr>
+        <w:t>“</w:t>
+      </w:r>
+      <w:r>
+        <w:t>[&lt;drive&gt;</w:t>
+      </w:r>
+      <w:r>
+        <w:rPr>
+          <w:b/>
+          <w:bCs/>
+          <w:sz w:val="26"/>
+          <w:szCs w:val="26"/>
+        </w:rPr>
+        <w:t>:</w:t>
+      </w:r>
+      <w:r>
+        <w:t>] [&lt;path&gt;]</w:t>
+      </w:r>
+      <w:r>
+        <w:t xml:space="preserve"> </w:t>
+      </w:r>
+      <w:r>
+        <w:t>&lt;filename&gt;</w:t>
+      </w:r>
+      <w:r>
+        <w:rPr>
+          <w:b/>
+          <w:bCs/>
+          <w:sz w:val="26"/>
+          <w:szCs w:val="26"/>
+        </w:rPr>
+        <w:t>”</w:t>
       </w:r>
     </w:p>
     <w:p>
@@ -4455,7 +4508,15 @@
         <w:t xml:space="preserve">Function: </w:t>
       </w:r>
       <w:r>
-        <w:t>it create the empty file in using command prompt.</w:t>
+        <w:t xml:space="preserve">it </w:t>
+      </w:r>
+      <w:proofErr w:type="gramStart"/>
+      <w:r>
+        <w:t>create</w:t>
+      </w:r>
+      <w:proofErr w:type="gramEnd"/>
+      <w:r>
+        <w:t xml:space="preserve"> the empty file in using command prompt.</w:t>
       </w:r>
     </w:p>
     <w:p>
@@ -4559,6 +4620,218 @@
     </w:p>
     <w:p>
       <w:pPr>
+        <w:pStyle w:val="Heading3"/>
+        <w:spacing w:after="240"/>
+        <w:ind w:firstLine="360"/>
+      </w:pPr>
+      <w:r>
+        <w:lastRenderedPageBreak/>
+        <w:t>Create a blank file in certain size:</w:t>
+      </w:r>
+    </w:p>
+    <w:p>
+      <w:pPr>
+        <w:ind w:firstLine="360"/>
+        <w:rPr>
+          <w:b/>
+          <w:bCs/>
+          <w:sz w:val="26"/>
+          <w:szCs w:val="26"/>
+        </w:rPr>
+      </w:pPr>
+      <w:r>
+        <w:rPr>
+          <w:b/>
+          <w:bCs/>
+        </w:rPr>
+        <w:t>Syntax:</w:t>
+      </w:r>
+      <w:r>
+        <w:t xml:space="preserve"> </w:t>
+      </w:r>
+      <w:proofErr w:type="spellStart"/>
+      <w:r>
+        <w:rPr>
+          <w:b/>
+          <w:bCs/>
+          <w:sz w:val="26"/>
+          <w:szCs w:val="26"/>
+        </w:rPr>
+        <w:t>fsutil</w:t>
+      </w:r>
+      <w:proofErr w:type="spellEnd"/>
+      <w:r>
+        <w:rPr>
+          <w:b/>
+          <w:bCs/>
+          <w:sz w:val="26"/>
+          <w:szCs w:val="26"/>
+        </w:rPr>
+        <w:t xml:space="preserve"> file </w:t>
+      </w:r>
+      <w:proofErr w:type="spellStart"/>
+      <w:r>
+        <w:rPr>
+          <w:b/>
+          <w:bCs/>
+          <w:sz w:val="26"/>
+          <w:szCs w:val="26"/>
+        </w:rPr>
+        <w:t>createnew</w:t>
+      </w:r>
+      <w:proofErr w:type="spellEnd"/>
+      <w:r>
+        <w:rPr>
+          <w:b/>
+          <w:bCs/>
+          <w:sz w:val="26"/>
+          <w:szCs w:val="26"/>
+        </w:rPr>
+        <w:t xml:space="preserve"> </w:t>
+      </w:r>
+      <w:r>
+        <w:rPr>
+          <w:b/>
+          <w:bCs/>
+          <w:sz w:val="26"/>
+          <w:szCs w:val="26"/>
+        </w:rPr>
+        <w:t>“</w:t>
+      </w:r>
+      <w:r>
+        <w:t>[&lt;drive&gt;</w:t>
+      </w:r>
+      <w:r>
+        <w:rPr>
+          <w:b/>
+          <w:bCs/>
+          <w:sz w:val="26"/>
+          <w:szCs w:val="26"/>
+        </w:rPr>
+        <w:t>:</w:t>
+      </w:r>
+      <w:r>
+        <w:t>] [&lt;path&gt;] &lt;filename&gt;</w:t>
+      </w:r>
+      <w:r>
+        <w:rPr>
+          <w:b/>
+          <w:bCs/>
+          <w:sz w:val="26"/>
+          <w:szCs w:val="26"/>
+        </w:rPr>
+        <w:t>”</w:t>
+      </w:r>
+      <w:r>
+        <w:rPr>
+          <w:b/>
+          <w:bCs/>
+          <w:sz w:val="26"/>
+          <w:szCs w:val="26"/>
+        </w:rPr>
+        <w:t xml:space="preserve"> </w:t>
+      </w:r>
+      <w:r>
+        <w:t>&lt;length&gt;</w:t>
+      </w:r>
+    </w:p>
+    <w:p>
+      <w:pPr>
+        <w:ind w:firstLine="360"/>
+        <w:rPr>
+          <w:rFonts w:cstheme="minorHAnsi"/>
+          <w:color w:val="545454"/>
+          <w:shd w:val="clear" w:color="auto" w:fill="FFFFFF"/>
+        </w:rPr>
+      </w:pPr>
+      <w:r>
+        <w:rPr>
+          <w:b/>
+          <w:bCs/>
+        </w:rPr>
+        <w:t>Function:</w:t>
+      </w:r>
+      <w:r>
+        <w:rPr>
+          <w:rFonts w:cstheme="minorHAnsi"/>
+          <w:b/>
+          <w:bCs/>
+        </w:rPr>
+        <w:t xml:space="preserve"> </w:t>
+      </w:r>
+      <w:r>
+        <w:t>To create a blank text file based on byte size.</w:t>
+      </w:r>
+    </w:p>
+    <w:p>
+      <w:pPr>
+        <w:ind w:firstLine="360"/>
+      </w:pPr>
+      <w:r>
+        <w:rPr>
+          <w:b/>
+          <w:bCs/>
+        </w:rPr>
+        <w:t xml:space="preserve">More details: </w:t>
+      </w:r>
+      <w:hyperlink r:id="rId45" w:history="1">
+        <w:r>
+          <w:rPr>
+            <w:rStyle w:val="Hyperlink"/>
+          </w:rPr>
+          <w:t xml:space="preserve">Refer </w:t>
+        </w:r>
+        <w:proofErr w:type="spellStart"/>
+        <w:r>
+          <w:rPr>
+            <w:rStyle w:val="Hyperlink"/>
+          </w:rPr>
+          <w:t>Wikihow</w:t>
+        </w:r>
+        <w:proofErr w:type="spellEnd"/>
+      </w:hyperlink>
+    </w:p>
+    <w:p>
+      <w:pPr>
+        <w:ind w:firstLine="360"/>
+        <w:rPr>
+          <w:b/>
+          <w:bCs/>
+        </w:rPr>
+      </w:pPr>
+      <w:r>
+        <w:rPr>
+          <w:b/>
+          <w:bCs/>
+        </w:rPr>
+        <w:t>Example:</w:t>
+      </w:r>
+    </w:p>
+    <w:p>
+      <w:pPr>
+        <w:ind w:firstLine="360"/>
+      </w:pPr>
+    </w:p>
+    <w:p>
+      <w:pPr>
+        <w:ind w:firstLine="360"/>
+        <w:rPr>
+          <w:b/>
+          <w:bCs/>
+        </w:rPr>
+      </w:pPr>
+    </w:p>
+    <w:p>
+      <w:pPr>
+        <w:ind w:firstLine="360"/>
+        <w:rPr>
+          <w:sz w:val="2"/>
+          <w:szCs w:val="2"/>
+        </w:rPr>
+      </w:pPr>
+    </w:p>
+    <w:p>
+      <w:pPr>
         <w:pStyle w:val="Heading2"/>
         <w:numPr>
           <w:ilvl w:val="0"/>
@@ -4567,7 +4840,6 @@
         <w:spacing w:after="240"/>
       </w:pPr>
       <w:r>
-        <w:lastRenderedPageBreak/>
         <w:t>Open files using command</w:t>
       </w:r>
       <w:r>
@@ -4576,6 +4848,7 @@
     </w:p>
     <w:p>
       <w:pPr>
+        <w:ind w:firstLine="360"/>
         <w:rPr>
           <w:b/>
           <w:bCs/>
@@ -4615,15 +4888,7 @@
         <w:t xml:space="preserve">] [&lt;path&gt;] </w:t>
       </w:r>
       <w:r>
-        <w:t>&lt;</w:t>
-      </w:r>
-      <w:proofErr w:type="spellStart"/>
-      <w:r>
-        <w:t>filename.extension</w:t>
-      </w:r>
-      <w:proofErr w:type="spellEnd"/>
-      <w:r>
-        <w:t>&gt;</w:t>
+        <w:t>&lt;filename&gt;</w:t>
       </w:r>
       <w:r>
         <w:rPr>
@@ -4636,6 +4901,9 @@
       </w:r>
     </w:p>
     <w:p>
+      <w:pPr>
+        <w:ind w:left="360"/>
+      </w:pPr>
       <w:r>
         <w:rPr>
           <w:b/>
@@ -4657,6 +4925,9 @@
       </w:r>
     </w:p>
     <w:p>
+      <w:pPr>
+        <w:ind w:firstLine="360"/>
+      </w:pPr>
       <w:r>
         <w:rPr>
           <w:b/>
@@ -4670,6 +4941,7 @@
     </w:p>
     <w:p>
       <w:pPr>
+        <w:ind w:firstLine="360"/>
         <w:rPr>
           <w:b/>
           <w:bCs/>
@@ -4686,6 +4958,7 @@
     <w:p>
       <w:pPr>
         <w:spacing w:line="720" w:lineRule="auto"/>
+        <w:ind w:firstLine="360"/>
         <w:rPr>
           <w:b/>
           <w:bCs/>
@@ -4713,7 +4986,7 @@
                     <pic:cNvPicPr/>
                   </pic:nvPicPr>
                   <pic:blipFill>
-                    <a:blip r:embed="rId45"/>
+                    <a:blip r:embed="rId46"/>
                     <a:stretch>
                       <a:fillRect/>
                     </a:stretch>
@@ -4744,6 +5017,7 @@
         <w:spacing w:after="240"/>
       </w:pPr>
       <w:r>
+        <w:lastRenderedPageBreak/>
         <w:t>Command output save to a file using Command Prompt and PowerShell</w:t>
       </w:r>
     </w:p>
@@ -4824,15 +5098,7 @@
         <w:t>:</w:t>
       </w:r>
       <w:r>
-        <w:t>] [&lt;path&gt;] &lt;</w:t>
-      </w:r>
-      <w:proofErr w:type="spellStart"/>
-      <w:r>
-        <w:t>filename.extension</w:t>
-      </w:r>
-      <w:proofErr w:type="spellEnd"/>
-      <w:r>
-        <w:t>&gt;</w:t>
+        <w:t>] [&lt;path&gt;] &lt;filename&gt;</w:t>
       </w:r>
       <w:r>
         <w:rPr>
@@ -4974,7 +5240,7 @@
         </w:rPr>
         <w:t xml:space="preserve"> </w:t>
       </w:r>
-      <w:hyperlink r:id="rId46" w:history="1">
+      <w:hyperlink r:id="rId47" w:history="1">
         <w:r>
           <w:rPr>
             <w:rStyle w:val="Hyperlink"/>
@@ -5014,7 +5280,6 @@
           <w:bCs/>
           <w:noProof/>
         </w:rPr>
-        <w:lastRenderedPageBreak/>
         <w:drawing>
           <wp:inline distT="0" distB="0" distL="0" distR="0" wp14:anchorId="73527E25" wp14:editId="634AC137">
             <wp:extent cx="6858000" cy="3399790"/>
@@ -5031,7 +5296,7 @@
                     <pic:cNvPicPr/>
                   </pic:nvPicPr>
                   <pic:blipFill>
-                    <a:blip r:embed="rId47"/>
+                    <a:blip r:embed="rId48"/>
                     <a:stretch>
                       <a:fillRect/>
                     </a:stretch>
@@ -5120,15 +5385,7 @@
         <w:t>:</w:t>
       </w:r>
       <w:r>
-        <w:t>] [&lt;path&gt;] &lt;</w:t>
-      </w:r>
-      <w:proofErr w:type="spellStart"/>
-      <w:r>
-        <w:t>filename.extension</w:t>
-      </w:r>
-      <w:proofErr w:type="spellEnd"/>
-      <w:r>
-        <w:t>&gt;</w:t>
+        <w:t>] [&lt;path&gt;] &lt;filename&gt;</w:t>
       </w:r>
       <w:r>
         <w:rPr>
@@ -5153,8 +5410,17 @@
           <w:b/>
           <w:bCs/>
         </w:rPr>
-        <w:t>Function: :</w:t>
-      </w:r>
+        <w:t>Function</w:t>
+      </w:r>
+      <w:proofErr w:type="gramStart"/>
+      <w:r>
+        <w:rPr>
+          <w:b/>
+          <w:bCs/>
+        </w:rPr>
+        <w:t>: :</w:t>
+      </w:r>
+      <w:proofErr w:type="gramEnd"/>
       <w:r>
         <w:t xml:space="preserve"> </w:t>
       </w:r>
@@ -5284,7 +5550,7 @@
         </w:rPr>
         <w:t xml:space="preserve">More details: </w:t>
       </w:r>
-      <w:hyperlink r:id="rId48" w:history="1">
+      <w:hyperlink r:id="rId49" w:history="1">
         <w:r>
           <w:rPr>
             <w:rStyle w:val="Hyperlink"/>
@@ -5326,6 +5592,7 @@
           <w:iCs w:val="0"/>
           <w:noProof/>
         </w:rPr>
+        <w:lastRenderedPageBreak/>
         <w:drawing>
           <wp:inline distT="0" distB="0" distL="0" distR="0" wp14:anchorId="4D326250" wp14:editId="0401A34E">
             <wp:extent cx="6858000" cy="3321685"/>
@@ -5342,7 +5609,7 @@
                     <pic:cNvPicPr/>
                   </pic:nvPicPr>
                   <pic:blipFill>
-                    <a:blip r:embed="rId49"/>
+                    <a:blip r:embed="rId50"/>
                     <a:stretch>
                       <a:fillRect/>
                     </a:stretch>
@@ -5364,8 +5631,8 @@
       </w:r>
     </w:p>
     <w:sectPr>
-      <w:headerReference w:type="default" r:id="rId50"/>
-      <w:footerReference w:type="default" r:id="rId51"/>
+      <w:headerReference w:type="default" r:id="rId51"/>
+      <w:footerReference w:type="default" r:id="rId52"/>
       <w:pgSz w:w="12240" w:h="15840" w:code="1"/>
       <w:pgMar w:top="720" w:right="720" w:bottom="720" w:left="720" w:header="432" w:footer="432" w:gutter="0"/>
       <w:cols w:space="720"/>

</xml_diff>

<commit_message>
fsutil empty file create with size
</commit_message>
<xml_diff>
--- a/windows cmds.docx
+++ b/windows cmds.docx
@@ -4478,10 +4478,7 @@
         <w:t>:</w:t>
       </w:r>
       <w:r>
-        <w:t>] [&lt;path&gt;]</w:t>
-      </w:r>
-      <w:r>
-        <w:t xml:space="preserve"> </w:t>
+        <w:t xml:space="preserve">] [&lt;path&gt;] </w:t>
       </w:r>
       <w:r>
         <w:t>&lt;filename&gt;</w:t>
@@ -4809,26 +4806,54 @@
     </w:p>
     <w:p>
       <w:pPr>
+        <w:spacing w:line="720" w:lineRule="auto"/>
         <w:ind w:firstLine="360"/>
-      </w:pPr>
-    </w:p>
-    <w:p>
-      <w:pPr>
-        <w:ind w:firstLine="360"/>
-        <w:rPr>
-          <w:b/>
-          <w:bCs/>
-        </w:rPr>
-      </w:pPr>
-    </w:p>
-    <w:p>
-      <w:pPr>
-        <w:ind w:firstLine="360"/>
-        <w:rPr>
-          <w:sz w:val="2"/>
-          <w:szCs w:val="2"/>
-        </w:rPr>
-      </w:pPr>
+        <w:rPr>
+          <w:b/>
+          <w:bCs/>
+        </w:rPr>
+      </w:pPr>
+      <w:r>
+        <w:rPr>
+          <w:b/>
+          <w:bCs/>
+        </w:rPr>
+        <w:drawing>
+          <wp:inline distT="0" distB="0" distL="0" distR="0" wp14:anchorId="4F692E71" wp14:editId="3A4C2BFD">
+            <wp:extent cx="6858000" cy="5274310"/>
+            <wp:effectExtent l="0" t="0" r="0" b="2540"/>
+            <wp:docPr id="1891870858" name="Picture 1"/>
+            <wp:cNvGraphicFramePr>
+              <a:graphicFrameLocks xmlns:a="http://schemas.openxmlformats.org/drawingml/2006/main" noChangeAspect="1"/>
+            </wp:cNvGraphicFramePr>
+            <a:graphic xmlns:a="http://schemas.openxmlformats.org/drawingml/2006/main">
+              <a:graphicData uri="http://schemas.openxmlformats.org/drawingml/2006/picture">
+                <pic:pic xmlns:pic="http://schemas.openxmlformats.org/drawingml/2006/picture">
+                  <pic:nvPicPr>
+                    <pic:cNvPr id="1891870858" name=""/>
+                    <pic:cNvPicPr/>
+                  </pic:nvPicPr>
+                  <pic:blipFill>
+                    <a:blip r:embed="rId46"/>
+                    <a:stretch>
+                      <a:fillRect/>
+                    </a:stretch>
+                  </pic:blipFill>
+                  <pic:spPr>
+                    <a:xfrm>
+                      <a:off x="0" y="0"/>
+                      <a:ext cx="6858000" cy="5274310"/>
+                    </a:xfrm>
+                    <a:prstGeom prst="rect">
+                      <a:avLst/>
+                    </a:prstGeom>
+                  </pic:spPr>
+                </pic:pic>
+              </a:graphicData>
+            </a:graphic>
+          </wp:inline>
+        </w:drawing>
+      </w:r>
     </w:p>
     <w:p>
       <w:pPr>
@@ -4970,6 +4995,7 @@
           <w:bCs/>
           <w:noProof/>
         </w:rPr>
+        <w:lastRenderedPageBreak/>
         <w:drawing>
           <wp:inline distT="0" distB="0" distL="0" distR="0" wp14:anchorId="717DC267" wp14:editId="41541046">
             <wp:extent cx="6523004" cy="3746500"/>
@@ -4986,7 +5012,7 @@
                     <pic:cNvPicPr/>
                   </pic:nvPicPr>
                   <pic:blipFill>
-                    <a:blip r:embed="rId46"/>
+                    <a:blip r:embed="rId47"/>
                     <a:stretch>
                       <a:fillRect/>
                     </a:stretch>
@@ -5017,7 +5043,6 @@
         <w:spacing w:after="240"/>
       </w:pPr>
       <w:r>
-        <w:lastRenderedPageBreak/>
         <w:t>Command output save to a file using Command Prompt and PowerShell</w:t>
       </w:r>
     </w:p>
@@ -5240,7 +5265,7 @@
         </w:rPr>
         <w:t xml:space="preserve"> </w:t>
       </w:r>
-      <w:hyperlink r:id="rId47" w:history="1">
+      <w:hyperlink r:id="rId48" w:history="1">
         <w:r>
           <w:rPr>
             <w:rStyle w:val="Hyperlink"/>
@@ -5280,8 +5305,9 @@
           <w:bCs/>
           <w:noProof/>
         </w:rPr>
+        <w:lastRenderedPageBreak/>
         <w:drawing>
-          <wp:inline distT="0" distB="0" distL="0" distR="0" wp14:anchorId="73527E25" wp14:editId="634AC137">
+          <wp:inline distT="0" distB="0" distL="0" distR="0" wp14:anchorId="73527E25" wp14:editId="75D28E15">
             <wp:extent cx="6858000" cy="3399790"/>
             <wp:effectExtent l="0" t="0" r="0" b="0"/>
             <wp:docPr id="1983622727" name="Picture 1"/>
@@ -5296,7 +5322,7 @@
                     <pic:cNvPicPr/>
                   </pic:nvPicPr>
                   <pic:blipFill>
-                    <a:blip r:embed="rId48"/>
+                    <a:blip r:embed="rId49"/>
                     <a:stretch>
                       <a:fillRect/>
                     </a:stretch>
@@ -5550,7 +5576,7 @@
         </w:rPr>
         <w:t xml:space="preserve">More details: </w:t>
       </w:r>
-      <w:hyperlink r:id="rId49" w:history="1">
+      <w:hyperlink r:id="rId50" w:history="1">
         <w:r>
           <w:rPr>
             <w:rStyle w:val="Hyperlink"/>
@@ -5592,7 +5618,6 @@
           <w:iCs w:val="0"/>
           <w:noProof/>
         </w:rPr>
-        <w:lastRenderedPageBreak/>
         <w:drawing>
           <wp:inline distT="0" distB="0" distL="0" distR="0" wp14:anchorId="4D326250" wp14:editId="0401A34E">
             <wp:extent cx="6858000" cy="3321685"/>
@@ -5609,7 +5634,7 @@
                     <pic:cNvPicPr/>
                   </pic:nvPicPr>
                   <pic:blipFill>
-                    <a:blip r:embed="rId50"/>
+                    <a:blip r:embed="rId51"/>
                     <a:stretch>
                       <a:fillRect/>
                     </a:stretch>
@@ -5630,9 +5655,37 @@
         </w:drawing>
       </w:r>
     </w:p>
+    <w:p>
+      <w:pPr>
+        <w:rPr>
+          <w:rStyle w:val="BookTitle"/>
+          <w:i w:val="0"/>
+          <w:iCs w:val="0"/>
+        </w:rPr>
+      </w:pPr>
+      <w:r>
+        <w:rPr>
+          <w:rStyle w:val="BookTitle"/>
+          <w:i w:val="0"/>
+          <w:iCs w:val="0"/>
+        </w:rPr>
+        <w:br w:type="page"/>
+      </w:r>
+    </w:p>
+    <w:p>
+      <w:pPr>
+        <w:pStyle w:val="NoSpacing"/>
+        <w:ind w:firstLine="360"/>
+        <w:rPr>
+          <w:rStyle w:val="BookTitle"/>
+          <w:i w:val="0"/>
+          <w:iCs w:val="0"/>
+        </w:rPr>
+      </w:pPr>
+    </w:p>
     <w:sectPr>
-      <w:headerReference w:type="default" r:id="rId51"/>
-      <w:footerReference w:type="default" r:id="rId52"/>
+      <w:headerReference w:type="default" r:id="rId52"/>
+      <w:footerReference w:type="default" r:id="rId53"/>
       <w:pgSz w:w="12240" w:h="15840" w:code="1"/>
       <w:pgMar w:top="720" w:right="720" w:bottom="720" w:left="720" w:header="432" w:footer="432" w:gutter="0"/>
       <w:cols w:space="720"/>

</xml_diff>

<commit_message>
wifi report generate as html page
</commit_message>
<xml_diff>
--- a/windows cmds.docx
+++ b/windows cmds.docx
@@ -581,27 +581,7 @@
           <w:sz w:val="26"/>
           <w:szCs w:val="26"/>
         </w:rPr>
-        <w:t>|</w:t>
-      </w:r>
-      <w:proofErr w:type="gramStart"/>
-      <w:r>
-        <w:rPr>
-          <w:b/>
-          <w:bCs/>
-          <w:sz w:val="26"/>
-          <w:szCs w:val="26"/>
-        </w:rPr>
-        <w:t>Foreach{</w:t>
-      </w:r>
-      <w:proofErr w:type="gramEnd"/>
-      <w:r>
-        <w:rPr>
-          <w:b/>
-          <w:bCs/>
-          <w:sz w:val="26"/>
-          <w:szCs w:val="26"/>
-        </w:rPr>
-        <w:t>"{0} - {1}" -f (Get-Date),$_}</w:t>
+        <w:t>|Foreach{"{0} - {1}" -f (Get-Date),$_}</w:t>
       </w:r>
     </w:p>
     <w:p>
@@ -2604,7 +2584,7 @@
         <w:tabs>
           <w:tab w:val="left" w:pos="2728"/>
         </w:tabs>
-        <w:spacing w:line="720" w:lineRule="auto"/>
+        <w:spacing w:before="240" w:after="0" w:line="720" w:lineRule="auto"/>
         <w:ind w:left="360"/>
       </w:pPr>
       <w:r>
@@ -2653,8 +2633,442 @@
       </w:r>
     </w:p>
     <w:p>
-      <w:r>
-        <w:br w:type="page"/>
+      <w:pPr>
+        <w:ind w:left="360"/>
+      </w:pPr>
+      <w:r>
+        <w:rPr>
+          <w:b/>
+          <w:bCs/>
+        </w:rPr>
+        <w:t xml:space="preserve">Syntax: </w:t>
+      </w:r>
+      <w:proofErr w:type="spellStart"/>
+      <w:r>
+        <w:rPr>
+          <w:b/>
+          <w:bCs/>
+          <w:sz w:val="26"/>
+          <w:szCs w:val="26"/>
+        </w:rPr>
+        <w:t>netsh</w:t>
+      </w:r>
+      <w:proofErr w:type="spellEnd"/>
+      <w:r>
+        <w:rPr>
+          <w:b/>
+          <w:bCs/>
+          <w:sz w:val="26"/>
+          <w:szCs w:val="26"/>
+        </w:rPr>
+        <w:t xml:space="preserve"> </w:t>
+      </w:r>
+      <w:proofErr w:type="spellStart"/>
+      <w:r>
+        <w:rPr>
+          <w:b/>
+          <w:bCs/>
+          <w:sz w:val="26"/>
+          <w:szCs w:val="26"/>
+        </w:rPr>
+        <w:t>wlan</w:t>
+      </w:r>
+      <w:proofErr w:type="spellEnd"/>
+      <w:r>
+        <w:rPr>
+          <w:b/>
+          <w:bCs/>
+          <w:sz w:val="26"/>
+          <w:szCs w:val="26"/>
+        </w:rPr>
+        <w:t xml:space="preserve"> show </w:t>
+      </w:r>
+      <w:r>
+        <w:rPr>
+          <w:b/>
+          <w:bCs/>
+          <w:sz w:val="26"/>
+          <w:szCs w:val="26"/>
+        </w:rPr>
+        <w:t>interface</w:t>
+      </w:r>
+    </w:p>
+    <w:p>
+      <w:pPr>
+        <w:ind w:left="360"/>
+        <w:rPr>
+          <w:lang w:val="en-GB"/>
+        </w:rPr>
+      </w:pPr>
+      <w:r>
+        <w:rPr>
+          <w:b/>
+          <w:bCs/>
+        </w:rPr>
+        <w:t>Function:</w:t>
+      </w:r>
+      <w:r>
+        <w:t xml:space="preserve"> </w:t>
+      </w:r>
+      <w:r>
+        <w:t xml:space="preserve">To show </w:t>
+      </w:r>
+      <w:proofErr w:type="spellStart"/>
+      <w:r>
+        <w:t>wifi</w:t>
+      </w:r>
+      <w:proofErr w:type="spellEnd"/>
+      <w:r>
+        <w:t xml:space="preserve"> interface details.</w:t>
+      </w:r>
+    </w:p>
+    <w:p>
+      <w:pPr>
+        <w:ind w:left="360"/>
+        <w:rPr>
+          <w:lang w:val="en-GB"/>
+        </w:rPr>
+      </w:pPr>
+      <w:r>
+        <w:rPr>
+          <w:b/>
+          <w:bCs/>
+        </w:rPr>
+        <w:t xml:space="preserve">More details: </w:t>
+      </w:r>
+      <w:hyperlink r:id="rId30" w:anchor="overview" w:history="1">
+        <w:r>
+          <w:rPr>
+            <w:rStyle w:val="Hyperlink"/>
+          </w:rPr>
+          <w:t>Refer Udemy video</w:t>
+        </w:r>
+      </w:hyperlink>
+    </w:p>
+    <w:p>
+      <w:pPr>
+        <w:ind w:firstLine="360"/>
+      </w:pPr>
+      <w:r>
+        <w:rPr>
+          <w:b/>
+          <w:bCs/>
+        </w:rPr>
+        <w:t>Example:</w:t>
+      </w:r>
+      <w:r>
+        <w:rPr>
+          <w:noProof/>
+        </w:rPr>
+        <w:t xml:space="preserve"> </w:t>
+      </w:r>
+    </w:p>
+    <w:p>
+      <w:pPr>
+        <w:spacing w:before="240" w:line="480" w:lineRule="auto"/>
+        <w:ind w:firstLine="360"/>
+      </w:pPr>
+      <w:r>
+        <w:rPr>
+          <w:noProof/>
+        </w:rPr>
+        <w:lastRenderedPageBreak/>
+        <mc:AlternateContent>
+          <mc:Choice Requires="wps">
+            <w:drawing>
+              <wp:anchor distT="0" distB="0" distL="114300" distR="114300" simplePos="0" relativeHeight="251661312" behindDoc="0" locked="0" layoutInCell="1" allowOverlap="1" wp14:anchorId="3DA60D4F" wp14:editId="2A10E54C">
+                <wp:simplePos x="0" y="0"/>
+                <wp:positionH relativeFrom="column">
+                  <wp:posOffset>2713892</wp:posOffset>
+                </wp:positionH>
+                <wp:positionV relativeFrom="paragraph">
+                  <wp:posOffset>1494692</wp:posOffset>
+                </wp:positionV>
+                <wp:extent cx="3745523" cy="474784"/>
+                <wp:effectExtent l="0" t="0" r="26670" b="20955"/>
+                <wp:wrapNone/>
+                <wp:docPr id="221444914" name="Rectangle 1"/>
+                <wp:cNvGraphicFramePr/>
+                <a:graphic xmlns:a="http://schemas.openxmlformats.org/drawingml/2006/main">
+                  <a:graphicData uri="http://schemas.microsoft.com/office/word/2010/wordprocessingShape">
+                    <wps:wsp>
+                      <wps:cNvSpPr/>
+                      <wps:spPr>
+                        <a:xfrm>
+                          <a:off x="0" y="0"/>
+                          <a:ext cx="3745523" cy="474784"/>
+                        </a:xfrm>
+                        <a:prstGeom prst="rect">
+                          <a:avLst/>
+                        </a:prstGeom>
+                      </wps:spPr>
+                      <wps:style>
+                        <a:lnRef idx="2">
+                          <a:schemeClr val="accent6"/>
+                        </a:lnRef>
+                        <a:fillRef idx="1">
+                          <a:schemeClr val="lt1"/>
+                        </a:fillRef>
+                        <a:effectRef idx="0">
+                          <a:schemeClr val="accent6"/>
+                        </a:effectRef>
+                        <a:fontRef idx="minor">
+                          <a:schemeClr val="dk1"/>
+                        </a:fontRef>
+                      </wps:style>
+                      <wps:bodyPr rot="0" spcFirstLastPara="0" vertOverflow="overflow" horzOverflow="overflow" vert="horz" wrap="square" lIns="91440" tIns="45720" rIns="91440" bIns="45720" numCol="1" spcCol="0" rtlCol="0" fromWordArt="0" anchor="ctr" anchorCtr="0" forceAA="0" compatLnSpc="1">
+                        <a:prstTxWarp prst="textNoShape">
+                          <a:avLst/>
+                        </a:prstTxWarp>
+                        <a:noAutofit/>
+                      </wps:bodyPr>
+                    </wps:wsp>
+                  </a:graphicData>
+                </a:graphic>
+                <wp14:sizeRelH relativeFrom="margin">
+                  <wp14:pctWidth>0</wp14:pctWidth>
+                </wp14:sizeRelH>
+              </wp:anchor>
+            </w:drawing>
+          </mc:Choice>
+          <mc:Fallback>
+            <w:pict>
+              <v:rect w14:anchorId="2957AA18" id="Rectangle 1" o:spid="_x0000_s1026" style="position:absolute;margin-left:213.7pt;margin-top:117.7pt;width:294.9pt;height:37.4pt;z-index:251661312;visibility:visible;mso-wrap-style:square;mso-width-percent:0;mso-wrap-distance-left:9pt;mso-wrap-distance-top:0;mso-wrap-distance-right:9pt;mso-wrap-distance-bottom:0;mso-position-horizontal:absolute;mso-position-horizontal-relative:text;mso-position-vertical:absolute;mso-position-vertical-relative:text;mso-width-percent:0;mso-width-relative:margin;v-text-anchor:middle" o:gfxdata="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" fillcolor="white [3201]" strokecolor="#70ad47 [3209]" strokeweight="1pt"/>
+            </w:pict>
+          </mc:Fallback>
+        </mc:AlternateContent>
+      </w:r>
+      <w:r>
+        <w:drawing>
+          <wp:inline distT="0" distB="0" distL="0" distR="0" wp14:anchorId="1E297D4A" wp14:editId="6892CE20">
+            <wp:extent cx="6858000" cy="3521075"/>
+            <wp:effectExtent l="0" t="0" r="0" b="3175"/>
+            <wp:docPr id="678436835" name="Picture 1"/>
+            <wp:cNvGraphicFramePr>
+              <a:graphicFrameLocks xmlns:a="http://schemas.openxmlformats.org/drawingml/2006/main" noChangeAspect="1"/>
+            </wp:cNvGraphicFramePr>
+            <a:graphic xmlns:a="http://schemas.openxmlformats.org/drawingml/2006/main">
+              <a:graphicData uri="http://schemas.openxmlformats.org/drawingml/2006/picture">
+                <pic:pic xmlns:pic="http://schemas.openxmlformats.org/drawingml/2006/picture">
+                  <pic:nvPicPr>
+                    <pic:cNvPr id="678436835" name=""/>
+                    <pic:cNvPicPr/>
+                  </pic:nvPicPr>
+                  <pic:blipFill>
+                    <a:blip r:embed="rId31"/>
+                    <a:stretch>
+                      <a:fillRect/>
+                    </a:stretch>
+                  </pic:blipFill>
+                  <pic:spPr>
+                    <a:xfrm>
+                      <a:off x="0" y="0"/>
+                      <a:ext cx="6858000" cy="3521075"/>
+                    </a:xfrm>
+                    <a:prstGeom prst="rect">
+                      <a:avLst/>
+                    </a:prstGeom>
+                  </pic:spPr>
+                </pic:pic>
+              </a:graphicData>
+            </a:graphic>
+          </wp:inline>
+        </w:drawing>
+      </w:r>
+    </w:p>
+    <w:p>
+      <w:pPr>
+        <w:ind w:left="360"/>
+        <w:rPr>
+          <w:lang w:val="en-GB"/>
+        </w:rPr>
+      </w:pPr>
+      <w:r>
+        <w:rPr>
+          <w:b/>
+          <w:bCs/>
+        </w:rPr>
+        <w:t xml:space="preserve">Syntax: </w:t>
+      </w:r>
+      <w:proofErr w:type="spellStart"/>
+      <w:r>
+        <w:rPr>
+          <w:b/>
+          <w:bCs/>
+          <w:sz w:val="26"/>
+          <w:szCs w:val="26"/>
+        </w:rPr>
+        <w:t>netsh</w:t>
+      </w:r>
+      <w:proofErr w:type="spellEnd"/>
+      <w:r>
+        <w:rPr>
+          <w:b/>
+          <w:bCs/>
+          <w:sz w:val="26"/>
+          <w:szCs w:val="26"/>
+        </w:rPr>
+        <w:t xml:space="preserve"> </w:t>
+      </w:r>
+      <w:proofErr w:type="spellStart"/>
+      <w:r>
+        <w:rPr>
+          <w:b/>
+          <w:bCs/>
+          <w:sz w:val="26"/>
+          <w:szCs w:val="26"/>
+        </w:rPr>
+        <w:t>wlan</w:t>
+      </w:r>
+      <w:proofErr w:type="spellEnd"/>
+      <w:r>
+        <w:rPr>
+          <w:b/>
+          <w:bCs/>
+          <w:sz w:val="26"/>
+          <w:szCs w:val="26"/>
+        </w:rPr>
+        <w:t xml:space="preserve"> show</w:t>
+      </w:r>
+      <w:r>
+        <w:rPr>
+          <w:rFonts w:ascii="Segoe UI" w:hAnsi="Segoe UI" w:cs="Segoe UI"/>
+          <w:b/>
+          <w:bCs/>
+          <w:color w:val="1E1E1E"/>
+          <w:shd w:val="clear" w:color="auto" w:fill="FFFFFF"/>
+        </w:rPr>
+        <w:t xml:space="preserve"> </w:t>
+      </w:r>
+      <w:proofErr w:type="spellStart"/>
+      <w:r>
+        <w:rPr>
+          <w:rFonts w:ascii="Segoe UI" w:hAnsi="Segoe UI" w:cs="Segoe UI"/>
+          <w:b/>
+          <w:bCs/>
+          <w:color w:val="1E1E1E"/>
+          <w:shd w:val="clear" w:color="auto" w:fill="FFFFFF"/>
+        </w:rPr>
+        <w:t>wlanreport</w:t>
+      </w:r>
+      <w:proofErr w:type="spellEnd"/>
+    </w:p>
+    <w:p>
+      <w:pPr>
+        <w:ind w:left="360"/>
+        <w:rPr>
+          <w:lang w:val="en-GB"/>
+        </w:rPr>
+      </w:pPr>
+      <w:r>
+        <w:rPr>
+          <w:b/>
+          <w:bCs/>
+        </w:rPr>
+        <w:t>Function:</w:t>
+      </w:r>
+      <w:r>
+        <w:t xml:space="preserve"> </w:t>
+      </w:r>
+      <w:r>
+        <w:t>To create the wireless network report</w:t>
+      </w:r>
+      <w:r>
+        <w:t xml:space="preserve">. For execute this </w:t>
+      </w:r>
+      <w:proofErr w:type="spellStart"/>
+      <w:r>
+        <w:t>cmd</w:t>
+      </w:r>
+      <w:proofErr w:type="spellEnd"/>
+      <w:r>
+        <w:t xml:space="preserve"> run the command prompt as administrator mode.</w:t>
+      </w:r>
+    </w:p>
+    <w:p>
+      <w:pPr>
+        <w:ind w:left="360"/>
+        <w:rPr>
+          <w:lang w:val="en-GB"/>
+        </w:rPr>
+      </w:pPr>
+      <w:r>
+        <w:rPr>
+          <w:b/>
+          <w:bCs/>
+        </w:rPr>
+        <w:t xml:space="preserve">More details: </w:t>
+      </w:r>
+      <w:hyperlink r:id="rId32" w:history="1">
+        <w:r>
+          <w:rPr>
+            <w:rStyle w:val="Hyperlink"/>
+          </w:rPr>
+          <w:t>Refer Microsoft support</w:t>
+        </w:r>
+      </w:hyperlink>
+    </w:p>
+    <w:p>
+      <w:pPr>
+        <w:ind w:firstLine="360"/>
+        <w:rPr>
+          <w:noProof/>
+        </w:rPr>
+      </w:pPr>
+      <w:r>
+        <w:rPr>
+          <w:b/>
+          <w:bCs/>
+        </w:rPr>
+        <w:t>Example:</w:t>
+      </w:r>
+      <w:r>
+        <w:rPr>
+          <w:noProof/>
+        </w:rPr>
+        <w:t xml:space="preserve"> </w:t>
+      </w:r>
+    </w:p>
+    <w:p>
+      <w:pPr>
+        <w:ind w:firstLine="360"/>
+      </w:pPr>
+      <w:r>
+        <w:drawing>
+          <wp:inline distT="0" distB="0" distL="0" distR="0" wp14:anchorId="0D191A14" wp14:editId="1B07B98B">
+            <wp:extent cx="6854825" cy="3798277"/>
+            <wp:effectExtent l="0" t="0" r="3175" b="0"/>
+            <wp:docPr id="1338511811" name="Picture 1"/>
+            <wp:cNvGraphicFramePr>
+              <a:graphicFrameLocks xmlns:a="http://schemas.openxmlformats.org/drawingml/2006/main" noChangeAspect="1"/>
+            </wp:cNvGraphicFramePr>
+            <a:graphic xmlns:a="http://schemas.openxmlformats.org/drawingml/2006/main">
+              <a:graphicData uri="http://schemas.openxmlformats.org/drawingml/2006/picture">
+                <pic:pic xmlns:pic="http://schemas.openxmlformats.org/drawingml/2006/picture">
+                  <pic:nvPicPr>
+                    <pic:cNvPr id="1338511811" name=""/>
+                    <pic:cNvPicPr/>
+                  </pic:nvPicPr>
+                  <pic:blipFill>
+                    <a:blip r:embed="rId33"/>
+                    <a:stretch>
+                      <a:fillRect/>
+                    </a:stretch>
+                  </pic:blipFill>
+                  <pic:spPr>
+                    <a:xfrm>
+                      <a:off x="0" y="0"/>
+                      <a:ext cx="6880097" cy="3812280"/>
+                    </a:xfrm>
+                    <a:prstGeom prst="rect">
+                      <a:avLst/>
+                    </a:prstGeom>
+                  </pic:spPr>
+                </pic:pic>
+              </a:graphicData>
+            </a:graphic>
+          </wp:inline>
+        </w:drawing>
       </w:r>
     </w:p>
     <w:p>
@@ -2829,7 +3243,7 @@
         </w:rPr>
         <w:t xml:space="preserve">More details: </w:t>
       </w:r>
-      <w:hyperlink r:id="rId30" w:history="1">
+      <w:hyperlink r:id="rId34" w:history="1">
         <w:r>
           <w:rPr>
             <w:rStyle w:val="Hyperlink"/>
@@ -3024,7 +3438,7 @@
                     <pic:cNvPicPr/>
                   </pic:nvPicPr>
                   <pic:blipFill>
-                    <a:blip r:embed="rId31"/>
+                    <a:blip r:embed="rId35"/>
                     <a:stretch>
                       <a:fillRect/>
                     </a:stretch>
@@ -3125,23 +3539,7 @@
           <w:bCs/>
         </w:rPr>
         <w:tab/>
-        <w:t xml:space="preserve">Here </w:t>
-      </w:r>
-      <w:proofErr w:type="gramStart"/>
-      <w:r>
-        <w:rPr>
-          <w:b/>
-          <w:bCs/>
-        </w:rPr>
-        <w:t>enter</w:t>
-      </w:r>
-      <w:proofErr w:type="gramEnd"/>
-      <w:r>
-        <w:rPr>
-          <w:b/>
-          <w:bCs/>
-        </w:rPr>
-        <w:t xml:space="preserve"> the password of </w:t>
+        <w:t xml:space="preserve">Here enter the password of </w:t>
       </w:r>
       <w:proofErr w:type="spellStart"/>
       <w:r>
@@ -3312,7 +3710,7 @@
         </w:rPr>
         <w:t xml:space="preserve">More details: </w:t>
       </w:r>
-      <w:hyperlink r:id="rId32" w:history="1">
+      <w:hyperlink r:id="rId36" w:history="1">
         <w:r>
           <w:rPr>
             <w:rStyle w:val="Hyperlink"/>
@@ -3361,7 +3759,7 @@
                     <pic:cNvPicPr/>
                   </pic:nvPicPr>
                   <pic:blipFill>
-                    <a:blip r:embed="rId33"/>
+                    <a:blip r:embed="rId37"/>
                     <a:stretch>
                       <a:fillRect/>
                     </a:stretch>
@@ -3532,7 +3930,7 @@
         </w:rPr>
         <w:t xml:space="preserve">More details: </w:t>
       </w:r>
-      <w:hyperlink r:id="rId34" w:history="1">
+      <w:hyperlink r:id="rId38" w:history="1">
         <w:r>
           <w:rPr>
             <w:rStyle w:val="Hyperlink"/>
@@ -3581,7 +3979,7 @@
                     <pic:cNvPicPr/>
                   </pic:nvPicPr>
                   <pic:blipFill>
-                    <a:blip r:embed="rId35"/>
+                    <a:blip r:embed="rId39"/>
                     <a:stretch>
                       <a:fillRect/>
                     </a:stretch>
@@ -3709,7 +4107,7 @@
         </w:rPr>
         <w:t xml:space="preserve"> </w:t>
       </w:r>
-      <w:hyperlink r:id="rId36" w:history="1">
+      <w:hyperlink r:id="rId40" w:history="1">
         <w:r>
           <w:rPr>
             <w:rStyle w:val="Hyperlink"/>
@@ -3792,7 +4190,7 @@
                     </pic:cNvPicPr>
                   </pic:nvPicPr>
                   <pic:blipFill>
-                    <a:blip r:embed="rId37">
+                    <a:blip r:embed="rId41">
                       <a:extLst>
                         <a:ext uri="{28A0092B-C50C-407E-A947-70E740481C1C}">
                           <a14:useLocalDpi xmlns:a14="http://schemas.microsoft.com/office/drawing/2010/main" val="0"/>
@@ -3863,7 +4261,7 @@
                     </pic:cNvPicPr>
                   </pic:nvPicPr>
                   <pic:blipFill>
-                    <a:blip r:embed="rId38">
+                    <a:blip r:embed="rId42">
                       <a:extLst>
                         <a:ext uri="{28A0092B-C50C-407E-A947-70E740481C1C}">
                           <a14:useLocalDpi xmlns:a14="http://schemas.microsoft.com/office/drawing/2010/main" val="0"/>
@@ -3983,7 +4381,6 @@
         <w:t xml:space="preserve">file </w:t>
       </w:r>
       <w:proofErr w:type="spellStart"/>
-      <w:proofErr w:type="gramStart"/>
       <w:r>
         <w:t>name.</w:t>
       </w:r>
@@ -3991,7 +4388,6 @@
         <w:t>extension</w:t>
       </w:r>
       <w:proofErr w:type="spellEnd"/>
-      <w:proofErr w:type="gramEnd"/>
       <w:r>
         <w:t>&gt;</w:t>
       </w:r>
@@ -4029,13 +4425,8 @@
       <w:r>
         <w:t xml:space="preserve"> It </w:t>
       </w:r>
-      <w:proofErr w:type="gramStart"/>
-      <w:r>
-        <w:t>limit</w:t>
-      </w:r>
-      <w:proofErr w:type="gramEnd"/>
-      <w:r>
-        <w:t xml:space="preserve"> the lines while display </w:t>
+      <w:r>
+        <w:t xml:space="preserve">limit the lines while display </w:t>
       </w:r>
       <w:r>
         <w:t>file</w:t>
@@ -4081,7 +4472,7 @@
       <w:r>
         <w:t xml:space="preserve"> </w:t>
       </w:r>
-      <w:hyperlink r:id="rId39" w:history="1">
+      <w:hyperlink r:id="rId43" w:history="1">
         <w:r>
           <w:rPr>
             <w:rStyle w:val="Hyperlink"/>
@@ -4138,7 +4529,7 @@
                     <pic:cNvPicPr/>
                   </pic:nvPicPr>
                   <pic:blipFill>
-                    <a:blip r:embed="rId40"/>
+                    <a:blip r:embed="rId44"/>
                     <a:stretch>
                       <a:fillRect/>
                     </a:stretch>
@@ -4211,7 +4602,6 @@
         <w:t xml:space="preserve">] [&lt;path&gt;] &lt;file </w:t>
       </w:r>
       <w:proofErr w:type="spellStart"/>
-      <w:proofErr w:type="gramStart"/>
       <w:r>
         <w:t>name.</w:t>
       </w:r>
@@ -4219,7 +4609,6 @@
         <w:t>extension</w:t>
       </w:r>
       <w:proofErr w:type="spellEnd"/>
-      <w:proofErr w:type="gramEnd"/>
       <w:r>
         <w:t>&gt;</w:t>
       </w:r>
@@ -4251,15 +4640,7 @@
         <w:t>o view a text file without modifying it</w:t>
       </w:r>
       <w:r>
-        <w:t xml:space="preserve"> and show the file content in PowerShell Window. </w:t>
-      </w:r>
-      <w:proofErr w:type="gramStart"/>
-      <w:r>
-        <w:t>It</w:t>
-      </w:r>
-      <w:proofErr w:type="gramEnd"/>
-      <w:r>
-        <w:t xml:space="preserve"> </w:t>
+        <w:t xml:space="preserve"> and show the file content in PowerShell Window. It </w:t>
       </w:r>
       <w:proofErr w:type="spellStart"/>
       <w:r>
@@ -4297,7 +4678,7 @@
       <w:r>
         <w:t xml:space="preserve"> </w:t>
       </w:r>
-      <w:hyperlink r:id="rId41" w:history="1">
+      <w:hyperlink r:id="rId45" w:history="1">
         <w:r>
           <w:rPr>
             <w:rStyle w:val="Hyperlink"/>
@@ -4355,7 +4736,7 @@
                     <pic:cNvPicPr/>
                   </pic:nvPicPr>
                   <pic:blipFill rotWithShape="1">
-                    <a:blip r:embed="rId42"/>
+                    <a:blip r:embed="rId46"/>
                     <a:srcRect b="40351"/>
                     <a:stretch/>
                   </pic:blipFill>
@@ -4505,15 +4886,7 @@
         <w:t xml:space="preserve">Function: </w:t>
       </w:r>
       <w:r>
-        <w:t xml:space="preserve">it </w:t>
-      </w:r>
-      <w:proofErr w:type="gramStart"/>
-      <w:r>
-        <w:t>create</w:t>
-      </w:r>
-      <w:proofErr w:type="gramEnd"/>
-      <w:r>
-        <w:t xml:space="preserve"> the empty file in using command prompt.</w:t>
+        <w:t>it create the empty file in using command prompt.</w:t>
       </w:r>
     </w:p>
     <w:p>
@@ -4530,7 +4903,7 @@
       <w:r>
         <w:t xml:space="preserve"> </w:t>
       </w:r>
-      <w:hyperlink r:id="rId43" w:history="1">
+      <w:hyperlink r:id="rId47" w:history="1">
         <w:r>
           <w:rPr>
             <w:rStyle w:val="Hyperlink"/>
@@ -4594,7 +4967,7 @@
                     <pic:cNvPicPr/>
                   </pic:nvPicPr>
                   <pic:blipFill>
-                    <a:blip r:embed="rId44"/>
+                    <a:blip r:embed="rId48"/>
                     <a:stretch>
                       <a:fillRect/>
                     </a:stretch>
@@ -4771,7 +5144,7 @@
         </w:rPr>
         <w:t xml:space="preserve">More details: </w:t>
       </w:r>
-      <w:hyperlink r:id="rId45" w:history="1">
+      <w:hyperlink r:id="rId49" w:history="1">
         <w:r>
           <w:rPr>
             <w:rStyle w:val="Hyperlink"/>
@@ -4835,7 +5208,7 @@
                     <pic:cNvPicPr/>
                   </pic:nvPicPr>
                   <pic:blipFill>
-                    <a:blip r:embed="rId46"/>
+                    <a:blip r:embed="rId50"/>
                     <a:stretch>
                       <a:fillRect/>
                     </a:stretch>
@@ -5013,7 +5386,7 @@
                     <pic:cNvPicPr/>
                   </pic:nvPicPr>
                   <pic:blipFill>
-                    <a:blip r:embed="rId47"/>
+                    <a:blip r:embed="rId51"/>
                     <a:stretch>
                       <a:fillRect/>
                     </a:stretch>
@@ -5266,7 +5639,7 @@
         </w:rPr>
         <w:t xml:space="preserve"> </w:t>
       </w:r>
-      <w:hyperlink r:id="rId48" w:history="1">
+      <w:hyperlink r:id="rId52" w:history="1">
         <w:r>
           <w:rPr>
             <w:rStyle w:val="Hyperlink"/>
@@ -5323,7 +5696,7 @@
                     <pic:cNvPicPr/>
                   </pic:nvPicPr>
                   <pic:blipFill>
-                    <a:blip r:embed="rId49"/>
+                    <a:blip r:embed="rId53"/>
                     <a:stretch>
                       <a:fillRect/>
                     </a:stretch>
@@ -5437,17 +5810,8 @@
           <w:b/>
           <w:bCs/>
         </w:rPr>
-        <w:t>Function</w:t>
-      </w:r>
-      <w:proofErr w:type="gramStart"/>
-      <w:r>
-        <w:rPr>
-          <w:b/>
-          <w:bCs/>
-        </w:rPr>
-        <w:t>: :</w:t>
-      </w:r>
-      <w:proofErr w:type="gramEnd"/>
+        <w:t>Function: :</w:t>
+      </w:r>
       <w:r>
         <w:t xml:space="preserve"> </w:t>
       </w:r>
@@ -5577,7 +5941,7 @@
         </w:rPr>
         <w:t xml:space="preserve">More details: </w:t>
       </w:r>
-      <w:hyperlink r:id="rId50" w:history="1">
+      <w:hyperlink r:id="rId54" w:history="1">
         <w:r>
           <w:rPr>
             <w:rStyle w:val="Hyperlink"/>
@@ -5636,7 +6000,7 @@
                     <pic:cNvPicPr/>
                   </pic:nvPicPr>
                   <pic:blipFill>
-                    <a:blip r:embed="rId51"/>
+                    <a:blip r:embed="rId55"/>
                     <a:stretch>
                       <a:fillRect/>
                     </a:stretch>
@@ -5785,30 +6149,12 @@
         </w:rPr>
         <w:t xml:space="preserve">More details: </w:t>
       </w:r>
-      <w:hyperlink r:id="rId52" w:history="1">
+      <w:hyperlink r:id="rId56" w:history="1">
         <w:r>
           <w:rPr>
             <w:rStyle w:val="Hyperlink"/>
           </w:rPr>
-          <w:t>Refer Window</w:t>
-        </w:r>
-        <w:r>
-          <w:rPr>
-            <w:rStyle w:val="Hyperlink"/>
-          </w:rPr>
-          <w:t>s Cent</w:t>
-        </w:r>
-        <w:r>
-          <w:rPr>
-            <w:rStyle w:val="Hyperlink"/>
-          </w:rPr>
-          <w:t>r</w:t>
-        </w:r>
-        <w:r>
-          <w:rPr>
-            <w:rStyle w:val="Hyperlink"/>
-          </w:rPr>
-          <w:t>al</w:t>
+          <w:t>Refer Windows Central</w:t>
         </w:r>
       </w:hyperlink>
     </w:p>
@@ -5834,6 +6180,9 @@
         <w:ind w:firstLine="360"/>
       </w:pPr>
       <w:r>
+        <w:rPr>
+          <w:noProof/>
+        </w:rPr>
         <w:drawing>
           <wp:inline distT="0" distB="0" distL="0" distR="0" wp14:anchorId="3C232E2B" wp14:editId="517CFE2F">
             <wp:extent cx="6858000" cy="5935345"/>
@@ -5850,7 +6199,7 @@
                     <pic:cNvPicPr/>
                   </pic:nvPicPr>
                   <pic:blipFill>
-                    <a:blip r:embed="rId53"/>
+                    <a:blip r:embed="rId57"/>
                     <a:stretch>
                       <a:fillRect/>
                     </a:stretch>
@@ -5878,8 +6227,8 @@
       </w:pPr>
     </w:p>
     <w:sectPr>
-      <w:headerReference w:type="default" r:id="rId54"/>
-      <w:footerReference w:type="default" r:id="rId55"/>
+      <w:headerReference w:type="default" r:id="rId58"/>
+      <w:footerReference w:type="default" r:id="rId59"/>
       <w:pgSz w:w="12240" w:h="15840" w:code="1"/>
       <w:pgMar w:top="720" w:right="720" w:bottom="720" w:left="720" w:header="432" w:footer="432" w:gutter="0"/>
       <w:cols w:space="720"/>
@@ -6968,7 +7317,7 @@
   <w:style w:type="paragraph" w:default="1" w:styleId="Normal">
     <w:name w:val="Normal"/>
     <w:qFormat/>
-    <w:rsid w:val="006C0290"/>
+    <w:rsid w:val="007E1280"/>
   </w:style>
   <w:style w:type="paragraph" w:styleId="Heading1">
     <w:name w:val="heading 1"/>

</xml_diff>

<commit_message>
alignment correction for index no, Example, image
</commit_message>
<xml_diff>
--- a/windows cmds.docx
+++ b/windows cmds.docx
@@ -1,6 +1,6 @@
 
 <file path=word/document.xml><?xml version="1.0" encoding="utf-8"?>
-<w:document xmlns:wpc="http://schemas.microsoft.com/office/word/2010/wordprocessingCanvas" xmlns:cx="http://schemas.microsoft.com/office/drawing/2014/chartex" xmlns:cx1="http://schemas.microsoft.com/office/drawing/2015/9/8/chartex" xmlns:cx2="http://schemas.microsoft.com/office/drawing/2015/10/21/chartex" xmlns:cx3="http://schemas.microsoft.com/office/drawing/2016/5/9/chartex" xmlns:cx4="http://schemas.microsoft.com/office/drawing/2016/5/10/chartex" xmlns:cx5="http://schemas.microsoft.com/office/drawing/2016/5/11/chartex" xmlns:cx6="http://schemas.microsoft.com/office/drawing/2016/5/12/chartex" xmlns:cx7="http://schemas.microsoft.com/office/drawing/2016/5/13/chartex" xmlns:cx8="http://schemas.microsoft.com/office/drawing/2016/5/14/chartex" xmlns:mc="http://schemas.openxmlformats.org/markup-compatibility/2006" xmlns:aink="http://schemas.microsoft.com/office/drawing/2016/ink" xmlns:am3d="http://schemas.microsoft.com/office/drawing/2017/model3d" xmlns:o="urn:schemas-microsoft-com:office:office" xmlns:oel="http://schemas.microsoft.com/office/2019/extlst" xmlns:r="http://schemas.openxmlformats.org/officeDocument/2006/relationships" xmlns:m="http://schemas.openxmlformats.org/officeDocument/2006/math" xmlns:v="urn:schemas-microsoft-com:vml" xmlns:wp14="http://schemas.microsoft.com/office/word/2010/wordprocessingDrawing" xmlns:wp="http://schemas.openxmlformats.org/drawingml/2006/wordprocessingDrawing" xmlns:w10="urn:schemas-microsoft-com:office:word" xmlns:w="http://schemas.openxmlformats.org/wordprocessingml/2006/main" xmlns:w14="http://schemas.microsoft.com/office/word/2010/wordml" xmlns:w15="http://schemas.microsoft.com/office/word/2012/wordml" xmlns:w16cex="http://schemas.microsoft.com/office/word/2018/wordml/cex" xmlns:w16cid="http://schemas.microsoft.com/office/word/2016/wordml/cid" xmlns:w16="http://schemas.microsoft.com/office/word/2018/wordml" xmlns:w16sdtdh="http://schemas.microsoft.com/office/word/2020/wordml/sdtdatahash" xmlns:w16se="http://schemas.microsoft.com/office/word/2015/wordml/symex" xmlns:wpg="http://schemas.microsoft.com/office/word/2010/wordprocessingGroup" xmlns:wpi="http://schemas.microsoft.com/office/word/2010/wordprocessingInk" xmlns:wne="http://schemas.microsoft.com/office/word/2006/wordml" xmlns:wps="http://schemas.microsoft.com/office/word/2010/wordprocessingShape" mc:Ignorable="w14 w15 w16se w16cid w16 w16cex w16sdtdh wp14">
+<w:document xmlns:wpc="http://schemas.microsoft.com/office/word/2010/wordprocessingCanvas" xmlns:cx="http://schemas.microsoft.com/office/drawing/2014/chartex" xmlns:cx1="http://schemas.microsoft.com/office/drawing/2015/9/8/chartex" xmlns:cx2="http://schemas.microsoft.com/office/drawing/2015/10/21/chartex" xmlns:cx3="http://schemas.microsoft.com/office/drawing/2016/5/9/chartex" xmlns:cx4="http://schemas.microsoft.com/office/drawing/2016/5/10/chartex" xmlns:cx5="http://schemas.microsoft.com/office/drawing/2016/5/11/chartex" xmlns:cx6="http://schemas.microsoft.com/office/drawing/2016/5/12/chartex" xmlns:cx7="http://schemas.microsoft.com/office/drawing/2016/5/13/chartex" xmlns:cx8="http://schemas.microsoft.com/office/drawing/2016/5/14/chartex" xmlns:mc="http://schemas.openxmlformats.org/markup-compatibility/2006" xmlns:aink="http://schemas.microsoft.com/office/drawing/2016/ink" xmlns:am3d="http://schemas.microsoft.com/office/drawing/2017/model3d" xmlns:o="urn:schemas-microsoft-com:office:office" xmlns:oel="http://schemas.microsoft.com/office/2019/extlst" xmlns:r="http://schemas.openxmlformats.org/officeDocument/2006/relationships" xmlns:m="http://schemas.openxmlformats.org/officeDocument/2006/math" xmlns:v="urn:schemas-microsoft-com:vml" xmlns:wp14="http://schemas.microsoft.com/office/word/2010/wordprocessingDrawing" xmlns:wp="http://schemas.openxmlformats.org/drawingml/2006/wordprocessingDrawing" xmlns:w10="urn:schemas-microsoft-com:office:word" xmlns:w="http://schemas.openxmlformats.org/wordprocessingml/2006/main" xmlns:w14="http://schemas.microsoft.com/office/word/2010/wordml" xmlns:w15="http://schemas.microsoft.com/office/word/2012/wordml" xmlns:w16cex="http://schemas.microsoft.com/office/word/2018/wordml/cex" xmlns:w16cid="http://schemas.microsoft.com/office/word/2016/wordml/cid" xmlns:w16="http://schemas.microsoft.com/office/word/2018/wordml" xmlns:w16du="http://schemas.microsoft.com/office/word/2023/wordml/word16du" xmlns:w16sdtdh="http://schemas.microsoft.com/office/word/2020/wordml/sdtdatahash" xmlns:w16sdtfl="http://schemas.microsoft.com/office/word/2024/wordml/sdtformatlock" xmlns:w16se="http://schemas.microsoft.com/office/word/2015/wordml/symex" xmlns:wpg="http://schemas.microsoft.com/office/word/2010/wordprocessingGroup" xmlns:wpi="http://schemas.microsoft.com/office/word/2010/wordprocessingInk" xmlns:wne="http://schemas.microsoft.com/office/word/2006/wordml" xmlns:wps="http://schemas.microsoft.com/office/word/2010/wordprocessingShape" mc:Ignorable="w14 w15 w16se w16cid w16 w16cex w16sdtdh w16sdtfl w16du wp14">
   <w:body>
     <w:p>
       <w:pPr>
@@ -109,16 +109,26 @@
         <w:spacing w:line="360" w:lineRule="auto"/>
         <w:ind w:left="360"/>
         <w:rPr>
+          <w:b/>
+          <w:bCs/>
+        </w:rPr>
+      </w:pPr>
+      <w:r>
+        <w:rPr>
+          <w:b/>
+          <w:bCs/>
+        </w:rPr>
+        <w:t>Example:</w:t>
+      </w:r>
+    </w:p>
+    <w:p>
+      <w:pPr>
+        <w:spacing w:line="360" w:lineRule="auto"/>
+        <w:ind w:left="360"/>
+        <w:rPr>
           <w:rStyle w:val="Hyperlink"/>
         </w:rPr>
       </w:pPr>
-      <w:r>
-        <w:rPr>
-          <w:b/>
-          <w:bCs/>
-        </w:rPr>
-        <w:t>Example:</w:t>
-      </w:r>
       <w:r>
         <w:rPr>
           <w:noProof/>
@@ -226,7 +236,15 @@
       </w:r>
       <w:proofErr w:type="spellEnd"/>
       <w:r>
-        <w:t xml:space="preserve"> to show the all NIC details.</w:t>
+        <w:t xml:space="preserve"> to show </w:t>
+      </w:r>
+      <w:proofErr w:type="gramStart"/>
+      <w:r>
+        <w:t>the all</w:t>
+      </w:r>
+      <w:proofErr w:type="gramEnd"/>
+      <w:r>
+        <w:t xml:space="preserve"> NIC details.</w:t>
       </w:r>
     </w:p>
     <w:p>
@@ -314,7 +332,6 @@
         <w:spacing w:after="240"/>
       </w:pPr>
       <w:r>
-        <w:lastRenderedPageBreak/>
         <w:t>Ping</w:t>
       </w:r>
     </w:p>
@@ -325,6 +342,9 @@
         <w:ind w:left="360"/>
       </w:pPr>
       <w:r>
+        <w:t xml:space="preserve">2.1 </w:t>
+      </w:r>
+      <w:r>
         <w:t>Ping:</w:t>
       </w:r>
     </w:p>
@@ -394,10 +414,12 @@
         <w:t xml:space="preserve"> to check </w:t>
       </w:r>
       <w:proofErr w:type="spellStart"/>
+      <w:proofErr w:type="gramStart"/>
       <w:r>
         <w:t>weather</w:t>
       </w:r>
       <w:proofErr w:type="spellEnd"/>
+      <w:proofErr w:type="gramEnd"/>
       <w:r>
         <w:t xml:space="preserve"> the destination computer is reachable or not.</w:t>
       </w:r>
@@ -519,6 +541,14 @@
           <w:color w:val="1F3763" w:themeColor="accent1" w:themeShade="7F"/>
           <w:u w:val="none"/>
         </w:rPr>
+        <w:t xml:space="preserve">2.2 </w:t>
+      </w:r>
+      <w:r>
+        <w:rPr>
+          <w:rStyle w:val="Hyperlink"/>
+          <w:color w:val="1F3763" w:themeColor="accent1" w:themeShade="7F"/>
+          <w:u w:val="none"/>
+        </w:rPr>
         <w:t>Ping with timestamp:</w:t>
       </w:r>
     </w:p>
@@ -581,7 +611,47 @@
           <w:sz w:val="26"/>
           <w:szCs w:val="26"/>
         </w:rPr>
-        <w:t>|Foreach{"{0} - {1}" -f (Get-Date),$_}</w:t>
+        <w:t>|</w:t>
+      </w:r>
+      <w:proofErr w:type="gramStart"/>
+      <w:r>
+        <w:rPr>
+          <w:b/>
+          <w:bCs/>
+          <w:sz w:val="26"/>
+          <w:szCs w:val="26"/>
+        </w:rPr>
+        <w:t>Foreach{</w:t>
+      </w:r>
+      <w:proofErr w:type="gramEnd"/>
+      <w:r>
+        <w:rPr>
+          <w:b/>
+          <w:bCs/>
+          <w:sz w:val="26"/>
+          <w:szCs w:val="26"/>
+        </w:rPr>
+        <w:t>"{</w:t>
+      </w:r>
+      <w:proofErr w:type="gramStart"/>
+      <w:r>
+        <w:rPr>
+          <w:b/>
+          <w:bCs/>
+          <w:sz w:val="26"/>
+          <w:szCs w:val="26"/>
+        </w:rPr>
+        <w:t>0} - {</w:t>
+      </w:r>
+      <w:proofErr w:type="gramEnd"/>
+      <w:r>
+        <w:rPr>
+          <w:b/>
+          <w:bCs/>
+          <w:sz w:val="26"/>
+          <w:szCs w:val="26"/>
+        </w:rPr>
+        <w:t>1}" -f (Get-Date),$_}</w:t>
       </w:r>
     </w:p>
     <w:p>
@@ -604,7 +674,23 @@
       </w:r>
       <w:proofErr w:type="spellEnd"/>
       <w:r>
-        <w:t xml:space="preserve"> show the reply details of the destination computer but </w:t>
+        <w:t xml:space="preserve"> </w:t>
+      </w:r>
+      <w:proofErr w:type="gramStart"/>
+      <w:r>
+        <w:t>show</w:t>
+      </w:r>
+      <w:proofErr w:type="gramEnd"/>
+      <w:r>
+        <w:t xml:space="preserve"> the </w:t>
+      </w:r>
+      <w:proofErr w:type="gramStart"/>
+      <w:r>
+        <w:t>reply</w:t>
+      </w:r>
+      <w:proofErr w:type="gramEnd"/>
+      <w:r>
+        <w:t xml:space="preserve"> details of the destination computer but </w:t>
       </w:r>
       <w:proofErr w:type="spellStart"/>
       <w:r>
@@ -702,6 +788,16 @@
     </w:p>
     <w:p>
       <w:pPr>
+        <w:ind w:left="360"/>
+        <w:rPr>
+          <w:rStyle w:val="Hyperlink"/>
+          <w:color w:val="auto"/>
+          <w:u w:val="none"/>
+        </w:rPr>
+      </w:pPr>
+    </w:p>
+    <w:p>
+      <w:pPr>
         <w:pStyle w:val="Heading2"/>
         <w:numPr>
           <w:ilvl w:val="0"/>
@@ -710,7 +806,6 @@
         <w:spacing w:after="240"/>
       </w:pPr>
       <w:r>
-        <w:lastRenderedPageBreak/>
         <w:t>Path ping</w:t>
       </w:r>
     </w:p>
@@ -814,16 +909,26 @@
         <w:spacing w:line="720" w:lineRule="auto"/>
         <w:ind w:left="360"/>
         <w:rPr>
+          <w:b/>
+          <w:bCs/>
+        </w:rPr>
+      </w:pPr>
+      <w:r>
+        <w:rPr>
+          <w:b/>
+          <w:bCs/>
+        </w:rPr>
+        <w:t>Example:</w:t>
+      </w:r>
+    </w:p>
+    <w:p>
+      <w:pPr>
+        <w:spacing w:line="720" w:lineRule="auto"/>
+        <w:ind w:left="360"/>
+        <w:rPr>
           <w:rStyle w:val="Hyperlink"/>
         </w:rPr>
       </w:pPr>
-      <w:r>
-        <w:rPr>
-          <w:b/>
-          <w:bCs/>
-        </w:rPr>
-        <w:t>Example:</w:t>
-      </w:r>
       <w:r>
         <w:rPr>
           <w:rStyle w:val="Hyperlink"/>
@@ -955,7 +1060,21 @@
         <w:rPr>
           <w:bCs/>
         </w:rPr>
-        <w:t xml:space="preserve"> to check the hops and no of router between source and destination.</w:t>
+        <w:t xml:space="preserve"> to check the hops and </w:t>
+      </w:r>
+      <w:proofErr w:type="gramStart"/>
+      <w:r>
+        <w:rPr>
+          <w:bCs/>
+        </w:rPr>
+        <w:t>no of</w:t>
+      </w:r>
+      <w:proofErr w:type="gramEnd"/>
+      <w:r>
+        <w:rPr>
+          <w:bCs/>
+        </w:rPr>
+        <w:t xml:space="preserve"> router between source and destination.</w:t>
       </w:r>
     </w:p>
     <w:p>
@@ -1023,7 +1142,6 @@
           <w:bCs/>
           <w:noProof/>
         </w:rPr>
-        <w:lastRenderedPageBreak/>
         <w:drawing>
           <wp:inline distT="0" distB="0" distL="0" distR="0" wp14:anchorId="5F023466" wp14:editId="555C168D">
             <wp:extent cx="6858000" cy="2648585"/>
@@ -1265,43 +1383,119 @@
       </w:r>
       <w:proofErr w:type="spellEnd"/>
       <w:r>
+        <w:t xml:space="preserve"> Q</w:t>
+      </w:r>
+      <w:r>
+        <w:t>rcode generator</w:t>
+      </w:r>
+    </w:p>
+    <w:p>
+      <w:pPr>
+        <w:ind w:left="360"/>
+        <w:rPr>
+          <w:b/>
+          <w:bCs/>
+        </w:rPr>
+      </w:pPr>
+      <w:r>
+        <w:rPr>
+          <w:b/>
+          <w:bCs/>
+        </w:rPr>
+        <w:t xml:space="preserve">Syntax: </w:t>
+      </w:r>
+      <w:r>
+        <w:rPr>
+          <w:b/>
+          <w:bCs/>
+          <w:sz w:val="26"/>
+          <w:szCs w:val="26"/>
+        </w:rPr>
+        <w:t>new-</w:t>
+      </w:r>
+      <w:proofErr w:type="spellStart"/>
+      <w:r>
+        <w:rPr>
+          <w:b/>
+          <w:bCs/>
+          <w:sz w:val="26"/>
+          <w:szCs w:val="26"/>
+        </w:rPr>
+        <w:t>qrcodewifiaccess</w:t>
+      </w:r>
+      <w:proofErr w:type="spellEnd"/>
+      <w:r>
+        <w:rPr>
+          <w:b/>
+          <w:bCs/>
+          <w:sz w:val="26"/>
+          <w:szCs w:val="26"/>
+        </w:rPr>
+        <w:t xml:space="preserve"> -SSID "</w:t>
+      </w:r>
+      <w:r>
+        <w:t>&lt;</w:t>
+      </w:r>
+      <w:proofErr w:type="spellStart"/>
+      <w:r>
+        <w:t>wifi</w:t>
+      </w:r>
+      <w:proofErr w:type="spellEnd"/>
+      <w:r>
+        <w:t xml:space="preserve"> name</w:t>
+      </w:r>
+      <w:r>
+        <w:t>&gt;</w:t>
+      </w:r>
+      <w:r>
+        <w:rPr>
+          <w:b/>
+          <w:bCs/>
+          <w:sz w:val="26"/>
+          <w:szCs w:val="26"/>
+        </w:rPr>
+        <w:t>"</w:t>
+      </w:r>
+      <w:r>
+        <w:rPr>
+          <w:b/>
+          <w:bCs/>
+          <w:sz w:val="26"/>
+          <w:szCs w:val="26"/>
+        </w:rPr>
         <w:t xml:space="preserve"> </w:t>
       </w:r>
+      <w:r>
+        <w:rPr>
+          <w:b/>
+          <w:bCs/>
+          <w:sz w:val="26"/>
+          <w:szCs w:val="26"/>
+        </w:rPr>
+        <w:t>-Password "</w:t>
+      </w:r>
+      <w:r>
+        <w:t>&lt;</w:t>
+      </w:r>
       <w:proofErr w:type="spellStart"/>
       <w:r>
-        <w:t>Q</w:t>
-      </w:r>
-      <w:r>
-        <w:t>rcode</w:t>
+        <w:t>wifi</w:t>
       </w:r>
       <w:proofErr w:type="spellEnd"/>
       <w:r>
-        <w:t xml:space="preserve"> generator</w:t>
-      </w:r>
-    </w:p>
-    <w:p>
-      <w:pPr>
-        <w:ind w:left="360"/>
-        <w:rPr>
-          <w:b/>
-          <w:bCs/>
-        </w:rPr>
-      </w:pPr>
-      <w:r>
-        <w:rPr>
-          <w:b/>
-          <w:bCs/>
-        </w:rPr>
-        <w:t xml:space="preserve">Syntax: </w:t>
-      </w:r>
-      <w:r>
-        <w:rPr>
-          <w:b/>
-          <w:bCs/>
-          <w:sz w:val="26"/>
-          <w:szCs w:val="26"/>
-        </w:rPr>
-        <w:t>new-</w:t>
+        <w:t xml:space="preserve"> password</w:t>
+      </w:r>
+      <w:r>
+        <w:t>&gt;</w:t>
+      </w:r>
+      <w:r>
+        <w:rPr>
+          <w:b/>
+          <w:bCs/>
+          <w:sz w:val="26"/>
+          <w:szCs w:val="26"/>
+        </w:rPr>
+        <w:t>" -</w:t>
       </w:r>
       <w:proofErr w:type="spellStart"/>
       <w:r>
@@ -1311,7 +1505,7 @@
           <w:sz w:val="26"/>
           <w:szCs w:val="26"/>
         </w:rPr>
-        <w:t>qrcodewifiaccess</w:t>
+        <w:t>outpath</w:t>
       </w:r>
       <w:proofErr w:type="spellEnd"/>
       <w:r>
@@ -1321,203 +1515,118 @@
           <w:sz w:val="26"/>
           <w:szCs w:val="26"/>
         </w:rPr>
-        <w:t xml:space="preserve"> -SSID "</w:t>
+        <w:t xml:space="preserve"> "</w:t>
       </w:r>
       <w:r>
         <w:t>&lt;</w:t>
       </w:r>
+      <w:r>
+        <w:t>file path location to save file</w:t>
+      </w:r>
+      <w:r>
+        <w:t>&gt;</w:t>
+      </w:r>
+      <w:r>
+        <w:rPr>
+          <w:b/>
+          <w:bCs/>
+        </w:rPr>
+        <w:t>"</w:t>
+      </w:r>
+    </w:p>
+    <w:p>
+      <w:pPr>
+        <w:ind w:left="360"/>
+      </w:pPr>
+      <w:r>
+        <w:rPr>
+          <w:b/>
+          <w:bCs/>
+        </w:rPr>
+        <w:t>Function:</w:t>
+      </w:r>
+      <w:r>
+        <w:t xml:space="preserve"> </w:t>
+      </w:r>
       <w:proofErr w:type="spellStart"/>
       <w:r>
+        <w:t>cmd</w:t>
+      </w:r>
+      <w:proofErr w:type="spellEnd"/>
+      <w:r>
+        <w:t xml:space="preserve"> to </w:t>
+      </w:r>
+      <w:proofErr w:type="spellStart"/>
+      <w:r>
+        <w:t>genetrate</w:t>
+      </w:r>
+      <w:proofErr w:type="spellEnd"/>
+      <w:r>
+        <w:t xml:space="preserve"> </w:t>
+      </w:r>
+      <w:proofErr w:type="spellStart"/>
+      <w:r>
         <w:t>wifi</w:t>
       </w:r>
       <w:proofErr w:type="spellEnd"/>
       <w:r>
-        <w:t xml:space="preserve"> name</w:t>
-      </w:r>
-      <w:r>
-        <w:t>&gt;</w:t>
-      </w:r>
-      <w:r>
-        <w:rPr>
-          <w:b/>
-          <w:bCs/>
-          <w:sz w:val="26"/>
-          <w:szCs w:val="26"/>
-        </w:rPr>
-        <w:t>"</w:t>
-      </w:r>
-      <w:r>
-        <w:rPr>
-          <w:b/>
-          <w:bCs/>
-          <w:sz w:val="26"/>
-          <w:szCs w:val="26"/>
-        </w:rPr>
         <w:t xml:space="preserve"> </w:t>
       </w:r>
-      <w:r>
-        <w:rPr>
-          <w:b/>
-          <w:bCs/>
-          <w:sz w:val="26"/>
-          <w:szCs w:val="26"/>
-        </w:rPr>
-        <w:t>-Password "</w:t>
-      </w:r>
-      <w:r>
-        <w:t>&lt;</w:t>
-      </w:r>
       <w:proofErr w:type="spellStart"/>
       <w:r>
-        <w:t>wifi</w:t>
+        <w:t>qrcode</w:t>
       </w:r>
       <w:proofErr w:type="spellEnd"/>
       <w:r>
-        <w:t xml:space="preserve"> password</w:t>
-      </w:r>
-      <w:r>
-        <w:t>&gt;</w:t>
-      </w:r>
-      <w:r>
-        <w:rPr>
-          <w:b/>
-          <w:bCs/>
-          <w:sz w:val="26"/>
-          <w:szCs w:val="26"/>
-        </w:rPr>
-        <w:t>" -</w:t>
+        <w:t xml:space="preserve"> in </w:t>
       </w:r>
       <w:proofErr w:type="spellStart"/>
       <w:r>
-        <w:rPr>
-          <w:b/>
-          <w:bCs/>
-          <w:sz w:val="26"/>
-          <w:szCs w:val="26"/>
-        </w:rPr>
-        <w:t>outpath</w:t>
+        <w:t>powershell</w:t>
       </w:r>
       <w:proofErr w:type="spellEnd"/>
-      <w:r>
-        <w:rPr>
-          <w:b/>
-          <w:bCs/>
-          <w:sz w:val="26"/>
-          <w:szCs w:val="26"/>
-        </w:rPr>
-        <w:t xml:space="preserve"> "</w:t>
-      </w:r>
-      <w:r>
-        <w:t>&lt;</w:t>
-      </w:r>
-      <w:r>
-        <w:t>file path location to save file</w:t>
-      </w:r>
-      <w:r>
-        <w:t>&gt;</w:t>
-      </w:r>
-      <w:r>
-        <w:rPr>
-          <w:b/>
-          <w:bCs/>
-        </w:rPr>
-        <w:t>"</w:t>
-      </w:r>
-    </w:p>
-    <w:p>
-      <w:pPr>
-        <w:ind w:left="360"/>
-      </w:pPr>
-      <w:r>
-        <w:rPr>
-          <w:b/>
-          <w:bCs/>
-        </w:rPr>
-        <w:t>Function:</w:t>
-      </w:r>
-      <w:r>
-        <w:t xml:space="preserve"> </w:t>
+    </w:p>
+    <w:p>
+      <w:pPr>
+        <w:ind w:left="360"/>
+      </w:pPr>
+      <w:r>
+        <w:rPr>
+          <w:b/>
+          <w:bCs/>
+        </w:rPr>
+        <w:t xml:space="preserve">Installation </w:t>
       </w:r>
       <w:proofErr w:type="spellStart"/>
       <w:r>
-        <w:t>cmd</w:t>
+        <w:rPr>
+          <w:b/>
+          <w:bCs/>
+        </w:rPr>
+        <w:t>cmds</w:t>
       </w:r>
       <w:proofErr w:type="spellEnd"/>
       <w:r>
-        <w:t xml:space="preserve"> to </w:t>
+        <w:rPr>
+          <w:b/>
+          <w:bCs/>
+        </w:rPr>
+        <w:t xml:space="preserve">: </w:t>
+      </w:r>
+      <w:r>
+        <w:t xml:space="preserve">Install-Module -Name </w:t>
       </w:r>
       <w:proofErr w:type="spellStart"/>
       <w:r>
-        <w:t>genetrate</w:t>
+        <w:t>QRCodeGenerator</w:t>
       </w:r>
       <w:proofErr w:type="spellEnd"/>
-      <w:r>
-        <w:t xml:space="preserve"> </w:t>
-      </w:r>
-      <w:proofErr w:type="spellStart"/>
-      <w:r>
-        <w:t>wifi</w:t>
-      </w:r>
-      <w:proofErr w:type="spellEnd"/>
-      <w:r>
-        <w:t xml:space="preserve"> </w:t>
-      </w:r>
-      <w:proofErr w:type="spellStart"/>
-      <w:r>
-        <w:t>qrcode</w:t>
-      </w:r>
-      <w:proofErr w:type="spellEnd"/>
-      <w:r>
-        <w:t xml:space="preserve"> in </w:t>
-      </w:r>
-      <w:proofErr w:type="spellStart"/>
-      <w:r>
-        <w:t>powershell</w:t>
-      </w:r>
-      <w:proofErr w:type="spellEnd"/>
-    </w:p>
-    <w:p>
-      <w:pPr>
-        <w:ind w:left="360"/>
-      </w:pPr>
-      <w:r>
-        <w:rPr>
-          <w:b/>
-          <w:bCs/>
-        </w:rPr>
-        <w:t xml:space="preserve">Installation </w:t>
-      </w:r>
-      <w:proofErr w:type="spellStart"/>
-      <w:r>
-        <w:rPr>
-          <w:b/>
-          <w:bCs/>
-        </w:rPr>
-        <w:t>cmds</w:t>
-      </w:r>
-      <w:proofErr w:type="spellEnd"/>
-      <w:r>
-        <w:rPr>
-          <w:b/>
-          <w:bCs/>
-        </w:rPr>
-        <w:t xml:space="preserve">: </w:t>
-      </w:r>
-      <w:r>
-        <w:t xml:space="preserve">Install-Module -Name </w:t>
-      </w:r>
-      <w:proofErr w:type="spellStart"/>
-      <w:r>
-        <w:t>QRCodeGenerator</w:t>
-      </w:r>
-      <w:proofErr w:type="spellEnd"/>
     </w:p>
     <w:p>
       <w:pPr>
         <w:ind w:left="360" w:firstLine="1710"/>
       </w:pPr>
       <w:r>
-        <w:lastRenderedPageBreak/>
         <w:t xml:space="preserve">Import-Module </w:t>
       </w:r>
       <w:proofErr w:type="spellStart"/>
@@ -1555,16 +1664,26 @@
         <w:spacing w:line="720" w:lineRule="auto"/>
         <w:ind w:left="360"/>
         <w:rPr>
+          <w:b/>
+          <w:bCs/>
+        </w:rPr>
+      </w:pPr>
+      <w:r>
+        <w:rPr>
+          <w:b/>
+          <w:bCs/>
+        </w:rPr>
+        <w:t>Example:</w:t>
+      </w:r>
+    </w:p>
+    <w:p>
+      <w:pPr>
+        <w:spacing w:line="720" w:lineRule="auto"/>
+        <w:ind w:left="360"/>
+        <w:rPr>
           <w:rStyle w:val="Hyperlink"/>
         </w:rPr>
       </w:pPr>
-      <w:r>
-        <w:rPr>
-          <w:b/>
-          <w:bCs/>
-        </w:rPr>
-        <w:t>Example:</w:t>
-      </w:r>
       <w:r>
         <w:rPr>
           <w:rStyle w:val="Hyperlink"/>
@@ -1753,6 +1872,7 @@
       <w:pPr>
         <w:ind w:left="360" w:firstLine="540"/>
       </w:pPr>
+      <w:proofErr w:type="gramStart"/>
       <w:r>
         <w:rPr>
           <w:b/>
@@ -1770,6 +1890,7 @@
       <w:r>
         <w:t>Hidden</w:t>
       </w:r>
+      <w:proofErr w:type="gramEnd"/>
     </w:p>
     <w:p>
       <w:pPr>
@@ -1806,7 +1927,6 @@
           <w:b/>
           <w:bCs/>
         </w:rPr>
-        <w:lastRenderedPageBreak/>
         <w:t xml:space="preserve">Syntax: </w:t>
       </w:r>
       <w:proofErr w:type="spellStart"/>
@@ -1903,6 +2023,10 @@
       <w:pPr>
         <w:spacing w:line="720" w:lineRule="auto"/>
         <w:ind w:left="360"/>
+        <w:rPr>
+          <w:b/>
+          <w:bCs/>
+        </w:rPr>
       </w:pPr>
       <w:r>
         <w:rPr>
@@ -1911,6 +2035,12 @@
         </w:rPr>
         <w:t>Example:</w:t>
       </w:r>
+    </w:p>
+    <w:p>
+      <w:pPr>
+        <w:spacing w:line="720" w:lineRule="auto"/>
+        <w:ind w:left="360"/>
+      </w:pPr>
       <w:r>
         <w:t xml:space="preserve"> </w:t>
       </w:r>
@@ -2176,7 +2306,15 @@
         <w:t xml:space="preserve">Function: </w:t>
       </w:r>
       <w:r>
-        <w:t>To change executing path name in command prompt.</w:t>
+        <w:t xml:space="preserve">To change </w:t>
+      </w:r>
+      <w:proofErr w:type="gramStart"/>
+      <w:r>
+        <w:t>executing</w:t>
+      </w:r>
+      <w:proofErr w:type="gramEnd"/>
+      <w:r>
+        <w:t xml:space="preserve"> path name in command prompt.</w:t>
       </w:r>
     </w:p>
     <w:p>
@@ -2216,9 +2354,12 @@
       <w:pPr>
         <w:spacing w:line="720" w:lineRule="auto"/>
         <w:ind w:left="360"/>
-      </w:pPr>
-      <w:r>
-        <w:lastRenderedPageBreak/>
+        <w:rPr>
+          <w:b/>
+          <w:bCs/>
+        </w:rPr>
+      </w:pPr>
+      <w:r>
         <w:fldChar w:fldCharType="end"/>
       </w:r>
       <w:r>
@@ -2228,6 +2369,12 @@
         </w:rPr>
         <w:t>Example:</w:t>
       </w:r>
+    </w:p>
+    <w:p>
+      <w:pPr>
+        <w:spacing w:line="720" w:lineRule="auto"/>
+        <w:ind w:left="360"/>
+      </w:pPr>
       <w:r>
         <w:t xml:space="preserve"> </w:t>
       </w:r>
@@ -2521,6 +2668,15 @@
         </w:rPr>
         <w:t>Example:</w:t>
       </w:r>
+    </w:p>
+    <w:p>
+      <w:pPr>
+        <w:ind w:left="360"/>
+        <w:rPr>
+          <w:b/>
+          <w:bCs/>
+        </w:rPr>
+      </w:pPr>
       <w:r>
         <w:rPr>
           <w:noProof/>
@@ -2570,35 +2726,23 @@
         </w:drawing>
       </w:r>
     </w:p>
-    <w:p/>
-    <w:p>
-      <w:pPr>
-        <w:rPr>
-          <w:b/>
-          <w:bCs/>
-        </w:rPr>
-      </w:pPr>
-    </w:p>
-    <w:p>
-      <w:pPr>
-        <w:tabs>
-          <w:tab w:val="left" w:pos="2728"/>
-        </w:tabs>
-        <w:spacing w:before="240" w:after="0" w:line="720" w:lineRule="auto"/>
-        <w:ind w:left="360"/>
-      </w:pPr>
-      <w:r>
-        <w:lastRenderedPageBreak/>
-        <w:tab/>
-      </w:r>
+    <w:p>
       <w:r>
         <w:rPr>
           <w:noProof/>
         </w:rPr>
         <w:drawing>
-          <wp:inline distT="0" distB="0" distL="0" distR="0" wp14:anchorId="7A6D0872" wp14:editId="62193D57">
+          <wp:anchor distT="0" distB="0" distL="114300" distR="114300" simplePos="0" relativeHeight="251662336" behindDoc="0" locked="0" layoutInCell="1" allowOverlap="1" wp14:anchorId="7A6D0872" wp14:editId="3ABF8B98">
+            <wp:simplePos x="0" y="0"/>
+            <wp:positionH relativeFrom="column">
+              <wp:posOffset>274320</wp:posOffset>
+            </wp:positionH>
+            <wp:positionV relativeFrom="paragraph">
+              <wp:posOffset>182245</wp:posOffset>
+            </wp:positionV>
             <wp:extent cx="6858000" cy="6477635"/>
             <wp:effectExtent l="0" t="0" r="0" b="0"/>
+            <wp:wrapTopAndBottom/>
             <wp:docPr id="11" name="Picture 11"/>
             <wp:cNvGraphicFramePr>
               <a:graphicFrameLocks xmlns:a="http://schemas.openxmlformats.org/drawingml/2006/main" noChangeAspect="1"/>
@@ -2611,7 +2755,13 @@
                     <pic:cNvPicPr/>
                   </pic:nvPicPr>
                   <pic:blipFill>
-                    <a:blip r:embed="rId29"/>
+                    <a:blip r:embed="rId29">
+                      <a:extLst>
+                        <a:ext uri="{28A0092B-C50C-407E-A947-70E740481C1C}">
+                          <a14:useLocalDpi xmlns:a14="http://schemas.microsoft.com/office/drawing/2010/main" val="0"/>
+                        </a:ext>
+                      </a:extLst>
+                    </a:blip>
                     <a:stretch>
                       <a:fillRect/>
                     </a:stretch>
@@ -2628,7 +2778,13 @@
                 </pic:pic>
               </a:graphicData>
             </a:graphic>
-          </wp:inline>
+            <wp14:sizeRelH relativeFrom="margin">
+              <wp14:pctWidth>0</wp14:pctWidth>
+            </wp14:sizeRelH>
+            <wp14:sizeRelV relativeFrom="margin">
+              <wp14:pctHeight>0</wp14:pctHeight>
+            </wp14:sizeRelV>
+          </wp:anchor>
         </w:drawing>
       </w:r>
     </w:p>
@@ -2772,7 +2928,6 @@
         <w:rPr>
           <w:noProof/>
         </w:rPr>
-        <w:lastRenderedPageBreak/>
         <mc:AlternateContent>
           <mc:Choice Requires="wps">
             <w:drawing>
@@ -2839,6 +2994,9 @@
         </mc:AlternateContent>
       </w:r>
       <w:r>
+        <w:rPr>
+          <w:noProof/>
+        </w:rPr>
         <w:drawing>
           <wp:inline distT="0" distB="0" distL="0" distR="0" wp14:anchorId="1E297D4A" wp14:editId="6892CE20">
             <wp:extent cx="6858000" cy="3521075"/>
@@ -2971,7 +3129,15 @@
         <w:t xml:space="preserve"> </w:t>
       </w:r>
       <w:r>
-        <w:t>To create the wireless network report</w:t>
+        <w:t xml:space="preserve">To create </w:t>
+      </w:r>
+      <w:proofErr w:type="gramStart"/>
+      <w:r>
+        <w:t>the</w:t>
+      </w:r>
+      <w:proofErr w:type="gramEnd"/>
+      <w:r>
+        <w:t xml:space="preserve"> wireless network report</w:t>
       </w:r>
       <w:r>
         <w:t xml:space="preserve">. For execute this </w:t>
@@ -3034,6 +3200,9 @@
         <w:ind w:firstLine="360"/>
       </w:pPr>
       <w:r>
+        <w:rPr>
+          <w:noProof/>
+        </w:rPr>
         <w:drawing>
           <wp:inline distT="0" distB="0" distL="0" distR="0" wp14:anchorId="0D191A14" wp14:editId="1B07B98B">
             <wp:extent cx="6854825" cy="3798277"/>
@@ -3073,6 +3242,11 @@
     </w:p>
     <w:p>
       <w:pPr>
+        <w:ind w:firstLine="360"/>
+      </w:pPr>
+    </w:p>
+    <w:p>
+      <w:pPr>
         <w:pStyle w:val="Heading2"/>
         <w:numPr>
           <w:ilvl w:val="0"/>
@@ -3084,14 +3258,15 @@
         </w:rPr>
       </w:pPr>
       <w:r>
-        <w:lastRenderedPageBreak/>
         <w:t>Manage-</w:t>
       </w:r>
       <w:proofErr w:type="spellStart"/>
+      <w:proofErr w:type="gramStart"/>
       <w:r>
         <w:t>bde</w:t>
       </w:r>
       <w:proofErr w:type="spellEnd"/>
+      <w:proofErr w:type="gramEnd"/>
       <w:r>
         <w:t xml:space="preserve"> </w:t>
       </w:r>
@@ -3152,6 +3327,7 @@
         <w:t>Manage-</w:t>
       </w:r>
       <w:proofErr w:type="spellStart"/>
+      <w:proofErr w:type="gramStart"/>
       <w:r>
         <w:rPr>
           <w:b/>
@@ -3162,6 +3338,7 @@
         <w:t>bde</w:t>
       </w:r>
       <w:proofErr w:type="spellEnd"/>
+      <w:proofErr w:type="gramEnd"/>
       <w:r>
         <w:rPr>
           <w:b/>
@@ -3335,7 +3512,7 @@
               </wp:anchor>
             </w:drawing>
           </mc:Choice>
-          <mc:Fallback xmlns:w16du="http://schemas.microsoft.com/office/word/2023/wordml/word16du">
+          <mc:Fallback>
             <w:pict>
               <v:shapetype w14:anchorId="5308FCB3" id="_x0000_t32" coordsize="21600,21600" o:spt="32" o:oned="t" path="m,l21600,21600e" filled="f">
                 <v:path arrowok="t" fillok="f" o:connecttype="none"/>
@@ -3409,7 +3586,7 @@
               </wp:anchor>
             </w:drawing>
           </mc:Choice>
-          <mc:Fallback xmlns:w16du="http://schemas.microsoft.com/office/word/2023/wordml/word16du">
+          <mc:Fallback>
             <w:pict>
               <v:rect w14:anchorId="6F847B95" id="Rectangle 9" o:spid="_x0000_s1026" style="position:absolute;margin-left:419.4pt;margin-top:105.9pt;width:82.2pt;height:3.6pt;z-index:251659264;visibility:visible;mso-wrap-style:square;mso-wrap-distance-left:9pt;mso-wrap-distance-top:0;mso-wrap-distance-right:9pt;mso-wrap-distance-bottom:0;mso-position-horizontal:absolute;mso-position-horizontal-relative:text;mso-position-vertical:absolute;mso-position-vertical-relative:text;v-text-anchor:middle" o:gfxdata="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" fillcolor="white [3201]" strokecolor="#70ad47 [3209]" strokeweight="1pt"/>
             </w:pict>
@@ -3539,7 +3716,23 @@
           <w:bCs/>
         </w:rPr>
         <w:tab/>
-        <w:t xml:space="preserve">Here enter the password of </w:t>
+        <w:t xml:space="preserve">Here </w:t>
+      </w:r>
+      <w:proofErr w:type="gramStart"/>
+      <w:r>
+        <w:rPr>
+          <w:b/>
+          <w:bCs/>
+        </w:rPr>
+        <w:t>enter</w:t>
+      </w:r>
+      <w:proofErr w:type="gramEnd"/>
+      <w:r>
+        <w:rPr>
+          <w:b/>
+          <w:bCs/>
+        </w:rPr>
+        <w:t xml:space="preserve"> the password of </w:t>
       </w:r>
       <w:proofErr w:type="spellStart"/>
       <w:r>
@@ -3616,6 +3809,7 @@
         <w:t>Manage-</w:t>
       </w:r>
       <w:proofErr w:type="spellStart"/>
+      <w:proofErr w:type="gramStart"/>
       <w:r>
         <w:rPr>
           <w:b/>
@@ -3626,6 +3820,7 @@
         <w:t>bde</w:t>
       </w:r>
       <w:proofErr w:type="spellEnd"/>
+      <w:proofErr w:type="gramEnd"/>
       <w:r>
         <w:rPr>
           <w:b/>
@@ -3696,7 +3891,15 @@
         <w:t xml:space="preserve"> If any application or file is opened </w:t>
       </w:r>
       <w:r>
-        <w:t>in that drive location it will not lock.</w:t>
+        <w:t xml:space="preserve">in that drive location it will not </w:t>
+      </w:r>
+      <w:proofErr w:type="gramStart"/>
+      <w:r>
+        <w:t>lock</w:t>
+      </w:r>
+      <w:proofErr w:type="gramEnd"/>
+      <w:r>
+        <w:t>.</w:t>
       </w:r>
     </w:p>
     <w:p>
@@ -3792,7 +3995,6 @@
         <w:ind w:firstLine="360"/>
       </w:pPr>
       <w:r>
-        <w:lastRenderedPageBreak/>
         <w:t>Force lock:</w:t>
       </w:r>
     </w:p>
@@ -3828,6 +4030,7 @@
         <w:t>Manage-</w:t>
       </w:r>
       <w:proofErr w:type="spellStart"/>
+      <w:proofErr w:type="gramStart"/>
       <w:r>
         <w:rPr>
           <w:b/>
@@ -3838,6 +4041,7 @@
         <w:t>bde</w:t>
       </w:r>
       <w:proofErr w:type="spellEnd"/>
+      <w:proofErr w:type="gramEnd"/>
       <w:r>
         <w:rPr>
           <w:b/>
@@ -3904,7 +4108,15 @@
       </w:r>
       <w:proofErr w:type="spellEnd"/>
       <w:r>
-        <w:t xml:space="preserve"> drive. If any application or file is opened in that drive location </w:t>
+        <w:t xml:space="preserve"> drive. If any application or file is opened in that drive </w:t>
+      </w:r>
+      <w:proofErr w:type="gramStart"/>
+      <w:r>
+        <w:t>location</w:t>
+      </w:r>
+      <w:proofErr w:type="gramEnd"/>
+      <w:r>
+        <w:t xml:space="preserve"> </w:t>
       </w:r>
       <w:r>
         <w:t>then also it will</w:t>
@@ -4018,8 +4230,13 @@
       <w:r>
         <w:t xml:space="preserve">watermark </w:t>
       </w:r>
-      <w:r>
-        <w:t xml:space="preserve">temporary </w:t>
+      <w:proofErr w:type="gramStart"/>
+      <w:r>
+        <w:t>temporary</w:t>
+      </w:r>
+      <w:proofErr w:type="gramEnd"/>
+      <w:r>
+        <w:t xml:space="preserve"> </w:t>
       </w:r>
       <w:r>
         <w:t>remove</w:t>
@@ -4112,7 +4329,21 @@
           <w:rPr>
             <w:rStyle w:val="Hyperlink"/>
           </w:rPr>
-          <w:t>I find in YT</w:t>
+          <w:t xml:space="preserve">I </w:t>
+        </w:r>
+        <w:proofErr w:type="gramStart"/>
+        <w:r>
+          <w:rPr>
+            <w:rStyle w:val="Hyperlink"/>
+          </w:rPr>
+          <w:t>find</w:t>
+        </w:r>
+        <w:proofErr w:type="gramEnd"/>
+        <w:r>
+          <w:rPr>
+            <w:rStyle w:val="Hyperlink"/>
+          </w:rPr>
+          <w:t xml:space="preserve"> in YT</w:t>
         </w:r>
       </w:hyperlink>
     </w:p>
@@ -4303,7 +4534,6 @@
         <w:spacing w:after="240"/>
       </w:pPr>
       <w:r>
-        <w:lastRenderedPageBreak/>
         <w:t>Display the content of a file in Command Prompt</w:t>
       </w:r>
       <w:r>
@@ -4381,6 +4611,7 @@
         <w:t xml:space="preserve">file </w:t>
       </w:r>
       <w:proofErr w:type="spellStart"/>
+      <w:proofErr w:type="gramStart"/>
       <w:r>
         <w:t>name.</w:t>
       </w:r>
@@ -4388,6 +4619,7 @@
         <w:t>extension</w:t>
       </w:r>
       <w:proofErr w:type="spellEnd"/>
+      <w:proofErr w:type="gramEnd"/>
       <w:r>
         <w:t>&gt;</w:t>
       </w:r>
@@ -4425,8 +4657,21 @@
       <w:r>
         <w:t xml:space="preserve"> It </w:t>
       </w:r>
-      <w:r>
-        <w:t xml:space="preserve">limit the lines while display </w:t>
+      <w:proofErr w:type="gramStart"/>
+      <w:r>
+        <w:t>limit</w:t>
+      </w:r>
+      <w:proofErr w:type="gramEnd"/>
+      <w:r>
+        <w:t xml:space="preserve"> the lines while </w:t>
+      </w:r>
+      <w:proofErr w:type="gramStart"/>
+      <w:r>
+        <w:t>display</w:t>
+      </w:r>
+      <w:proofErr w:type="gramEnd"/>
+      <w:r>
+        <w:t xml:space="preserve"> </w:t>
       </w:r>
       <w:r>
         <w:t>file</w:t>
@@ -4443,7 +4688,15 @@
       </w:r>
       <w:proofErr w:type="spellEnd"/>
       <w:r>
-        <w:t xml:space="preserve"> with pipe symbol now </w:t>
+        <w:t xml:space="preserve"> with pipe </w:t>
+      </w:r>
+      <w:proofErr w:type="gramStart"/>
+      <w:r>
+        <w:t>symbol now</w:t>
+      </w:r>
+      <w:proofErr w:type="gramEnd"/>
+      <w:r>
+        <w:t xml:space="preserve"> </w:t>
       </w:r>
       <w:proofErr w:type="spellStart"/>
       <w:r>
@@ -4602,6 +4855,7 @@
         <w:t xml:space="preserve">] [&lt;path&gt;] &lt;file </w:t>
       </w:r>
       <w:proofErr w:type="spellStart"/>
+      <w:proofErr w:type="gramStart"/>
       <w:r>
         <w:t>name.</w:t>
       </w:r>
@@ -4609,6 +4863,7 @@
         <w:t>extension</w:t>
       </w:r>
       <w:proofErr w:type="spellEnd"/>
+      <w:proofErr w:type="gramEnd"/>
       <w:r>
         <w:t>&gt;</w:t>
       </w:r>
@@ -4640,13 +4895,23 @@
         <w:t>o view a text file without modifying it</w:t>
       </w:r>
       <w:r>
-        <w:t xml:space="preserve"> and show the file content in PowerShell Window. It </w:t>
+        <w:t xml:space="preserve"> and show the file content in PowerShell Window. </w:t>
+      </w:r>
+      <w:proofErr w:type="gramStart"/>
+      <w:r>
+        <w:t>It</w:t>
+      </w:r>
+      <w:proofErr w:type="gramEnd"/>
+      <w:r>
+        <w:t xml:space="preserve"> </w:t>
       </w:r>
       <w:proofErr w:type="spellStart"/>
+      <w:proofErr w:type="gramStart"/>
       <w:r>
         <w:t>show’s</w:t>
       </w:r>
       <w:proofErr w:type="spellEnd"/>
+      <w:proofErr w:type="gramEnd"/>
       <w:r>
         <w:t xml:space="preserve"> the all line of the file </w:t>
       </w:r>
@@ -4660,7 +4925,15 @@
         <w:t>limit lines while display</w:t>
       </w:r>
       <w:r>
-        <w:t>. Use MORE command with pipe symbol now press spacebar to shows all the line in the large file.</w:t>
+        <w:t xml:space="preserve">. Use MORE command with pipe symbol now press spacebar to </w:t>
+      </w:r>
+      <w:proofErr w:type="gramStart"/>
+      <w:r>
+        <w:t>shows</w:t>
+      </w:r>
+      <w:proofErr w:type="gramEnd"/>
+      <w:r>
+        <w:t xml:space="preserve"> all the line in the large file.</w:t>
       </w:r>
     </w:p>
     <w:p>
@@ -4701,7 +4974,6 @@
           <w:b/>
           <w:bCs/>
         </w:rPr>
-        <w:lastRenderedPageBreak/>
         <w:t>Example:</w:t>
       </w:r>
     </w:p>
@@ -4886,7 +5158,23 @@
         <w:t xml:space="preserve">Function: </w:t>
       </w:r>
       <w:r>
-        <w:t>it create the empty file in using command prompt.</w:t>
+        <w:t xml:space="preserve">it </w:t>
+      </w:r>
+      <w:proofErr w:type="gramStart"/>
+      <w:r>
+        <w:t>create</w:t>
+      </w:r>
+      <w:proofErr w:type="gramEnd"/>
+      <w:r>
+        <w:t xml:space="preserve"> the empty </w:t>
+      </w:r>
+      <w:proofErr w:type="gramStart"/>
+      <w:r>
+        <w:t>file in</w:t>
+      </w:r>
+      <w:proofErr w:type="gramEnd"/>
+      <w:r>
+        <w:t xml:space="preserve"> using command prompt.</w:t>
       </w:r>
     </w:p>
     <w:p>
@@ -4995,7 +5283,6 @@
         <w:ind w:firstLine="360"/>
       </w:pPr>
       <w:r>
-        <w:lastRenderedPageBreak/>
         <w:t>Create a blank file in certain size:</w:t>
       </w:r>
     </w:p>
@@ -5369,7 +5656,6 @@
           <w:bCs/>
           <w:noProof/>
         </w:rPr>
-        <w:lastRenderedPageBreak/>
         <w:drawing>
           <wp:inline distT="0" distB="0" distL="0" distR="0" wp14:anchorId="717DC267" wp14:editId="41541046">
             <wp:extent cx="6523004" cy="3746500"/>
@@ -5610,7 +5896,43 @@
           <w:color w:val="333333"/>
           <w:shd w:val="clear" w:color="auto" w:fill="FFFFFF"/>
         </w:rPr>
-        <w:t>is the symbol for create a new text file or over write in existing file</w:t>
+        <w:t xml:space="preserve">is the symbol for </w:t>
+      </w:r>
+      <w:proofErr w:type="gramStart"/>
+      <w:r>
+        <w:rPr>
+          <w:rFonts w:cstheme="minorHAnsi"/>
+          <w:color w:val="333333"/>
+          <w:shd w:val="clear" w:color="auto" w:fill="FFFFFF"/>
+        </w:rPr>
+        <w:t>create</w:t>
+      </w:r>
+      <w:proofErr w:type="gramEnd"/>
+      <w:r>
+        <w:rPr>
+          <w:rFonts w:cstheme="minorHAnsi"/>
+          <w:color w:val="333333"/>
+          <w:shd w:val="clear" w:color="auto" w:fill="FFFFFF"/>
+        </w:rPr>
+        <w:t xml:space="preserve"> a new text file or </w:t>
+      </w:r>
+      <w:proofErr w:type="gramStart"/>
+      <w:r>
+        <w:rPr>
+          <w:rFonts w:cstheme="minorHAnsi"/>
+          <w:color w:val="333333"/>
+          <w:shd w:val="clear" w:color="auto" w:fill="FFFFFF"/>
+        </w:rPr>
+        <w:t>over write</w:t>
+      </w:r>
+      <w:proofErr w:type="gramEnd"/>
+      <w:r>
+        <w:rPr>
+          <w:rFonts w:cstheme="minorHAnsi"/>
+          <w:color w:val="333333"/>
+          <w:shd w:val="clear" w:color="auto" w:fill="FFFFFF"/>
+        </w:rPr>
+        <w:t xml:space="preserve"> in existing file</w:t>
       </w:r>
       <w:r>
         <w:rPr>
@@ -5679,7 +6001,6 @@
           <w:bCs/>
           <w:noProof/>
         </w:rPr>
-        <w:lastRenderedPageBreak/>
         <w:drawing>
           <wp:inline distT="0" distB="0" distL="0" distR="0" wp14:anchorId="73527E25" wp14:editId="75D28E15">
             <wp:extent cx="6858000" cy="3399790"/>
@@ -5810,8 +6131,17 @@
           <w:b/>
           <w:bCs/>
         </w:rPr>
-        <w:t>Function: :</w:t>
-      </w:r>
+        <w:t>Function</w:t>
+      </w:r>
+      <w:proofErr w:type="gramStart"/>
+      <w:r>
+        <w:rPr>
+          <w:b/>
+          <w:bCs/>
+        </w:rPr>
+        <w:t>: :</w:t>
+      </w:r>
+      <w:proofErr w:type="gramEnd"/>
       <w:r>
         <w:t xml:space="preserve"> </w:t>
       </w:r>
@@ -5905,6 +6235,7 @@
         </w:rPr>
         <w:t xml:space="preserve">is the symbol for </w:t>
       </w:r>
+      <w:proofErr w:type="gramStart"/>
       <w:r>
         <w:rPr>
           <w:rFonts w:cstheme="minorHAnsi"/>
@@ -5913,6 +6244,7 @@
         </w:rPr>
         <w:t>write</w:t>
       </w:r>
+      <w:proofErr w:type="gramEnd"/>
       <w:r>
         <w:rPr>
           <w:rFonts w:cstheme="minorHAnsi"/>
@@ -6042,7 +6374,6 @@
           <w:i w:val="0"/>
           <w:iCs w:val="0"/>
         </w:rPr>
-        <w:lastRenderedPageBreak/>
         <w:t>Using PowerShell:</w:t>
       </w:r>
     </w:p>
@@ -6135,7 +6466,15 @@
         <w:t>the command output to a text file with PowerShell</w:t>
       </w:r>
       <w:r>
-        <w:t>. It will over write the existing file.</w:t>
+        <w:t xml:space="preserve">. It will </w:t>
+      </w:r>
+      <w:proofErr w:type="gramStart"/>
+      <w:r>
+        <w:t>over write</w:t>
+      </w:r>
+      <w:proofErr w:type="gramEnd"/>
+      <w:r>
+        <w:t xml:space="preserve"> the existing file.</w:t>
       </w:r>
     </w:p>
     <w:p>
@@ -6239,7 +6578,7 @@
 </file>
 
 <file path=word/endnotes.xml><?xml version="1.0" encoding="utf-8"?>
-<w:endnotes xmlns:wpc="http://schemas.microsoft.com/office/word/2010/wordprocessingCanvas" xmlns:cx="http://schemas.microsoft.com/office/drawing/2014/chartex" xmlns:cx1="http://schemas.microsoft.com/office/drawing/2015/9/8/chartex" xmlns:cx2="http://schemas.microsoft.com/office/drawing/2015/10/21/chartex" xmlns:cx3="http://schemas.microsoft.com/office/drawing/2016/5/9/chartex" xmlns:cx4="http://schemas.microsoft.com/office/drawing/2016/5/10/chartex" xmlns:cx5="http://schemas.microsoft.com/office/drawing/2016/5/11/chartex" xmlns:cx6="http://schemas.microsoft.com/office/drawing/2016/5/12/chartex" xmlns:cx7="http://schemas.microsoft.com/office/drawing/2016/5/13/chartex" xmlns:cx8="http://schemas.microsoft.com/office/drawing/2016/5/14/chartex" xmlns:mc="http://schemas.openxmlformats.org/markup-compatibility/2006" xmlns:aink="http://schemas.microsoft.com/office/drawing/2016/ink" xmlns:am3d="http://schemas.microsoft.com/office/drawing/2017/model3d" xmlns:o="urn:schemas-microsoft-com:office:office" xmlns:oel="http://schemas.microsoft.com/office/2019/extlst" xmlns:r="http://schemas.openxmlformats.org/officeDocument/2006/relationships" xmlns:m="http://schemas.openxmlformats.org/officeDocument/2006/math" xmlns:v="urn:schemas-microsoft-com:vml" xmlns:wp14="http://schemas.microsoft.com/office/word/2010/wordprocessingDrawing" xmlns:wp="http://schemas.openxmlformats.org/drawingml/2006/wordprocessingDrawing" xmlns:w10="urn:schemas-microsoft-com:office:word" xmlns:w="http://schemas.openxmlformats.org/wordprocessingml/2006/main" xmlns:w14="http://schemas.microsoft.com/office/word/2010/wordml" xmlns:w15="http://schemas.microsoft.com/office/word/2012/wordml" xmlns:w16cex="http://schemas.microsoft.com/office/word/2018/wordml/cex" xmlns:w16cid="http://schemas.microsoft.com/office/word/2016/wordml/cid" xmlns:w16="http://schemas.microsoft.com/office/word/2018/wordml" xmlns:w16sdtdh="http://schemas.microsoft.com/office/word/2020/wordml/sdtdatahash" xmlns:w16se="http://schemas.microsoft.com/office/word/2015/wordml/symex" xmlns:wpg="http://schemas.microsoft.com/office/word/2010/wordprocessingGroup" xmlns:wpi="http://schemas.microsoft.com/office/word/2010/wordprocessingInk" xmlns:wne="http://schemas.microsoft.com/office/word/2006/wordml" xmlns:wps="http://schemas.microsoft.com/office/word/2010/wordprocessingShape" mc:Ignorable="w14 w15 w16se w16cid w16 w16cex w16sdtdh wp14">
+<w:endnotes xmlns:wpc="http://schemas.microsoft.com/office/word/2010/wordprocessingCanvas" xmlns:cx="http://schemas.microsoft.com/office/drawing/2014/chartex" xmlns:cx1="http://schemas.microsoft.com/office/drawing/2015/9/8/chartex" xmlns:cx2="http://schemas.microsoft.com/office/drawing/2015/10/21/chartex" xmlns:cx3="http://schemas.microsoft.com/office/drawing/2016/5/9/chartex" xmlns:cx4="http://schemas.microsoft.com/office/drawing/2016/5/10/chartex" xmlns:cx5="http://schemas.microsoft.com/office/drawing/2016/5/11/chartex" xmlns:cx6="http://schemas.microsoft.com/office/drawing/2016/5/12/chartex" xmlns:cx7="http://schemas.microsoft.com/office/drawing/2016/5/13/chartex" xmlns:cx8="http://schemas.microsoft.com/office/drawing/2016/5/14/chartex" xmlns:mc="http://schemas.openxmlformats.org/markup-compatibility/2006" xmlns:aink="http://schemas.microsoft.com/office/drawing/2016/ink" xmlns:am3d="http://schemas.microsoft.com/office/drawing/2017/model3d" xmlns:o="urn:schemas-microsoft-com:office:office" xmlns:oel="http://schemas.microsoft.com/office/2019/extlst" xmlns:r="http://schemas.openxmlformats.org/officeDocument/2006/relationships" xmlns:m="http://schemas.openxmlformats.org/officeDocument/2006/math" xmlns:v="urn:schemas-microsoft-com:vml" xmlns:wp14="http://schemas.microsoft.com/office/word/2010/wordprocessingDrawing" xmlns:wp="http://schemas.openxmlformats.org/drawingml/2006/wordprocessingDrawing" xmlns:w10="urn:schemas-microsoft-com:office:word" xmlns:w="http://schemas.openxmlformats.org/wordprocessingml/2006/main" xmlns:w14="http://schemas.microsoft.com/office/word/2010/wordml" xmlns:w15="http://schemas.microsoft.com/office/word/2012/wordml" xmlns:w16cex="http://schemas.microsoft.com/office/word/2018/wordml/cex" xmlns:w16cid="http://schemas.microsoft.com/office/word/2016/wordml/cid" xmlns:w16="http://schemas.microsoft.com/office/word/2018/wordml" xmlns:w16du="http://schemas.microsoft.com/office/word/2023/wordml/word16du" xmlns:w16sdtdh="http://schemas.microsoft.com/office/word/2020/wordml/sdtdatahash" xmlns:w16sdtfl="http://schemas.microsoft.com/office/word/2024/wordml/sdtformatlock" xmlns:w16se="http://schemas.microsoft.com/office/word/2015/wordml/symex" xmlns:wpg="http://schemas.microsoft.com/office/word/2010/wordprocessingGroup" xmlns:wpi="http://schemas.microsoft.com/office/word/2010/wordprocessingInk" xmlns:wne="http://schemas.microsoft.com/office/word/2006/wordml" xmlns:wps="http://schemas.microsoft.com/office/word/2010/wordprocessingShape" mc:Ignorable="w14 w15 w16se w16cid w16 w16cex w16sdtdh w16sdtfl w16du wp14">
   <w:endnote w:type="separator" w:id="-1">
     <w:p>
       <w:pPr>
@@ -6264,7 +6603,7 @@
 </file>
 
 <file path=word/footer1.xml><?xml version="1.0" encoding="utf-8"?>
-<w:ftr xmlns:wpc="http://schemas.microsoft.com/office/word/2010/wordprocessingCanvas" xmlns:cx="http://schemas.microsoft.com/office/drawing/2014/chartex" xmlns:cx1="http://schemas.microsoft.com/office/drawing/2015/9/8/chartex" xmlns:cx2="http://schemas.microsoft.com/office/drawing/2015/10/21/chartex" xmlns:cx3="http://schemas.microsoft.com/office/drawing/2016/5/9/chartex" xmlns:cx4="http://schemas.microsoft.com/office/drawing/2016/5/10/chartex" xmlns:cx5="http://schemas.microsoft.com/office/drawing/2016/5/11/chartex" xmlns:cx6="http://schemas.microsoft.com/office/drawing/2016/5/12/chartex" xmlns:cx7="http://schemas.microsoft.com/office/drawing/2016/5/13/chartex" xmlns:cx8="http://schemas.microsoft.com/office/drawing/2016/5/14/chartex" xmlns:mc="http://schemas.openxmlformats.org/markup-compatibility/2006" xmlns:aink="http://schemas.microsoft.com/office/drawing/2016/ink" xmlns:am3d="http://schemas.microsoft.com/office/drawing/2017/model3d" xmlns:o="urn:schemas-microsoft-com:office:office" xmlns:oel="http://schemas.microsoft.com/office/2019/extlst" xmlns:r="http://schemas.openxmlformats.org/officeDocument/2006/relationships" xmlns:m="http://schemas.openxmlformats.org/officeDocument/2006/math" xmlns:v="urn:schemas-microsoft-com:vml" xmlns:wp14="http://schemas.microsoft.com/office/word/2010/wordprocessingDrawing" xmlns:wp="http://schemas.openxmlformats.org/drawingml/2006/wordprocessingDrawing" xmlns:w10="urn:schemas-microsoft-com:office:word" xmlns:w="http://schemas.openxmlformats.org/wordprocessingml/2006/main" xmlns:w14="http://schemas.microsoft.com/office/word/2010/wordml" xmlns:w15="http://schemas.microsoft.com/office/word/2012/wordml" xmlns:w16cex="http://schemas.microsoft.com/office/word/2018/wordml/cex" xmlns:w16cid="http://schemas.microsoft.com/office/word/2016/wordml/cid" xmlns:w16="http://schemas.microsoft.com/office/word/2018/wordml" xmlns:w16sdtdh="http://schemas.microsoft.com/office/word/2020/wordml/sdtdatahash" xmlns:w16se="http://schemas.microsoft.com/office/word/2015/wordml/symex" xmlns:wpg="http://schemas.microsoft.com/office/word/2010/wordprocessingGroup" xmlns:wpi="http://schemas.microsoft.com/office/word/2010/wordprocessingInk" xmlns:wne="http://schemas.microsoft.com/office/word/2006/wordml" xmlns:wps="http://schemas.microsoft.com/office/word/2010/wordprocessingShape" mc:Ignorable="w14 w15 w16se w16cid w16 w16cex w16sdtdh wp14">
+<w:ftr xmlns:wpc="http://schemas.microsoft.com/office/word/2010/wordprocessingCanvas" xmlns:cx="http://schemas.microsoft.com/office/drawing/2014/chartex" xmlns:cx1="http://schemas.microsoft.com/office/drawing/2015/9/8/chartex" xmlns:cx2="http://schemas.microsoft.com/office/drawing/2015/10/21/chartex" xmlns:cx3="http://schemas.microsoft.com/office/drawing/2016/5/9/chartex" xmlns:cx4="http://schemas.microsoft.com/office/drawing/2016/5/10/chartex" xmlns:cx5="http://schemas.microsoft.com/office/drawing/2016/5/11/chartex" xmlns:cx6="http://schemas.microsoft.com/office/drawing/2016/5/12/chartex" xmlns:cx7="http://schemas.microsoft.com/office/drawing/2016/5/13/chartex" xmlns:cx8="http://schemas.microsoft.com/office/drawing/2016/5/14/chartex" xmlns:mc="http://schemas.openxmlformats.org/markup-compatibility/2006" xmlns:aink="http://schemas.microsoft.com/office/drawing/2016/ink" xmlns:am3d="http://schemas.microsoft.com/office/drawing/2017/model3d" xmlns:o="urn:schemas-microsoft-com:office:office" xmlns:oel="http://schemas.microsoft.com/office/2019/extlst" xmlns:r="http://schemas.openxmlformats.org/officeDocument/2006/relationships" xmlns:m="http://schemas.openxmlformats.org/officeDocument/2006/math" xmlns:v="urn:schemas-microsoft-com:vml" xmlns:wp14="http://schemas.microsoft.com/office/word/2010/wordprocessingDrawing" xmlns:wp="http://schemas.openxmlformats.org/drawingml/2006/wordprocessingDrawing" xmlns:w10="urn:schemas-microsoft-com:office:word" xmlns:w="http://schemas.openxmlformats.org/wordprocessingml/2006/main" xmlns:w14="http://schemas.microsoft.com/office/word/2010/wordml" xmlns:w15="http://schemas.microsoft.com/office/word/2012/wordml" xmlns:w16cex="http://schemas.microsoft.com/office/word/2018/wordml/cex" xmlns:w16cid="http://schemas.microsoft.com/office/word/2016/wordml/cid" xmlns:w16="http://schemas.microsoft.com/office/word/2018/wordml" xmlns:w16du="http://schemas.microsoft.com/office/word/2023/wordml/word16du" xmlns:w16sdtdh="http://schemas.microsoft.com/office/word/2020/wordml/sdtdatahash" xmlns:w16sdtfl="http://schemas.microsoft.com/office/word/2024/wordml/sdtformatlock" xmlns:w16se="http://schemas.microsoft.com/office/word/2015/wordml/symex" xmlns:wpg="http://schemas.microsoft.com/office/word/2010/wordprocessingGroup" xmlns:wpi="http://schemas.microsoft.com/office/word/2010/wordprocessingInk" xmlns:wne="http://schemas.microsoft.com/office/word/2006/wordml" xmlns:wps="http://schemas.microsoft.com/office/word/2010/wordprocessingShape" mc:Ignorable="w14 w15 w16se w16cid w16 w16cex w16sdtdh w16sdtfl w16du wp14">
   <w:sdt>
     <w:sdtPr>
       <w:id w:val="559298196"/>
@@ -6317,7 +6656,7 @@
 </file>
 
 <file path=word/footnotes.xml><?xml version="1.0" encoding="utf-8"?>
-<w:footnotes xmlns:wpc="http://schemas.microsoft.com/office/word/2010/wordprocessingCanvas" xmlns:cx="http://schemas.microsoft.com/office/drawing/2014/chartex" xmlns:cx1="http://schemas.microsoft.com/office/drawing/2015/9/8/chartex" xmlns:cx2="http://schemas.microsoft.com/office/drawing/2015/10/21/chartex" xmlns:cx3="http://schemas.microsoft.com/office/drawing/2016/5/9/chartex" xmlns:cx4="http://schemas.microsoft.com/office/drawing/2016/5/10/chartex" xmlns:cx5="http://schemas.microsoft.com/office/drawing/2016/5/11/chartex" xmlns:cx6="http://schemas.microsoft.com/office/drawing/2016/5/12/chartex" xmlns:cx7="http://schemas.microsoft.com/office/drawing/2016/5/13/chartex" xmlns:cx8="http://schemas.microsoft.com/office/drawing/2016/5/14/chartex" xmlns:mc="http://schemas.openxmlformats.org/markup-compatibility/2006" xmlns:aink="http://schemas.microsoft.com/office/drawing/2016/ink" xmlns:am3d="http://schemas.microsoft.com/office/drawing/2017/model3d" xmlns:o="urn:schemas-microsoft-com:office:office" xmlns:oel="http://schemas.microsoft.com/office/2019/extlst" xmlns:r="http://schemas.openxmlformats.org/officeDocument/2006/relationships" xmlns:m="http://schemas.openxmlformats.org/officeDocument/2006/math" xmlns:v="urn:schemas-microsoft-com:vml" xmlns:wp14="http://schemas.microsoft.com/office/word/2010/wordprocessingDrawing" xmlns:wp="http://schemas.openxmlformats.org/drawingml/2006/wordprocessingDrawing" xmlns:w10="urn:schemas-microsoft-com:office:word" xmlns:w="http://schemas.openxmlformats.org/wordprocessingml/2006/main" xmlns:w14="http://schemas.microsoft.com/office/word/2010/wordml" xmlns:w15="http://schemas.microsoft.com/office/word/2012/wordml" xmlns:w16cex="http://schemas.microsoft.com/office/word/2018/wordml/cex" xmlns:w16cid="http://schemas.microsoft.com/office/word/2016/wordml/cid" xmlns:w16="http://schemas.microsoft.com/office/word/2018/wordml" xmlns:w16sdtdh="http://schemas.microsoft.com/office/word/2020/wordml/sdtdatahash" xmlns:w16se="http://schemas.microsoft.com/office/word/2015/wordml/symex" xmlns:wpg="http://schemas.microsoft.com/office/word/2010/wordprocessingGroup" xmlns:wpi="http://schemas.microsoft.com/office/word/2010/wordprocessingInk" xmlns:wne="http://schemas.microsoft.com/office/word/2006/wordml" xmlns:wps="http://schemas.microsoft.com/office/word/2010/wordprocessingShape" mc:Ignorable="w14 w15 w16se w16cid w16 w16cex w16sdtdh wp14">
+<w:footnotes xmlns:wpc="http://schemas.microsoft.com/office/word/2010/wordprocessingCanvas" xmlns:cx="http://schemas.microsoft.com/office/drawing/2014/chartex" xmlns:cx1="http://schemas.microsoft.com/office/drawing/2015/9/8/chartex" xmlns:cx2="http://schemas.microsoft.com/office/drawing/2015/10/21/chartex" xmlns:cx3="http://schemas.microsoft.com/office/drawing/2016/5/9/chartex" xmlns:cx4="http://schemas.microsoft.com/office/drawing/2016/5/10/chartex" xmlns:cx5="http://schemas.microsoft.com/office/drawing/2016/5/11/chartex" xmlns:cx6="http://schemas.microsoft.com/office/drawing/2016/5/12/chartex" xmlns:cx7="http://schemas.microsoft.com/office/drawing/2016/5/13/chartex" xmlns:cx8="http://schemas.microsoft.com/office/drawing/2016/5/14/chartex" xmlns:mc="http://schemas.openxmlformats.org/markup-compatibility/2006" xmlns:aink="http://schemas.microsoft.com/office/drawing/2016/ink" xmlns:am3d="http://schemas.microsoft.com/office/drawing/2017/model3d" xmlns:o="urn:schemas-microsoft-com:office:office" xmlns:oel="http://schemas.microsoft.com/office/2019/extlst" xmlns:r="http://schemas.openxmlformats.org/officeDocument/2006/relationships" xmlns:m="http://schemas.openxmlformats.org/officeDocument/2006/math" xmlns:v="urn:schemas-microsoft-com:vml" xmlns:wp14="http://schemas.microsoft.com/office/word/2010/wordprocessingDrawing" xmlns:wp="http://schemas.openxmlformats.org/drawingml/2006/wordprocessingDrawing" xmlns:w10="urn:schemas-microsoft-com:office:word" xmlns:w="http://schemas.openxmlformats.org/wordprocessingml/2006/main" xmlns:w14="http://schemas.microsoft.com/office/word/2010/wordml" xmlns:w15="http://schemas.microsoft.com/office/word/2012/wordml" xmlns:w16cex="http://schemas.microsoft.com/office/word/2018/wordml/cex" xmlns:w16cid="http://schemas.microsoft.com/office/word/2016/wordml/cid" xmlns:w16="http://schemas.microsoft.com/office/word/2018/wordml" xmlns:w16du="http://schemas.microsoft.com/office/word/2023/wordml/word16du" xmlns:w16sdtdh="http://schemas.microsoft.com/office/word/2020/wordml/sdtdatahash" xmlns:w16sdtfl="http://schemas.microsoft.com/office/word/2024/wordml/sdtformatlock" xmlns:w16se="http://schemas.microsoft.com/office/word/2015/wordml/symex" xmlns:wpg="http://schemas.microsoft.com/office/word/2010/wordprocessingGroup" xmlns:wpi="http://schemas.microsoft.com/office/word/2010/wordprocessingInk" xmlns:wne="http://schemas.microsoft.com/office/word/2006/wordml" xmlns:wps="http://schemas.microsoft.com/office/word/2010/wordprocessingShape" mc:Ignorable="w14 w15 w16se w16cid w16 w16cex w16sdtdh w16sdtfl w16du wp14">
   <w:footnote w:type="separator" w:id="-1">
     <w:p>
       <w:pPr>
@@ -6342,7 +6681,7 @@
 </file>
 
 <file path=word/header1.xml><?xml version="1.0" encoding="utf-8"?>
-<w:hdr xmlns:wpc="http://schemas.microsoft.com/office/word/2010/wordprocessingCanvas" xmlns:cx="http://schemas.microsoft.com/office/drawing/2014/chartex" xmlns:cx1="http://schemas.microsoft.com/office/drawing/2015/9/8/chartex" xmlns:cx2="http://schemas.microsoft.com/office/drawing/2015/10/21/chartex" xmlns:cx3="http://schemas.microsoft.com/office/drawing/2016/5/9/chartex" xmlns:cx4="http://schemas.microsoft.com/office/drawing/2016/5/10/chartex" xmlns:cx5="http://schemas.microsoft.com/office/drawing/2016/5/11/chartex" xmlns:cx6="http://schemas.microsoft.com/office/drawing/2016/5/12/chartex" xmlns:cx7="http://schemas.microsoft.com/office/drawing/2016/5/13/chartex" xmlns:cx8="http://schemas.microsoft.com/office/drawing/2016/5/14/chartex" xmlns:mc="http://schemas.openxmlformats.org/markup-compatibility/2006" xmlns:aink="http://schemas.microsoft.com/office/drawing/2016/ink" xmlns:am3d="http://schemas.microsoft.com/office/drawing/2017/model3d" xmlns:o="urn:schemas-microsoft-com:office:office" xmlns:oel="http://schemas.microsoft.com/office/2019/extlst" xmlns:r="http://schemas.openxmlformats.org/officeDocument/2006/relationships" xmlns:m="http://schemas.openxmlformats.org/officeDocument/2006/math" xmlns:v="urn:schemas-microsoft-com:vml" xmlns:wp14="http://schemas.microsoft.com/office/word/2010/wordprocessingDrawing" xmlns:wp="http://schemas.openxmlformats.org/drawingml/2006/wordprocessingDrawing" xmlns:w10="urn:schemas-microsoft-com:office:word" xmlns:w="http://schemas.openxmlformats.org/wordprocessingml/2006/main" xmlns:w14="http://schemas.microsoft.com/office/word/2010/wordml" xmlns:w15="http://schemas.microsoft.com/office/word/2012/wordml" xmlns:w16cex="http://schemas.microsoft.com/office/word/2018/wordml/cex" xmlns:w16cid="http://schemas.microsoft.com/office/word/2016/wordml/cid" xmlns:w16="http://schemas.microsoft.com/office/word/2018/wordml" xmlns:w16sdtdh="http://schemas.microsoft.com/office/word/2020/wordml/sdtdatahash" xmlns:w16se="http://schemas.microsoft.com/office/word/2015/wordml/symex" xmlns:wpg="http://schemas.microsoft.com/office/word/2010/wordprocessingGroup" xmlns:wpi="http://schemas.microsoft.com/office/word/2010/wordprocessingInk" xmlns:wne="http://schemas.microsoft.com/office/word/2006/wordml" xmlns:wps="http://schemas.microsoft.com/office/word/2010/wordprocessingShape" mc:Ignorable="w14 w15 w16se w16cid w16 w16cex w16sdtdh wp14">
+<w:hdr xmlns:wpc="http://schemas.microsoft.com/office/word/2010/wordprocessingCanvas" xmlns:cx="http://schemas.microsoft.com/office/drawing/2014/chartex" xmlns:cx1="http://schemas.microsoft.com/office/drawing/2015/9/8/chartex" xmlns:cx2="http://schemas.microsoft.com/office/drawing/2015/10/21/chartex" xmlns:cx3="http://schemas.microsoft.com/office/drawing/2016/5/9/chartex" xmlns:cx4="http://schemas.microsoft.com/office/drawing/2016/5/10/chartex" xmlns:cx5="http://schemas.microsoft.com/office/drawing/2016/5/11/chartex" xmlns:cx6="http://schemas.microsoft.com/office/drawing/2016/5/12/chartex" xmlns:cx7="http://schemas.microsoft.com/office/drawing/2016/5/13/chartex" xmlns:cx8="http://schemas.microsoft.com/office/drawing/2016/5/14/chartex" xmlns:mc="http://schemas.openxmlformats.org/markup-compatibility/2006" xmlns:aink="http://schemas.microsoft.com/office/drawing/2016/ink" xmlns:am3d="http://schemas.microsoft.com/office/drawing/2017/model3d" xmlns:o="urn:schemas-microsoft-com:office:office" xmlns:oel="http://schemas.microsoft.com/office/2019/extlst" xmlns:r="http://schemas.openxmlformats.org/officeDocument/2006/relationships" xmlns:m="http://schemas.openxmlformats.org/officeDocument/2006/math" xmlns:v="urn:schemas-microsoft-com:vml" xmlns:wp14="http://schemas.microsoft.com/office/word/2010/wordprocessingDrawing" xmlns:wp="http://schemas.openxmlformats.org/drawingml/2006/wordprocessingDrawing" xmlns:w10="urn:schemas-microsoft-com:office:word" xmlns:w="http://schemas.openxmlformats.org/wordprocessingml/2006/main" xmlns:w14="http://schemas.microsoft.com/office/word/2010/wordml" xmlns:w15="http://schemas.microsoft.com/office/word/2012/wordml" xmlns:w16cex="http://schemas.microsoft.com/office/word/2018/wordml/cex" xmlns:w16cid="http://schemas.microsoft.com/office/word/2016/wordml/cid" xmlns:w16="http://schemas.microsoft.com/office/word/2018/wordml" xmlns:w16du="http://schemas.microsoft.com/office/word/2023/wordml/word16du" xmlns:w16sdtdh="http://schemas.microsoft.com/office/word/2020/wordml/sdtdatahash" xmlns:w16sdtfl="http://schemas.microsoft.com/office/word/2024/wordml/sdtformatlock" xmlns:w16se="http://schemas.microsoft.com/office/word/2015/wordml/symex" xmlns:wpg="http://schemas.microsoft.com/office/word/2010/wordprocessingGroup" xmlns:wpi="http://schemas.microsoft.com/office/word/2010/wordprocessingInk" xmlns:wne="http://schemas.microsoft.com/office/word/2006/wordml" xmlns:wps="http://schemas.microsoft.com/office/word/2010/wordprocessingShape" mc:Ignorable="w14 w15 w16se w16cid w16 w16cex w16sdtdh w16sdtfl w16du wp14">
   <w:p>
     <w:pPr>
       <w:pStyle w:val="Header"/>
@@ -6356,7 +6695,7 @@
 </file>
 
 <file path=word/numbering.xml><?xml version="1.0" encoding="utf-8"?>
-<w:numbering xmlns:wpc="http://schemas.microsoft.com/office/word/2010/wordprocessingCanvas" xmlns:cx="http://schemas.microsoft.com/office/drawing/2014/chartex" xmlns:cx1="http://schemas.microsoft.com/office/drawing/2015/9/8/chartex" xmlns:cx2="http://schemas.microsoft.com/office/drawing/2015/10/21/chartex" xmlns:cx3="http://schemas.microsoft.com/office/drawing/2016/5/9/chartex" xmlns:cx4="http://schemas.microsoft.com/office/drawing/2016/5/10/chartex" xmlns:cx5="http://schemas.microsoft.com/office/drawing/2016/5/11/chartex" xmlns:cx6="http://schemas.microsoft.com/office/drawing/2016/5/12/chartex" xmlns:cx7="http://schemas.microsoft.com/office/drawing/2016/5/13/chartex" xmlns:cx8="http://schemas.microsoft.com/office/drawing/2016/5/14/chartex" xmlns:mc="http://schemas.openxmlformats.org/markup-compatibility/2006" xmlns:aink="http://schemas.microsoft.com/office/drawing/2016/ink" xmlns:am3d="http://schemas.microsoft.com/office/drawing/2017/model3d" xmlns:o="urn:schemas-microsoft-com:office:office" xmlns:oel="http://schemas.microsoft.com/office/2019/extlst" xmlns:r="http://schemas.openxmlformats.org/officeDocument/2006/relationships" xmlns:m="http://schemas.openxmlformats.org/officeDocument/2006/math" xmlns:v="urn:schemas-microsoft-com:vml" xmlns:wp14="http://schemas.microsoft.com/office/word/2010/wordprocessingDrawing" xmlns:wp="http://schemas.openxmlformats.org/drawingml/2006/wordprocessingDrawing" xmlns:w10="urn:schemas-microsoft-com:office:word" xmlns:w="http://schemas.openxmlformats.org/wordprocessingml/2006/main" xmlns:w14="http://schemas.microsoft.com/office/word/2010/wordml" xmlns:w15="http://schemas.microsoft.com/office/word/2012/wordml" xmlns:w16cex="http://schemas.microsoft.com/office/word/2018/wordml/cex" xmlns:w16cid="http://schemas.microsoft.com/office/word/2016/wordml/cid" xmlns:w16="http://schemas.microsoft.com/office/word/2018/wordml" xmlns:w16sdtdh="http://schemas.microsoft.com/office/word/2020/wordml/sdtdatahash" xmlns:w16se="http://schemas.microsoft.com/office/word/2015/wordml/symex" xmlns:wpg="http://schemas.microsoft.com/office/word/2010/wordprocessingGroup" xmlns:wpi="http://schemas.microsoft.com/office/word/2010/wordprocessingInk" xmlns:wne="http://schemas.microsoft.com/office/word/2006/wordml" xmlns:wps="http://schemas.microsoft.com/office/word/2010/wordprocessingShape" mc:Ignorable="w14 w15 w16se w16cid w16 w16cex w16sdtdh wp14">
+<w:numbering xmlns:wpc="http://schemas.microsoft.com/office/word/2010/wordprocessingCanvas" xmlns:cx="http://schemas.microsoft.com/office/drawing/2014/chartex" xmlns:cx1="http://schemas.microsoft.com/office/drawing/2015/9/8/chartex" xmlns:cx2="http://schemas.microsoft.com/office/drawing/2015/10/21/chartex" xmlns:cx3="http://schemas.microsoft.com/office/drawing/2016/5/9/chartex" xmlns:cx4="http://schemas.microsoft.com/office/drawing/2016/5/10/chartex" xmlns:cx5="http://schemas.microsoft.com/office/drawing/2016/5/11/chartex" xmlns:cx6="http://schemas.microsoft.com/office/drawing/2016/5/12/chartex" xmlns:cx7="http://schemas.microsoft.com/office/drawing/2016/5/13/chartex" xmlns:cx8="http://schemas.microsoft.com/office/drawing/2016/5/14/chartex" xmlns:mc="http://schemas.openxmlformats.org/markup-compatibility/2006" xmlns:aink="http://schemas.microsoft.com/office/drawing/2016/ink" xmlns:am3d="http://schemas.microsoft.com/office/drawing/2017/model3d" xmlns:o="urn:schemas-microsoft-com:office:office" xmlns:oel="http://schemas.microsoft.com/office/2019/extlst" xmlns:r="http://schemas.openxmlformats.org/officeDocument/2006/relationships" xmlns:m="http://schemas.openxmlformats.org/officeDocument/2006/math" xmlns:v="urn:schemas-microsoft-com:vml" xmlns:wp14="http://schemas.microsoft.com/office/word/2010/wordprocessingDrawing" xmlns:wp="http://schemas.openxmlformats.org/drawingml/2006/wordprocessingDrawing" xmlns:w10="urn:schemas-microsoft-com:office:word" xmlns:w="http://schemas.openxmlformats.org/wordprocessingml/2006/main" xmlns:w14="http://schemas.microsoft.com/office/word/2010/wordml" xmlns:w15="http://schemas.microsoft.com/office/word/2012/wordml" xmlns:w16cex="http://schemas.microsoft.com/office/word/2018/wordml/cex" xmlns:w16cid="http://schemas.microsoft.com/office/word/2016/wordml/cid" xmlns:w16="http://schemas.microsoft.com/office/word/2018/wordml" xmlns:w16du="http://schemas.microsoft.com/office/word/2023/wordml/word16du" xmlns:w16sdtdh="http://schemas.microsoft.com/office/word/2020/wordml/sdtdatahash" xmlns:w16sdtfl="http://schemas.microsoft.com/office/word/2024/wordml/sdtformatlock" xmlns:w16se="http://schemas.microsoft.com/office/word/2015/wordml/symex" xmlns:wpg="http://schemas.microsoft.com/office/word/2010/wordprocessingGroup" xmlns:wpi="http://schemas.microsoft.com/office/word/2010/wordprocessingInk" xmlns:wne="http://schemas.microsoft.com/office/word/2006/wordml" xmlns:wps="http://schemas.microsoft.com/office/word/2010/wordprocessingShape" mc:Ignorable="w14 w15 w16se w16cid w16 w16cex w16sdtdh w16sdtfl w16du wp14">
   <w:abstractNum w:abstractNumId="0" w15:restartNumberingAfterBreak="0">
     <w:nsid w:val="5348429F"/>
     <w:multiLevelType w:val="hybridMultilevel"/>
@@ -6918,7 +7257,7 @@
 </file>
 
 <file path=word/styles.xml><?xml version="1.0" encoding="utf-8"?>
-<w:styles xmlns:mc="http://schemas.openxmlformats.org/markup-compatibility/2006" xmlns:r="http://schemas.openxmlformats.org/officeDocument/2006/relationships" xmlns:w="http://schemas.openxmlformats.org/wordprocessingml/2006/main" xmlns:w14="http://schemas.microsoft.com/office/word/2010/wordml" xmlns:w15="http://schemas.microsoft.com/office/word/2012/wordml" xmlns:w16cex="http://schemas.microsoft.com/office/word/2018/wordml/cex" xmlns:w16cid="http://schemas.microsoft.com/office/word/2016/wordml/cid" xmlns:w16="http://schemas.microsoft.com/office/word/2018/wordml" xmlns:w16sdtdh="http://schemas.microsoft.com/office/word/2020/wordml/sdtdatahash" xmlns:w16se="http://schemas.microsoft.com/office/word/2015/wordml/symex" mc:Ignorable="w14 w15 w16se w16cid w16 w16cex w16sdtdh">
+<w:styles xmlns:mc="http://schemas.openxmlformats.org/markup-compatibility/2006" xmlns:r="http://schemas.openxmlformats.org/officeDocument/2006/relationships" xmlns:w="http://schemas.openxmlformats.org/wordprocessingml/2006/main" xmlns:w14="http://schemas.microsoft.com/office/word/2010/wordml" xmlns:w15="http://schemas.microsoft.com/office/word/2012/wordml" xmlns:w16cex="http://schemas.microsoft.com/office/word/2018/wordml/cex" xmlns:w16cid="http://schemas.microsoft.com/office/word/2016/wordml/cid" xmlns:w16="http://schemas.microsoft.com/office/word/2018/wordml" xmlns:w16du="http://schemas.microsoft.com/office/word/2023/wordml/word16du" xmlns:w16sdtdh="http://schemas.microsoft.com/office/word/2020/wordml/sdtdatahash" xmlns:w16sdtfl="http://schemas.microsoft.com/office/word/2024/wordml/sdtformatlock" xmlns:w16se="http://schemas.microsoft.com/office/word/2015/wordml/symex" mc:Ignorable="w14 w15 w16se w16cid w16 w16cex w16sdtdh w16sdtfl w16du">
   <w:docDefaults>
     <w:rPrDefault>
       <w:rPr>

</xml_diff>